<commit_message>
added information collection lists
</commit_message>
<xml_diff>
--- a/docassemble/MOHUDEvictionProject/data/templates/eviction_helper_next_steps.docx
+++ b/docassemble/MOHUDEvictionProject/data/templates/eviction_helper_next_steps.docx
@@ -1,6 +1,6 @@
 
 <file path=word/document.xml><?xml version="1.0" encoding="utf-8"?>
-<w:document xmlns:wpc="http://schemas.microsoft.com/office/word/2010/wordprocessingCanvas" xmlns:cx="http://schemas.microsoft.com/office/drawing/2014/chartex" xmlns:cx1="http://schemas.microsoft.com/office/drawing/2015/9/8/chartex" xmlns:mc="http://schemas.openxmlformats.org/markup-compatibility/2006" xmlns:o="urn:schemas-microsoft-com:office:office" xmlns:r="http://schemas.openxmlformats.org/officeDocument/2006/relationships" xmlns:m="http://schemas.openxmlformats.org/officeDocument/2006/math" xmlns:v="urn:schemas-microsoft-com:vml" xmlns:wp14="http://schemas.microsoft.com/office/word/2010/wordprocessingDrawing" xmlns:wp="http://schemas.openxmlformats.org/drawingml/2006/wordprocessingDrawing" xmlns:w10="urn:schemas-microsoft-com:office:word" xmlns:w="http://schemas.openxmlformats.org/wordprocessingml/2006/main" xmlns:w14="http://schemas.microsoft.com/office/word/2010/wordml" xmlns:w15="http://schemas.microsoft.com/office/word/2012/wordml" xmlns:w16se="http://schemas.microsoft.com/office/word/2015/wordml/symex" xmlns:wpg="http://schemas.microsoft.com/office/word/2010/wordprocessingGroup" xmlns:wpi="http://schemas.microsoft.com/office/word/2010/wordprocessingInk" xmlns:wne="http://schemas.microsoft.com/office/word/2006/wordml" xmlns:wps="http://schemas.microsoft.com/office/word/2010/wordprocessingShape" mc:Ignorable="w14 w15 w16se wp14">
+<w:document xmlns:wpc="http://schemas.microsoft.com/office/word/2010/wordprocessingCanvas" xmlns:cx="http://schemas.microsoft.com/office/drawing/2014/chartex" xmlns:cx1="http://schemas.microsoft.com/office/drawing/2015/9/8/chartex" xmlns:cx2="http://schemas.microsoft.com/office/drawing/2015/10/21/chartex" xmlns:cx3="http://schemas.microsoft.com/office/drawing/2016/5/9/chartex" xmlns:cx4="http://schemas.microsoft.com/office/drawing/2016/5/10/chartex" xmlns:cx5="http://schemas.microsoft.com/office/drawing/2016/5/11/chartex" xmlns:cx6="http://schemas.microsoft.com/office/drawing/2016/5/12/chartex" xmlns:cx7="http://schemas.microsoft.com/office/drawing/2016/5/13/chartex" xmlns:cx8="http://schemas.microsoft.com/office/drawing/2016/5/14/chartex" xmlns:mc="http://schemas.openxmlformats.org/markup-compatibility/2006" xmlns:aink="http://schemas.microsoft.com/office/drawing/2016/ink" xmlns:am3d="http://schemas.microsoft.com/office/drawing/2017/model3d" xmlns:o="urn:schemas-microsoft-com:office:office" xmlns:oel="http://schemas.microsoft.com/office/2019/extlst" xmlns:r="http://schemas.openxmlformats.org/officeDocument/2006/relationships" xmlns:m="http://schemas.openxmlformats.org/officeDocument/2006/math" xmlns:v="urn:schemas-microsoft-com:vml" xmlns:wp14="http://schemas.microsoft.com/office/word/2010/wordprocessingDrawing" xmlns:wp="http://schemas.openxmlformats.org/drawingml/2006/wordprocessingDrawing" xmlns:w10="urn:schemas-microsoft-com:office:word" xmlns:w="http://schemas.openxmlformats.org/wordprocessingml/2006/main" xmlns:w14="http://schemas.microsoft.com/office/word/2010/wordml" xmlns:w15="http://schemas.microsoft.com/office/word/2012/wordml" xmlns:w16cex="http://schemas.microsoft.com/office/word/2018/wordml/cex" xmlns:w16cid="http://schemas.microsoft.com/office/word/2016/wordml/cid" xmlns:w16="http://schemas.microsoft.com/office/word/2018/wordml" xmlns:w16sdtdh="http://schemas.microsoft.com/office/word/2020/wordml/sdtdatahash" xmlns:w16se="http://schemas.microsoft.com/office/word/2015/wordml/symex" xmlns:wpg="http://schemas.microsoft.com/office/word/2010/wordprocessingGroup" xmlns:wpi="http://schemas.microsoft.com/office/word/2010/wordprocessingInk" xmlns:wne="http://schemas.microsoft.com/office/word/2006/wordml" xmlns:wps="http://schemas.microsoft.com/office/word/2010/wordprocessingShape" mc:Ignorable="w14 w15 w16se w16cid w16 w16cex w16sdtdh wp14">
   <w:background w:color="FFFFFF"/>
   <w:body>
     <w:tbl>
@@ -34,7 +34,7 @@
               <w:rPr>
                 <w:color w:val="FFFFFF" w:themeColor="background1"/>
               </w:rPr>
-              <w:t xml:space="preserve">Postpone your eviction hearing</w:t>
+              <w:t>Postpone your eviction hearing</w:t>
             </w:r>
           </w:p>
         </w:tc>
@@ -56,13 +56,7 @@
         <w:rPr>
           <w:highlight w:val="yellow"/>
         </w:rPr>
-        <w:t>[answer/motion</w:t>
-      </w:r>
-      <w:r>
-        <w:rPr>
-          <w:highlight w:val="yellow"/>
-        </w:rPr>
-        <w:t>]</w:t>
+        <w:t>[answer/motion]</w:t>
       </w:r>
       <w:r>
         <w:rPr>
@@ -114,11 +108,54 @@
       </w:pPr>
     </w:p>
     <w:p>
+      <w:r>
+        <w:t>{%p if warning_ic</w:t>
+      </w:r>
+      <w:r>
+        <w:t xml:space="preserve"> | length</w:t>
+      </w:r>
+      <w:r>
+        <w:t xml:space="preserve"> &gt; 0 %}</w:t>
+      </w:r>
+    </w:p>
+    <w:p>
       <w:pPr>
         <w:pStyle w:val="Heading2"/>
       </w:pPr>
-      <w:bookmarkStart w:id="0" w:name="_yntzxzfdh9ya"/>
-      <w:bookmarkEnd w:id="0"/>
+      <w:r>
+        <w:t>WARNING</w:t>
+      </w:r>
+    </w:p>
+    <w:p>
+      <w:r>
+        <w:t xml:space="preserve">{%p for info in </w:t>
+      </w:r>
+      <w:r>
+        <w:t>warning</w:t>
+      </w:r>
+      <w:r>
+        <w:t>_ic %}</w:t>
+      </w:r>
+    </w:p>
+    <w:p>
+      <w:r>
+        <w:t>{{ info }}</w:t>
+      </w:r>
+    </w:p>
+    <w:p>
+      <w:r>
+        <w:t>{%p endfor %}</w:t>
+      </w:r>
+    </w:p>
+    <w:p>
+      <w:r>
+        <w:t>{%p endif %}</w:t>
+      </w:r>
+    </w:p>
+    <w:p>
+      <w:pPr>
+        <w:pStyle w:val="Heading2"/>
+      </w:pPr>
       <w:r>
         <w:t>Next steps</w:t>
       </w:r>
@@ -185,8 +222,8 @@
           </w14:textOutline>
         </w:rPr>
       </w:pPr>
-      <w:bookmarkStart w:id="1" w:name="_4szgtqe6ov1h"/>
-      <w:bookmarkEnd w:id="1"/>
+      <w:bookmarkStart w:id="0" w:name="_4szgtqe6ov1h"/>
+      <w:bookmarkEnd w:id="0"/>
       <w:r>
         <w:rPr>
           <w14:textOutline w14:w="9525" w14:cap="rnd" w14:cmpd="sng" w14:algn="ctr">
@@ -253,27 +290,7 @@
             <w14:bevel/>
           </w14:textOutline>
         </w:rPr>
-        <w:t>The clerk will tell you how to</w:t>
-      </w:r>
-      <w:r>
-        <w:rPr>
-          <w14:textOutline w14:w="9525" w14:cap="rnd" w14:cmpd="sng" w14:algn="ctr">
-            <w14:noFill/>
-            <w14:prstDash w14:val="solid"/>
-            <w14:bevel/>
-          </w14:textOutline>
-        </w:rPr>
-        <w:t xml:space="preserve"> </w:t>
-      </w:r>
-      <w:r>
-        <w:rPr>
-          <w14:textOutline w14:w="9525" w14:cap="rnd" w14:cmpd="sng" w14:algn="ctr">
-            <w14:noFill/>
-            <w14:prstDash w14:val="solid"/>
-            <w14:bevel/>
-          </w14:textOutline>
-        </w:rPr>
-        <w:t xml:space="preserve">go to the hearing. </w:t>
+        <w:t xml:space="preserve">The clerk will tell you how to go to the hearing. </w:t>
       </w:r>
     </w:p>
     <w:p>
@@ -395,8 +412,8 @@
       <w:r>
         <w:t xml:space="preserve">{%p if defined('trial_court.address.address') %} The address of your court, if you need it, is: </w:t>
       </w:r>
-      <w:bookmarkStart w:id="2" w:name="_ayzduvo09uaz"/>
-      <w:bookmarkEnd w:id="2"/>
+      <w:bookmarkStart w:id="1" w:name="_ayzduvo09uaz"/>
+      <w:bookmarkEnd w:id="1"/>
       <w:r>
         <w:br/>
         <w:t>{{ trial_court.address.on_one_line() }}.</w:t>
@@ -433,12 +450,75 @@
         <w:t>The judge reads the complaint and the evidence. They may ask you questions.</w:t>
       </w:r>
     </w:p>
+    <w:p/>
+    <w:p>
+      <w:r>
+        <w:t>{%p if what_happens_at_the_hearing_ic</w:t>
+      </w:r>
+      <w:r>
+        <w:t xml:space="preserve"> </w:t>
+      </w:r>
+      <w:r>
+        <w:t>| length</w:t>
+      </w:r>
+      <w:r>
+        <w:t xml:space="preserve"> &gt; 0 %}</w:t>
+      </w:r>
+    </w:p>
+    <w:p/>
+    <w:p>
+      <w:r>
+        <w:t>{%p for info in what_happens_at_the_hearing_ic %}</w:t>
+      </w:r>
+    </w:p>
+    <w:p>
+      <w:r>
+        <w:t>{{ info }}</w:t>
+      </w:r>
+    </w:p>
+    <w:p/>
+    <w:p>
+      <w:r>
+        <w:t>{%p end</w:t>
+      </w:r>
+      <w:r>
+        <w:t>for</w:t>
+      </w:r>
+      <w:r>
+        <w:t xml:space="preserve"> %}</w:t>
+      </w:r>
+    </w:p>
+    <w:p>
+      <w:r>
+        <w:t>{%p endif %}</w:t>
+      </w:r>
+    </w:p>
+    <w:p>
+      <w:r>
+        <w:t>{%p if what_</w:t>
+      </w:r>
+      <w:r>
+        <w:t>you</w:t>
+      </w:r>
+      <w:r>
+        <w:t>_can_do_at_the_hearing</w:t>
+      </w:r>
+      <w:r>
+        <w:t>_ic</w:t>
+      </w:r>
+      <w:r>
+        <w:t xml:space="preserve"> | length</w:t>
+      </w:r>
+      <w:r>
+        <w:t xml:space="preserve"> &gt; 0 %}</w:t>
+      </w:r>
+    </w:p>
     <w:p>
       <w:r>
         <w:rPr>
           <w:b/>
         </w:rPr>
-        <w:t xml:space="preserve">Tell</w:t>
+        <w:t>Tell</w:t>
       </w:r>
       <w:r>
         <w:t xml:space="preserve"> the judge why you need a Postpone your eviction hearing. Talk about the facts that you wrote in your </w:t>
@@ -453,19 +533,136 @@
         <w:t>. Tell the judge about any evidence that you have.</w:t>
       </w:r>
     </w:p>
+    <w:p/>
+    <w:p>
+      <w:r>
+        <w:t>{%p for info in what_</w:t>
+      </w:r>
+      <w:r>
+        <w:t>you</w:t>
+      </w:r>
+      <w:r>
+        <w:t>_can_do_at_the_hearing_ic %}</w:t>
+      </w:r>
+    </w:p>
+    <w:p>
+      <w:r>
+        <w:t>{{ info }}</w:t>
+      </w:r>
+    </w:p>
+    <w:p/>
+    <w:p>
+      <w:r>
+        <w:t>{%p endfor %}</w:t>
+      </w:r>
+    </w:p>
+    <w:p>
+      <w:r>
+        <w:t>{%p endif %}</w:t>
+      </w:r>
+    </w:p>
+    <w:p>
+      <w:r>
+        <w:t xml:space="preserve">{%p if </w:t>
+      </w:r>
+      <w:r>
+        <w:t>evidence</w:t>
+      </w:r>
+      <w:r>
+        <w:t>_ic</w:t>
+      </w:r>
+      <w:r>
+        <w:t xml:space="preserve"> | length</w:t>
+      </w:r>
+      <w:r>
+        <w:t>&gt; 0 %}</w:t>
+      </w:r>
+    </w:p>
     <w:p>
       <w:pPr>
         <w:pStyle w:val="Heading2"/>
       </w:pPr>
-      <w:bookmarkStart w:id="3" w:name="_7jbtnvplu76"/>
-      <w:bookmarkEnd w:id="3"/>
+      <w:r>
+        <w:t>Evidence Checklis</w:t>
+      </w:r>
+      <w:r>
+        <w:t>t</w:t>
+      </w:r>
+    </w:p>
+    <w:p>
+      <w:pPr>
+        <w:pStyle w:val="ListParagraph"/>
+        <w:numPr>
+          <w:ilvl w:val="0"/>
+          <w:numId w:val="8"/>
+        </w:numPr>
+      </w:pPr>
+      <w:r>
+        <w:t xml:space="preserve">{%p for info in </w:t>
+      </w:r>
+      <w:r>
+        <w:t>evidence</w:t>
+      </w:r>
+      <w:r>
+        <w:t>_ic %}</w:t>
+      </w:r>
+    </w:p>
+    <w:p>
+      <w:pPr>
+        <w:pStyle w:val="ListParagraph"/>
+        <w:numPr>
+          <w:ilvl w:val="0"/>
+          <w:numId w:val="8"/>
+        </w:numPr>
+      </w:pPr>
+      <w:r>
+        <w:t>{{ info }}</w:t>
+      </w:r>
+    </w:p>
+    <w:p>
+      <w:pPr>
+        <w:pStyle w:val="ListParagraph"/>
+        <w:numPr>
+          <w:ilvl w:val="0"/>
+          <w:numId w:val="8"/>
+        </w:numPr>
+      </w:pPr>
+      <w:r>
+        <w:t>{%p endfor %}</w:t>
+      </w:r>
+    </w:p>
+    <w:p>
+      <w:r>
+        <w:t>{%p endif %}</w:t>
+      </w:r>
+    </w:p>
+    <w:p>
+      <w:r>
+        <w:t>{%p if what_the_judge_can_do_at_the_hearing</w:t>
+      </w:r>
+      <w:r>
+        <w:t>_ic</w:t>
+      </w:r>
+      <w:r>
+        <w:t xml:space="preserve"> | length</w:t>
+      </w:r>
+      <w:r>
+        <w:t xml:space="preserve"> &gt; 0 %}</w:t>
+      </w:r>
+    </w:p>
+    <w:p>
+      <w:pPr>
+        <w:pStyle w:val="Heading2"/>
+      </w:pPr>
+      <w:bookmarkStart w:id="2" w:name="_7jbtnvplu76"/>
+      <w:bookmarkEnd w:id="2"/>
       <w:r>
         <w:t>What can the judge do?</w:t>
       </w:r>
     </w:p>
     <w:p>
       <w:r>
-        <w:t>At the hearing the judge can do 3 things:</w:t>
+        <w:t>At the hearing the judge can:</w:t>
       </w:r>
     </w:p>
     <w:p>
@@ -477,7 +674,19 @@
         </w:numPr>
       </w:pPr>
       <w:r>
-        <w:t xml:space="preserve">. </w:t>
+        <w:t>{%p</w:t>
+      </w:r>
+      <w:r>
+        <w:t xml:space="preserve"> </w:t>
+      </w:r>
+      <w:r>
+        <w:t xml:space="preserve">for info in </w:t>
+      </w:r>
+      <w:r>
+        <w:t>what_the_judge_can_do_at_the_hearing</w:t>
+      </w:r>
+      <w:r>
+        <w:t>_ic %}</w:t>
       </w:r>
     </w:p>
     <w:p>
@@ -488,11 +697,11 @@
           <w:numId w:val="2"/>
         </w:numPr>
       </w:pPr>
-      <w:r>
-        <w:t>.</w:t>
-      </w:r>
-      <w:bookmarkStart w:id="4" w:name="_eim2ht2zskaf"/>
-      <w:bookmarkEnd w:id="4"/>
+      <w:bookmarkStart w:id="3" w:name="_eim2ht2zskaf"/>
+      <w:bookmarkEnd w:id="3"/>
+      <w:r>
+        <w:t>{{ info }}</w:t>
+      </w:r>
     </w:p>
     <w:p>
       <w:pPr>
@@ -503,7 +712,21 @@
         </w:numPr>
       </w:pPr>
       <w:r>
-        <w:t>.</w:t>
+        <w:t>{%p end</w:t>
+      </w:r>
+      <w:r>
+        <w:t>for</w:t>
+      </w:r>
+      <w:r>
+        <w:t xml:space="preserve"> %}</w:t>
+      </w:r>
+    </w:p>
+    <w:p>
+      <w:pPr>
+        <w:pStyle w:val="NumberedList"/>
+      </w:pPr>
+      <w:r>
+        <w:t>{%p endif %}</w:t>
       </w:r>
     </w:p>
     <w:p>
@@ -513,54 +736,6 @@
       <w:r>
         <w:t>What happens if the judge makes the order?</w:t>
       </w:r>
-    </w:p>
-    <w:p>
-      <w:r>
-        <w:t>If the judge decides to grant your order, they:</w:t>
-      </w:r>
-    </w:p>
-    <w:p>
-      <w:pPr>
-        <w:pStyle w:val="NumberedList"/>
-        <w:numPr>
-          <w:ilvl w:val="0"/>
-          <w:numId w:val="4"/>
-        </w:numPr>
-      </w:pPr>
-      <w:r>
-        <w:t>.</w:t>
-      </w:r>
-    </w:p>
-    <w:p>
-      <w:pPr>
-        <w:pStyle w:val="NumberedList"/>
-        <w:numPr>
-          <w:ilvl w:val="0"/>
-          <w:numId w:val="4"/>
-        </w:numPr>
-      </w:pPr>
-      <w:r>
-        <w:t>.</w:t>
-      </w:r>
-    </w:p>
-    <w:p>
-      <w:pPr>
-        <w:pStyle w:val="NumberedList"/>
-        <w:numPr>
-          <w:ilvl w:val="0"/>
-          <w:numId w:val="4"/>
-        </w:numPr>
-      </w:pPr>
-      <w:r>
-        <w:t xml:space="preserve">. </w:t>
-      </w:r>
-    </w:p>
-    <w:p>
-      <w:pPr>
-        <w:rPr>
-          <w:b/>
-        </w:rPr>
-      </w:pPr>
     </w:p>
     <w:p>
       <w:r>
@@ -572,6 +747,12 @@
       <w:r>
         <w:t>the order as soon as you get it. Call the court to fix any mistakes. You may need to go back in front of the judge to get the order corrected.</w:t>
       </w:r>
+    </w:p>
+    <w:p>
+      <w:bookmarkStart w:id="4" w:name="_jpvqkqfibwqh"/>
+      <w:bookmarkStart w:id="5" w:name="_wjzvjugefec1"/>
+      <w:bookmarkEnd w:id="4"/>
+      <w:bookmarkEnd w:id="5"/>
     </w:p>
     <w:p>
       <w:pPr>
@@ -585,31 +766,7 @@
         </w:sectPr>
       </w:pPr>
     </w:p>
-    <w:p>
-      <w:bookmarkStart w:id="5" w:name="_jpvqkqfibwqh"/>
-      <w:bookmarkStart w:id="6" w:name="_wjzvjugefec1"/>
-      <w:bookmarkEnd w:id="5"/>
-      <w:bookmarkEnd w:id="6"/>
-    </w:p>
     <w:p/>
-    <w:p>
-      <w:pPr>
-        <w:sectPr>
-          <w:type w:val="continuous"/>
-          <w:pgSz w:w="12240" w:h="15840"/>
-          <w:pgMar w:top="720" w:right="720" w:bottom="720" w:left="720" w:header="0" w:footer="0" w:gutter="0"/>
-          <w:cols w:num="2" w:space="720"/>
-          <w:formProt w:val="0"/>
-          <w:docGrid w:linePitch="326" w:charSpace="8192"/>
-        </w:sectPr>
-      </w:pPr>
-    </w:p>
-    <w:p/>
-    <w:p/>
-    <w:p>
-      <w:bookmarkStart w:id="7" w:name="_GoBack"/>
-      <w:bookmarkEnd w:id="7"/>
-    </w:p>
     <w:sectPr>
       <w:type w:val="continuous"/>
       <w:pgSz w:w="12240" w:h="15840"/>
@@ -623,7 +780,7 @@
 </file>
 
 <file path=word/endnotes.xml><?xml version="1.0" encoding="utf-8"?>
-<w:endnotes xmlns:wpc="http://schemas.microsoft.com/office/word/2010/wordprocessingCanvas" xmlns:cx="http://schemas.microsoft.com/office/drawing/2014/chartex" xmlns:cx1="http://schemas.microsoft.com/office/drawing/2015/9/8/chartex" xmlns:mc="http://schemas.openxmlformats.org/markup-compatibility/2006" xmlns:o="urn:schemas-microsoft-com:office:office" xmlns:r="http://schemas.openxmlformats.org/officeDocument/2006/relationships" xmlns:m="http://schemas.openxmlformats.org/officeDocument/2006/math" xmlns:v="urn:schemas-microsoft-com:vml" xmlns:wp14="http://schemas.microsoft.com/office/word/2010/wordprocessingDrawing" xmlns:wp="http://schemas.openxmlformats.org/drawingml/2006/wordprocessingDrawing" xmlns:w10="urn:schemas-microsoft-com:office:word" xmlns:w="http://schemas.openxmlformats.org/wordprocessingml/2006/main" xmlns:w14="http://schemas.microsoft.com/office/word/2010/wordml" xmlns:w15="http://schemas.microsoft.com/office/word/2012/wordml" xmlns:w16se="http://schemas.microsoft.com/office/word/2015/wordml/symex" xmlns:wpg="http://schemas.microsoft.com/office/word/2010/wordprocessingGroup" xmlns:wpi="http://schemas.microsoft.com/office/word/2010/wordprocessingInk" xmlns:wne="http://schemas.microsoft.com/office/word/2006/wordml" xmlns:wps="http://schemas.microsoft.com/office/word/2010/wordprocessingShape" mc:Ignorable="w14 w15 w16se wp14">
+<w:endnotes xmlns:wpc="http://schemas.microsoft.com/office/word/2010/wordprocessingCanvas" xmlns:cx="http://schemas.microsoft.com/office/drawing/2014/chartex" xmlns:cx1="http://schemas.microsoft.com/office/drawing/2015/9/8/chartex" xmlns:cx2="http://schemas.microsoft.com/office/drawing/2015/10/21/chartex" xmlns:cx3="http://schemas.microsoft.com/office/drawing/2016/5/9/chartex" xmlns:cx4="http://schemas.microsoft.com/office/drawing/2016/5/10/chartex" xmlns:cx5="http://schemas.microsoft.com/office/drawing/2016/5/11/chartex" xmlns:cx6="http://schemas.microsoft.com/office/drawing/2016/5/12/chartex" xmlns:cx7="http://schemas.microsoft.com/office/drawing/2016/5/13/chartex" xmlns:cx8="http://schemas.microsoft.com/office/drawing/2016/5/14/chartex" xmlns:mc="http://schemas.openxmlformats.org/markup-compatibility/2006" xmlns:aink="http://schemas.microsoft.com/office/drawing/2016/ink" xmlns:am3d="http://schemas.microsoft.com/office/drawing/2017/model3d" xmlns:o="urn:schemas-microsoft-com:office:office" xmlns:oel="http://schemas.microsoft.com/office/2019/extlst" xmlns:r="http://schemas.openxmlformats.org/officeDocument/2006/relationships" xmlns:m="http://schemas.openxmlformats.org/officeDocument/2006/math" xmlns:v="urn:schemas-microsoft-com:vml" xmlns:wp14="http://schemas.microsoft.com/office/word/2010/wordprocessingDrawing" xmlns:wp="http://schemas.openxmlformats.org/drawingml/2006/wordprocessingDrawing" xmlns:w10="urn:schemas-microsoft-com:office:word" xmlns:w="http://schemas.openxmlformats.org/wordprocessingml/2006/main" xmlns:w14="http://schemas.microsoft.com/office/word/2010/wordml" xmlns:w15="http://schemas.microsoft.com/office/word/2012/wordml" xmlns:w16cex="http://schemas.microsoft.com/office/word/2018/wordml/cex" xmlns:w16cid="http://schemas.microsoft.com/office/word/2016/wordml/cid" xmlns:w16="http://schemas.microsoft.com/office/word/2018/wordml" xmlns:w16sdtdh="http://schemas.microsoft.com/office/word/2020/wordml/sdtdatahash" xmlns:w16se="http://schemas.microsoft.com/office/word/2015/wordml/symex" xmlns:wpg="http://schemas.microsoft.com/office/word/2010/wordprocessingGroup" xmlns:wpi="http://schemas.microsoft.com/office/word/2010/wordprocessingInk" xmlns:wne="http://schemas.microsoft.com/office/word/2006/wordml" xmlns:wps="http://schemas.microsoft.com/office/word/2010/wordprocessingShape" mc:Ignorable="w14 w15 w16se w16cid w16 w16cex w16sdtdh wp14">
   <w:endnote w:type="separator" w:id="-1">
     <w:p>
       <w:pPr>
@@ -648,7 +805,7 @@
 </file>
 
 <file path=word/footer1.xml><?xml version="1.0" encoding="utf-8"?>
-<w:ftr xmlns:wpc="http://schemas.microsoft.com/office/word/2010/wordprocessingCanvas" xmlns:cx="http://schemas.microsoft.com/office/drawing/2014/chartex" xmlns:cx1="http://schemas.microsoft.com/office/drawing/2015/9/8/chartex" xmlns:mc="http://schemas.openxmlformats.org/markup-compatibility/2006" xmlns:o="urn:schemas-microsoft-com:office:office" xmlns:r="http://schemas.openxmlformats.org/officeDocument/2006/relationships" xmlns:m="http://schemas.openxmlformats.org/officeDocument/2006/math" xmlns:v="urn:schemas-microsoft-com:vml" xmlns:wp14="http://schemas.microsoft.com/office/word/2010/wordprocessingDrawing" xmlns:wp="http://schemas.openxmlformats.org/drawingml/2006/wordprocessingDrawing" xmlns:w10="urn:schemas-microsoft-com:office:word" xmlns:w="http://schemas.openxmlformats.org/wordprocessingml/2006/main" xmlns:w14="http://schemas.microsoft.com/office/word/2010/wordml" xmlns:w15="http://schemas.microsoft.com/office/word/2012/wordml" xmlns:w16se="http://schemas.microsoft.com/office/word/2015/wordml/symex" xmlns:wpg="http://schemas.microsoft.com/office/word/2010/wordprocessingGroup" xmlns:wpi="http://schemas.microsoft.com/office/word/2010/wordprocessingInk" xmlns:wne="http://schemas.microsoft.com/office/word/2006/wordml" xmlns:wps="http://schemas.microsoft.com/office/word/2010/wordprocessingShape" mc:Ignorable="w14 w15 w16se wp14">
+<w:ftr xmlns:wpc="http://schemas.microsoft.com/office/word/2010/wordprocessingCanvas" xmlns:cx="http://schemas.microsoft.com/office/drawing/2014/chartex" xmlns:cx1="http://schemas.microsoft.com/office/drawing/2015/9/8/chartex" xmlns:cx2="http://schemas.microsoft.com/office/drawing/2015/10/21/chartex" xmlns:cx3="http://schemas.microsoft.com/office/drawing/2016/5/9/chartex" xmlns:cx4="http://schemas.microsoft.com/office/drawing/2016/5/10/chartex" xmlns:cx5="http://schemas.microsoft.com/office/drawing/2016/5/11/chartex" xmlns:cx6="http://schemas.microsoft.com/office/drawing/2016/5/12/chartex" xmlns:cx7="http://schemas.microsoft.com/office/drawing/2016/5/13/chartex" xmlns:cx8="http://schemas.microsoft.com/office/drawing/2016/5/14/chartex" xmlns:mc="http://schemas.openxmlformats.org/markup-compatibility/2006" xmlns:aink="http://schemas.microsoft.com/office/drawing/2016/ink" xmlns:am3d="http://schemas.microsoft.com/office/drawing/2017/model3d" xmlns:o="urn:schemas-microsoft-com:office:office" xmlns:oel="http://schemas.microsoft.com/office/2019/extlst" xmlns:r="http://schemas.openxmlformats.org/officeDocument/2006/relationships" xmlns:m="http://schemas.openxmlformats.org/officeDocument/2006/math" xmlns:v="urn:schemas-microsoft-com:vml" xmlns:wp14="http://schemas.microsoft.com/office/word/2010/wordprocessingDrawing" xmlns:wp="http://schemas.openxmlformats.org/drawingml/2006/wordprocessingDrawing" xmlns:w10="urn:schemas-microsoft-com:office:word" xmlns:w="http://schemas.openxmlformats.org/wordprocessingml/2006/main" xmlns:w14="http://schemas.microsoft.com/office/word/2010/wordml" xmlns:w15="http://schemas.microsoft.com/office/word/2012/wordml" xmlns:w16cex="http://schemas.microsoft.com/office/word/2018/wordml/cex" xmlns:w16cid="http://schemas.microsoft.com/office/word/2016/wordml/cid" xmlns:w16="http://schemas.microsoft.com/office/word/2018/wordml" xmlns:w16sdtdh="http://schemas.microsoft.com/office/word/2020/wordml/sdtdatahash" xmlns:w16se="http://schemas.microsoft.com/office/word/2015/wordml/symex" xmlns:wpg="http://schemas.microsoft.com/office/word/2010/wordprocessingGroup" xmlns:wpi="http://schemas.microsoft.com/office/word/2010/wordprocessingInk" xmlns:wne="http://schemas.microsoft.com/office/word/2006/wordml" xmlns:wps="http://schemas.microsoft.com/office/word/2010/wordprocessingShape" mc:Ignorable="w14 w15 w16se w16cid w16 w16cex w16sdtdh wp14">
   <w:p>
     <w:pPr>
       <w:pStyle w:val="Footer"/>
@@ -661,7 +818,7 @@
       <mc:AlternateContent>
         <mc:Choice Requires="wps">
           <w:drawing>
-            <wp:inline distT="0" distB="0" distL="0" distR="0" wp14:anchorId="5DBD02C4" wp14:editId="37200207">
+            <wp:inline distT="0" distB="0" distL="0" distR="0" wp14:anchorId="36A16260" wp14:editId="6847D00B">
               <wp:extent cx="6854825" cy="762000"/>
               <wp:effectExtent l="0" t="0" r="22225" b="19050"/>
               <wp:docPr id="1" name="Rounded Rectangle 6"/>
@@ -764,7 +921,7 @@
 </file>
 
 <file path=word/footnotes.xml><?xml version="1.0" encoding="utf-8"?>
-<w:footnotes xmlns:wpc="http://schemas.microsoft.com/office/word/2010/wordprocessingCanvas" xmlns:cx="http://schemas.microsoft.com/office/drawing/2014/chartex" xmlns:cx1="http://schemas.microsoft.com/office/drawing/2015/9/8/chartex" xmlns:mc="http://schemas.openxmlformats.org/markup-compatibility/2006" xmlns:o="urn:schemas-microsoft-com:office:office" xmlns:r="http://schemas.openxmlformats.org/officeDocument/2006/relationships" xmlns:m="http://schemas.openxmlformats.org/officeDocument/2006/math" xmlns:v="urn:schemas-microsoft-com:vml" xmlns:wp14="http://schemas.microsoft.com/office/word/2010/wordprocessingDrawing" xmlns:wp="http://schemas.openxmlformats.org/drawingml/2006/wordprocessingDrawing" xmlns:w10="urn:schemas-microsoft-com:office:word" xmlns:w="http://schemas.openxmlformats.org/wordprocessingml/2006/main" xmlns:w14="http://schemas.microsoft.com/office/word/2010/wordml" xmlns:w15="http://schemas.microsoft.com/office/word/2012/wordml" xmlns:w16se="http://schemas.microsoft.com/office/word/2015/wordml/symex" xmlns:wpg="http://schemas.microsoft.com/office/word/2010/wordprocessingGroup" xmlns:wpi="http://schemas.microsoft.com/office/word/2010/wordprocessingInk" xmlns:wne="http://schemas.microsoft.com/office/word/2006/wordml" xmlns:wps="http://schemas.microsoft.com/office/word/2010/wordprocessingShape" mc:Ignorable="w14 w15 w16se wp14">
+<w:footnotes xmlns:wpc="http://schemas.microsoft.com/office/word/2010/wordprocessingCanvas" xmlns:cx="http://schemas.microsoft.com/office/drawing/2014/chartex" xmlns:cx1="http://schemas.microsoft.com/office/drawing/2015/9/8/chartex" xmlns:cx2="http://schemas.microsoft.com/office/drawing/2015/10/21/chartex" xmlns:cx3="http://schemas.microsoft.com/office/drawing/2016/5/9/chartex" xmlns:cx4="http://schemas.microsoft.com/office/drawing/2016/5/10/chartex" xmlns:cx5="http://schemas.microsoft.com/office/drawing/2016/5/11/chartex" xmlns:cx6="http://schemas.microsoft.com/office/drawing/2016/5/12/chartex" xmlns:cx7="http://schemas.microsoft.com/office/drawing/2016/5/13/chartex" xmlns:cx8="http://schemas.microsoft.com/office/drawing/2016/5/14/chartex" xmlns:mc="http://schemas.openxmlformats.org/markup-compatibility/2006" xmlns:aink="http://schemas.microsoft.com/office/drawing/2016/ink" xmlns:am3d="http://schemas.microsoft.com/office/drawing/2017/model3d" xmlns:o="urn:schemas-microsoft-com:office:office" xmlns:oel="http://schemas.microsoft.com/office/2019/extlst" xmlns:r="http://schemas.openxmlformats.org/officeDocument/2006/relationships" xmlns:m="http://schemas.openxmlformats.org/officeDocument/2006/math" xmlns:v="urn:schemas-microsoft-com:vml" xmlns:wp14="http://schemas.microsoft.com/office/word/2010/wordprocessingDrawing" xmlns:wp="http://schemas.openxmlformats.org/drawingml/2006/wordprocessingDrawing" xmlns:w10="urn:schemas-microsoft-com:office:word" xmlns:w="http://schemas.openxmlformats.org/wordprocessingml/2006/main" xmlns:w14="http://schemas.microsoft.com/office/word/2010/wordml" xmlns:w15="http://schemas.microsoft.com/office/word/2012/wordml" xmlns:w16cex="http://schemas.microsoft.com/office/word/2018/wordml/cex" xmlns:w16cid="http://schemas.microsoft.com/office/word/2016/wordml/cid" xmlns:w16="http://schemas.microsoft.com/office/word/2018/wordml" xmlns:w16sdtdh="http://schemas.microsoft.com/office/word/2020/wordml/sdtdatahash" xmlns:w16se="http://schemas.microsoft.com/office/word/2015/wordml/symex" xmlns:wpg="http://schemas.microsoft.com/office/word/2010/wordprocessingGroup" xmlns:wpi="http://schemas.microsoft.com/office/word/2010/wordprocessingInk" xmlns:wne="http://schemas.microsoft.com/office/word/2006/wordml" xmlns:wps="http://schemas.microsoft.com/office/word/2010/wordprocessingShape" mc:Ignorable="w14 w15 w16se w16cid w16 w16cex w16sdtdh wp14">
   <w:footnote w:type="separator" w:id="-1">
     <w:p>
       <w:pPr>
@@ -789,7 +946,7 @@
 </file>
 
 <file path=word/numbering.xml><?xml version="1.0" encoding="utf-8"?>
-<w:numbering xmlns:wpc="http://schemas.microsoft.com/office/word/2010/wordprocessingCanvas" xmlns:cx="http://schemas.microsoft.com/office/drawing/2014/chartex" xmlns:cx1="http://schemas.microsoft.com/office/drawing/2015/9/8/chartex" xmlns:mc="http://schemas.openxmlformats.org/markup-compatibility/2006" xmlns:o="urn:schemas-microsoft-com:office:office" xmlns:r="http://schemas.openxmlformats.org/officeDocument/2006/relationships" xmlns:m="http://schemas.openxmlformats.org/officeDocument/2006/math" xmlns:v="urn:schemas-microsoft-com:vml" xmlns:wp14="http://schemas.microsoft.com/office/word/2010/wordprocessingDrawing" xmlns:wp="http://schemas.openxmlformats.org/drawingml/2006/wordprocessingDrawing" xmlns:w10="urn:schemas-microsoft-com:office:word" xmlns:w="http://schemas.openxmlformats.org/wordprocessingml/2006/main" xmlns:w14="http://schemas.microsoft.com/office/word/2010/wordml" xmlns:w15="http://schemas.microsoft.com/office/word/2012/wordml" xmlns:w16se="http://schemas.microsoft.com/office/word/2015/wordml/symex" xmlns:wpg="http://schemas.microsoft.com/office/word/2010/wordprocessingGroup" xmlns:wpi="http://schemas.microsoft.com/office/word/2010/wordprocessingInk" xmlns:wne="http://schemas.microsoft.com/office/word/2006/wordml" xmlns:wps="http://schemas.microsoft.com/office/word/2010/wordprocessingShape" mc:Ignorable="w14 w15 w16se wp14">
+<w:numbering xmlns:wpc="http://schemas.microsoft.com/office/word/2010/wordprocessingCanvas" xmlns:cx="http://schemas.microsoft.com/office/drawing/2014/chartex" xmlns:cx1="http://schemas.microsoft.com/office/drawing/2015/9/8/chartex" xmlns:cx2="http://schemas.microsoft.com/office/drawing/2015/10/21/chartex" xmlns:cx3="http://schemas.microsoft.com/office/drawing/2016/5/9/chartex" xmlns:cx4="http://schemas.microsoft.com/office/drawing/2016/5/10/chartex" xmlns:cx5="http://schemas.microsoft.com/office/drawing/2016/5/11/chartex" xmlns:cx6="http://schemas.microsoft.com/office/drawing/2016/5/12/chartex" xmlns:cx7="http://schemas.microsoft.com/office/drawing/2016/5/13/chartex" xmlns:cx8="http://schemas.microsoft.com/office/drawing/2016/5/14/chartex" xmlns:mc="http://schemas.openxmlformats.org/markup-compatibility/2006" xmlns:aink="http://schemas.microsoft.com/office/drawing/2016/ink" xmlns:am3d="http://schemas.microsoft.com/office/drawing/2017/model3d" xmlns:o="urn:schemas-microsoft-com:office:office" xmlns:oel="http://schemas.microsoft.com/office/2019/extlst" xmlns:r="http://schemas.openxmlformats.org/officeDocument/2006/relationships" xmlns:m="http://schemas.openxmlformats.org/officeDocument/2006/math" xmlns:v="urn:schemas-microsoft-com:vml" xmlns:wp14="http://schemas.microsoft.com/office/word/2010/wordprocessingDrawing" xmlns:wp="http://schemas.openxmlformats.org/drawingml/2006/wordprocessingDrawing" xmlns:w10="urn:schemas-microsoft-com:office:word" xmlns:w="http://schemas.openxmlformats.org/wordprocessingml/2006/main" xmlns:w14="http://schemas.microsoft.com/office/word/2010/wordml" xmlns:w15="http://schemas.microsoft.com/office/word/2012/wordml" xmlns:w16cex="http://schemas.microsoft.com/office/word/2018/wordml/cex" xmlns:w16cid="http://schemas.microsoft.com/office/word/2016/wordml/cid" xmlns:w16="http://schemas.microsoft.com/office/word/2018/wordml" xmlns:w16sdtdh="http://schemas.microsoft.com/office/word/2020/wordml/sdtdatahash" xmlns:w16se="http://schemas.microsoft.com/office/word/2015/wordml/symex" xmlns:wpg="http://schemas.microsoft.com/office/word/2010/wordprocessingGroup" xmlns:wpi="http://schemas.microsoft.com/office/word/2010/wordprocessingInk" xmlns:wne="http://schemas.microsoft.com/office/word/2006/wordml" xmlns:wps="http://schemas.microsoft.com/office/word/2010/wordprocessingShape" mc:Ignorable="w14 w15 w16se w16cid w16 w16cex w16sdtdh wp14">
   <w:abstractNum w:abstractNumId="0" w15:restartNumberingAfterBreak="0">
     <w:nsid w:val="09425DE4"/>
     <w:multiLevelType w:val="multilevel"/>
@@ -1203,6 +1360,119 @@
     </w:lvl>
   </w:abstractNum>
   <w:abstractNum w:abstractNumId="3" w15:restartNumberingAfterBreak="0">
+    <w:nsid w:val="3E5F04DD"/>
+    <w:multiLevelType w:val="hybridMultilevel"/>
+    <w:tmpl w:val="98EE500E"/>
+    <w:lvl w:ilvl="0" w:tplc="C5C215FE">
+      <w:start w:val="1"/>
+      <w:numFmt w:val="bullet"/>
+      <w:lvlText w:val=""/>
+      <w:lvlJc w:val="left"/>
+      <w:pPr>
+        <w:ind w:left="720" w:hanging="360"/>
+      </w:pPr>
+      <w:rPr>
+        <w:rFonts w:ascii="Wingdings" w:hAnsi="Wingdings" w:hint="default"/>
+      </w:rPr>
+    </w:lvl>
+    <w:lvl w:ilvl="1" w:tplc="04090003" w:tentative="1">
+      <w:start w:val="1"/>
+      <w:numFmt w:val="bullet"/>
+      <w:lvlText w:val="o"/>
+      <w:lvlJc w:val="left"/>
+      <w:pPr>
+        <w:ind w:left="1440" w:hanging="360"/>
+      </w:pPr>
+      <w:rPr>
+        <w:rFonts w:ascii="Courier New" w:hAnsi="Courier New" w:cs="Courier New" w:hint="default"/>
+      </w:rPr>
+    </w:lvl>
+    <w:lvl w:ilvl="2" w:tplc="04090005" w:tentative="1">
+      <w:start w:val="1"/>
+      <w:numFmt w:val="bullet"/>
+      <w:lvlText w:val=""/>
+      <w:lvlJc w:val="left"/>
+      <w:pPr>
+        <w:ind w:left="2160" w:hanging="360"/>
+      </w:pPr>
+      <w:rPr>
+        <w:rFonts w:ascii="Wingdings" w:hAnsi="Wingdings" w:hint="default"/>
+      </w:rPr>
+    </w:lvl>
+    <w:lvl w:ilvl="3" w:tplc="04090001" w:tentative="1">
+      <w:start w:val="1"/>
+      <w:numFmt w:val="bullet"/>
+      <w:lvlText w:val=""/>
+      <w:lvlJc w:val="left"/>
+      <w:pPr>
+        <w:ind w:left="2880" w:hanging="360"/>
+      </w:pPr>
+      <w:rPr>
+        <w:rFonts w:ascii="Symbol" w:hAnsi="Symbol" w:hint="default"/>
+      </w:rPr>
+    </w:lvl>
+    <w:lvl w:ilvl="4" w:tplc="04090003" w:tentative="1">
+      <w:start w:val="1"/>
+      <w:numFmt w:val="bullet"/>
+      <w:lvlText w:val="o"/>
+      <w:lvlJc w:val="left"/>
+      <w:pPr>
+        <w:ind w:left="3600" w:hanging="360"/>
+      </w:pPr>
+      <w:rPr>
+        <w:rFonts w:ascii="Courier New" w:hAnsi="Courier New" w:cs="Courier New" w:hint="default"/>
+      </w:rPr>
+    </w:lvl>
+    <w:lvl w:ilvl="5" w:tplc="04090005" w:tentative="1">
+      <w:start w:val="1"/>
+      <w:numFmt w:val="bullet"/>
+      <w:lvlText w:val=""/>
+      <w:lvlJc w:val="left"/>
+      <w:pPr>
+        <w:ind w:left="4320" w:hanging="360"/>
+      </w:pPr>
+      <w:rPr>
+        <w:rFonts w:ascii="Wingdings" w:hAnsi="Wingdings" w:hint="default"/>
+      </w:rPr>
+    </w:lvl>
+    <w:lvl w:ilvl="6" w:tplc="04090001" w:tentative="1">
+      <w:start w:val="1"/>
+      <w:numFmt w:val="bullet"/>
+      <w:lvlText w:val=""/>
+      <w:lvlJc w:val="left"/>
+      <w:pPr>
+        <w:ind w:left="5040" w:hanging="360"/>
+      </w:pPr>
+      <w:rPr>
+        <w:rFonts w:ascii="Symbol" w:hAnsi="Symbol" w:hint="default"/>
+      </w:rPr>
+    </w:lvl>
+    <w:lvl w:ilvl="7" w:tplc="04090003" w:tentative="1">
+      <w:start w:val="1"/>
+      <w:numFmt w:val="bullet"/>
+      <w:lvlText w:val="o"/>
+      <w:lvlJc w:val="left"/>
+      <w:pPr>
+        <w:ind w:left="5760" w:hanging="360"/>
+      </w:pPr>
+      <w:rPr>
+        <w:rFonts w:ascii="Courier New" w:hAnsi="Courier New" w:cs="Courier New" w:hint="default"/>
+      </w:rPr>
+    </w:lvl>
+    <w:lvl w:ilvl="8" w:tplc="04090005" w:tentative="1">
+      <w:start w:val="1"/>
+      <w:numFmt w:val="bullet"/>
+      <w:lvlText w:val=""/>
+      <w:lvlJc w:val="left"/>
+      <w:pPr>
+        <w:ind w:left="6480" w:hanging="360"/>
+      </w:pPr>
+      <w:rPr>
+        <w:rFonts w:ascii="Wingdings" w:hAnsi="Wingdings" w:hint="default"/>
+      </w:rPr>
+    </w:lvl>
+  </w:abstractNum>
+  <w:abstractNum w:abstractNumId="4" w15:restartNumberingAfterBreak="0">
     <w:nsid w:val="499D4C36"/>
     <w:multiLevelType w:val="multilevel"/>
     <w:tmpl w:val="CD502C96"/>
@@ -1347,7 +1617,7 @@
       </w:rPr>
     </w:lvl>
   </w:abstractNum>
-  <w:abstractNum w:abstractNumId="4" w15:restartNumberingAfterBreak="0">
+  <w:abstractNum w:abstractNumId="5" w15:restartNumberingAfterBreak="0">
     <w:nsid w:val="542561DD"/>
     <w:multiLevelType w:val="multilevel"/>
     <w:tmpl w:val="31669F40"/>
@@ -1492,7 +1762,7 @@
       </w:rPr>
     </w:lvl>
   </w:abstractNum>
-  <w:abstractNum w:abstractNumId="5" w15:restartNumberingAfterBreak="0">
+  <w:abstractNum w:abstractNumId="6" w15:restartNumberingAfterBreak="0">
     <w:nsid w:val="61F25434"/>
     <w:multiLevelType w:val="multilevel"/>
     <w:tmpl w:val="452AA838"/>
@@ -1637,7 +1907,7 @@
       </w:rPr>
     </w:lvl>
   </w:abstractNum>
-  <w:abstractNum w:abstractNumId="6" w15:restartNumberingAfterBreak="0">
+  <w:abstractNum w:abstractNumId="7" w15:restartNumberingAfterBreak="0">
     <w:nsid w:val="666457E7"/>
     <w:multiLevelType w:val="multilevel"/>
     <w:tmpl w:val="FF76DDEC"/>
@@ -1782,32 +2052,35 @@
       </w:rPr>
     </w:lvl>
   </w:abstractNum>
-  <w:num w:numId="1">
+  <w:num w:numId="1" w16cid:durableId="508644478">
     <w:abstractNumId w:val="0"/>
   </w:num>
-  <w:num w:numId="2">
+  <w:num w:numId="2" w16cid:durableId="895050415">
     <w:abstractNumId w:val="1"/>
   </w:num>
-  <w:num w:numId="3">
+  <w:num w:numId="3" w16cid:durableId="157698173">
+    <w:abstractNumId w:val="5"/>
+  </w:num>
+  <w:num w:numId="4" w16cid:durableId="1636640611">
+    <w:abstractNumId w:val="7"/>
+  </w:num>
+  <w:num w:numId="5" w16cid:durableId="457377548">
+    <w:abstractNumId w:val="2"/>
+  </w:num>
+  <w:num w:numId="6" w16cid:durableId="1666126145">
     <w:abstractNumId w:val="4"/>
   </w:num>
-  <w:num w:numId="4">
+  <w:num w:numId="7" w16cid:durableId="470102547">
     <w:abstractNumId w:val="6"/>
   </w:num>
-  <w:num w:numId="5">
-    <w:abstractNumId w:val="2"/>
-  </w:num>
-  <w:num w:numId="6">
+  <w:num w:numId="8" w16cid:durableId="319039545">
     <w:abstractNumId w:val="3"/>
-  </w:num>
-  <w:num w:numId="7">
-    <w:abstractNumId w:val="5"/>
   </w:num>
 </w:numbering>
 </file>
 
 <file path=word/styles.xml><?xml version="1.0" encoding="utf-8"?>
-<w:styles xmlns:mc="http://schemas.openxmlformats.org/markup-compatibility/2006" xmlns:r="http://schemas.openxmlformats.org/officeDocument/2006/relationships" xmlns:w="http://schemas.openxmlformats.org/wordprocessingml/2006/main" xmlns:w14="http://schemas.microsoft.com/office/word/2010/wordml" xmlns:w15="http://schemas.microsoft.com/office/word/2012/wordml" xmlns:w16se="http://schemas.microsoft.com/office/word/2015/wordml/symex" mc:Ignorable="w14 w15 w16se">
+<w:styles xmlns:mc="http://schemas.openxmlformats.org/markup-compatibility/2006" xmlns:r="http://schemas.openxmlformats.org/officeDocument/2006/relationships" xmlns:w="http://schemas.openxmlformats.org/wordprocessingml/2006/main" xmlns:w14="http://schemas.microsoft.com/office/word/2010/wordml" xmlns:w15="http://schemas.microsoft.com/office/word/2012/wordml" xmlns:w16cex="http://schemas.microsoft.com/office/word/2018/wordml/cex" xmlns:w16cid="http://schemas.microsoft.com/office/word/2016/wordml/cid" xmlns:w16="http://schemas.microsoft.com/office/word/2018/wordml" xmlns:w16sdtdh="http://schemas.microsoft.com/office/word/2020/wordml/sdtdatahash" xmlns:w16se="http://schemas.microsoft.com/office/word/2015/wordml/symex" mc:Ignorable="w14 w15 w16se w16cid w16 w16cex w16sdtdh">
   <w:docDefaults>
     <w:rPrDefault>
       <w:rPr>
@@ -1822,7 +2095,7 @@
       </w:pPr>
     </w:pPrDefault>
   </w:docDefaults>
-  <w:latentStyles w:defLockedState="0" w:defUIPriority="99" w:defSemiHidden="0" w:defUnhideWhenUsed="0" w:defQFormat="0" w:count="371">
+  <w:latentStyles w:defLockedState="0" w:defUIPriority="99" w:defSemiHidden="0" w:defUnhideWhenUsed="0" w:defQFormat="0" w:count="376">
     <w:lsdException w:name="Normal" w:uiPriority="0" w:qFormat="1"/>
     <w:lsdException w:name="heading 1" w:uiPriority="9" w:qFormat="1"/>
     <w:lsdException w:name="heading 2" w:semiHidden="1" w:uiPriority="9" w:unhideWhenUsed="1" w:qFormat="1"/>
@@ -1928,7 +2201,6 @@
     <w:lsdException w:name="HTML Sample" w:semiHidden="1" w:unhideWhenUsed="1"/>
     <w:lsdException w:name="HTML Typewriter" w:semiHidden="1" w:unhideWhenUsed="1"/>
     <w:lsdException w:name="HTML Variable" w:semiHidden="1" w:unhideWhenUsed="1"/>
-    <w:lsdException w:name="Normal Table" w:semiHidden="1" w:unhideWhenUsed="1"/>
     <w:lsdException w:name="annotation subject" w:semiHidden="1" w:unhideWhenUsed="1"/>
     <w:lsdException w:name="No List" w:semiHidden="1" w:unhideWhenUsed="1"/>
     <w:lsdException w:name="Outline List 1" w:semiHidden="1" w:unhideWhenUsed="1"/>
@@ -1971,11 +2243,8 @@
     <w:lsdException w:name="Table Contemporary" w:semiHidden="1" w:unhideWhenUsed="1"/>
     <w:lsdException w:name="Table Elegant" w:semiHidden="1" w:unhideWhenUsed="1"/>
     <w:lsdException w:name="Table Professional" w:semiHidden="1" w:unhideWhenUsed="1"/>
-    <w:lsdException w:name="Table Subtle 1" w:semiHidden="1" w:unhideWhenUsed="1"/>
     <w:lsdException w:name="Table Subtle 2" w:semiHidden="1" w:unhideWhenUsed="1"/>
     <w:lsdException w:name="Table Web 1" w:semiHidden="1" w:unhideWhenUsed="1"/>
-    <w:lsdException w:name="Table Web 2" w:semiHidden="1" w:unhideWhenUsed="1"/>
-    <w:lsdException w:name="Table Web 3" w:semiHidden="1" w:unhideWhenUsed="1"/>
     <w:lsdException w:name="Balloon Text" w:semiHidden="1" w:unhideWhenUsed="1"/>
     <w:lsdException w:name="Table Grid" w:uiPriority="39"/>
     <w:lsdException w:name="Table Theme" w:semiHidden="1" w:unhideWhenUsed="1"/>
@@ -2194,6 +2463,11 @@
     <w:lsdException w:name="List Table 5 Dark Accent 6" w:uiPriority="50"/>
     <w:lsdException w:name="List Table 6 Colorful Accent 6" w:uiPriority="51"/>
     <w:lsdException w:name="List Table 7 Colorful Accent 6" w:uiPriority="52"/>
+    <w:lsdException w:name="Mention" w:semiHidden="1" w:unhideWhenUsed="1"/>
+    <w:lsdException w:name="Smart Hyperlink" w:semiHidden="1" w:unhideWhenUsed="1"/>
+    <w:lsdException w:name="Hashtag" w:semiHidden="1" w:unhideWhenUsed="1"/>
+    <w:lsdException w:name="Unresolved Mention" w:semiHidden="1" w:unhideWhenUsed="1"/>
+    <w:lsdException w:name="Smart Link" w:semiHidden="1" w:unhideWhenUsed="1"/>
   </w:latentStyles>
   <w:style w:type="paragraph" w:default="1" w:styleId="Normal">
     <w:name w:val="Normal"/>

</xml_diff>

<commit_message>
Added navigable sections, etc
</commit_message>
<xml_diff>
--- a/docassemble/MOHUDEvictionProject/data/templates/eviction_helper_next_steps.docx
+++ b/docassemble/MOHUDEvictionProject/data/templates/eviction_helper_next_steps.docx
@@ -1,6 +1,6 @@
 
 <file path=word/document.xml><?xml version="1.0" encoding="utf-8"?>
-<w:document xmlns:wpc="http://schemas.microsoft.com/office/word/2010/wordprocessingCanvas" xmlns:cx="http://schemas.microsoft.com/office/drawing/2014/chartex" xmlns:cx1="http://schemas.microsoft.com/office/drawing/2015/9/8/chartex" xmlns:cx2="http://schemas.microsoft.com/office/drawing/2015/10/21/chartex" xmlns:cx3="http://schemas.microsoft.com/office/drawing/2016/5/9/chartex" xmlns:cx4="http://schemas.microsoft.com/office/drawing/2016/5/10/chartex" xmlns:cx5="http://schemas.microsoft.com/office/drawing/2016/5/11/chartex" xmlns:cx6="http://schemas.microsoft.com/office/drawing/2016/5/12/chartex" xmlns:cx7="http://schemas.microsoft.com/office/drawing/2016/5/13/chartex" xmlns:cx8="http://schemas.microsoft.com/office/drawing/2016/5/14/chartex" xmlns:mc="http://schemas.openxmlformats.org/markup-compatibility/2006" xmlns:aink="http://schemas.microsoft.com/office/drawing/2016/ink" xmlns:am3d="http://schemas.microsoft.com/office/drawing/2017/model3d" xmlns:o="urn:schemas-microsoft-com:office:office" xmlns:oel="http://schemas.microsoft.com/office/2019/extlst" xmlns:r="http://schemas.openxmlformats.org/officeDocument/2006/relationships" xmlns:m="http://schemas.openxmlformats.org/officeDocument/2006/math" xmlns:v="urn:schemas-microsoft-com:vml" xmlns:wp14="http://schemas.microsoft.com/office/word/2010/wordprocessingDrawing" xmlns:wp="http://schemas.openxmlformats.org/drawingml/2006/wordprocessingDrawing" xmlns:w10="urn:schemas-microsoft-com:office:word" xmlns:w="http://schemas.openxmlformats.org/wordprocessingml/2006/main" xmlns:w14="http://schemas.microsoft.com/office/word/2010/wordml" xmlns:w15="http://schemas.microsoft.com/office/word/2012/wordml" xmlns:w16cex="http://schemas.microsoft.com/office/word/2018/wordml/cex" xmlns:w16cid="http://schemas.microsoft.com/office/word/2016/wordml/cid" xmlns:w16="http://schemas.microsoft.com/office/word/2018/wordml" xmlns:w16sdtdh="http://schemas.microsoft.com/office/word/2020/wordml/sdtdatahash" xmlns:w16se="http://schemas.microsoft.com/office/word/2015/wordml/symex" xmlns:wpg="http://schemas.microsoft.com/office/word/2010/wordprocessingGroup" xmlns:wpi="http://schemas.microsoft.com/office/word/2010/wordprocessingInk" xmlns:wne="http://schemas.microsoft.com/office/word/2006/wordml" xmlns:wps="http://schemas.microsoft.com/office/word/2010/wordprocessingShape" mc:Ignorable="w14 w15 w16se w16cid w16 w16cex w16sdtdh wp14">
+<w:document xmlns:wpc="http://schemas.microsoft.com/office/word/2010/wordprocessingCanvas" xmlns:cx="http://schemas.microsoft.com/office/drawing/2014/chartex" xmlns:cx1="http://schemas.microsoft.com/office/drawing/2015/9/8/chartex" xmlns:cx2="http://schemas.microsoft.com/office/drawing/2015/10/21/chartex" xmlns:cx3="http://schemas.microsoft.com/office/drawing/2016/5/9/chartex" xmlns:cx4="http://schemas.microsoft.com/office/drawing/2016/5/10/chartex" xmlns:cx5="http://schemas.microsoft.com/office/drawing/2016/5/11/chartex" xmlns:cx6="http://schemas.microsoft.com/office/drawing/2016/5/12/chartex" xmlns:cx7="http://schemas.microsoft.com/office/drawing/2016/5/13/chartex" xmlns:cx8="http://schemas.microsoft.com/office/drawing/2016/5/14/chartex" xmlns:mc="http://schemas.openxmlformats.org/markup-compatibility/2006" xmlns:aink="http://schemas.microsoft.com/office/drawing/2016/ink" xmlns:am3d="http://schemas.microsoft.com/office/drawing/2017/model3d" xmlns:o="urn:schemas-microsoft-com:office:office" xmlns:r="http://schemas.openxmlformats.org/officeDocument/2006/relationships" xmlns:m="http://schemas.openxmlformats.org/officeDocument/2006/math" xmlns:v="urn:schemas-microsoft-com:vml" xmlns:wp14="http://schemas.microsoft.com/office/word/2010/wordprocessingDrawing" xmlns:wp="http://schemas.openxmlformats.org/drawingml/2006/wordprocessingDrawing" xmlns:w10="urn:schemas-microsoft-com:office:word" xmlns:w="http://schemas.openxmlformats.org/wordprocessingml/2006/main" xmlns:w14="http://schemas.microsoft.com/office/word/2010/wordml" xmlns:w15="http://schemas.microsoft.com/office/word/2012/wordml" xmlns:w16cid="http://schemas.microsoft.com/office/word/2016/wordml/cid" xmlns:w16se="http://schemas.microsoft.com/office/word/2015/wordml/symex" xmlns:wpg="http://schemas.microsoft.com/office/word/2010/wordprocessingGroup" xmlns:wpi="http://schemas.microsoft.com/office/word/2010/wordprocessingInk" xmlns:wne="http://schemas.microsoft.com/office/word/2006/wordml" xmlns:wps="http://schemas.microsoft.com/office/word/2010/wordprocessingShape" mc:Ignorable="w14 w15 w16se w16cid wp14">
   <w:background w:color="FFFFFF"/>
   <w:body>
     <w:tbl>
@@ -34,7 +34,7 @@
               <w:rPr>
                 <w:color w:val="FFFFFF" w:themeColor="background1"/>
               </w:rPr>
-              <w:t>Postpone your eviction hearing</w:t>
+              <w:t>Defend against your Missouri eviction</w:t>
             </w:r>
           </w:p>
         </w:tc>
@@ -50,28 +50,43 @@
     </w:p>
     <w:p>
       <w:r>
-        <w:t xml:space="preserve">Congratulations {{ users }}! You have finished all the forms you need to Postpone your eviction hearing. The rest of the pages in this packet are your </w:t>
-      </w:r>
-      <w:r>
-        <w:rPr>
-          <w:highlight w:val="yellow"/>
-        </w:rPr>
-        <w:t>[answer/motion]</w:t>
-      </w:r>
-      <w:r>
-        <w:rPr>
-          <w:highlight w:val="yellow"/>
-        </w:rPr>
+        <w:t xml:space="preserve">Congratulations </w:t>
+      </w:r>
+      <w:proofErr w:type="gramStart"/>
+      <w:r>
+        <w:t>{{ users</w:t>
+      </w:r>
+      <w:proofErr w:type="gramEnd"/>
+      <w:r>
+        <w:t xml:space="preserve"> }}! You have finished all the forms you need </w:t>
+      </w:r>
+      <w:r>
+        <w:t>defend against your Missouri eviction</w:t>
+      </w:r>
+      <w:r>
+        <w:t>. The rest of the pages in this packet are your</w:t>
+      </w:r>
+      <w:r>
+        <w:t xml:space="preserve"> answer</w:t>
+      </w:r>
+      <w:r>
+        <w:t xml:space="preserve"> and motions</w:t>
+      </w:r>
+      <w:bookmarkStart w:id="0" w:name="_GoBack"/>
+      <w:bookmarkEnd w:id="0"/>
+      <w:r>
         <w:t xml:space="preserve"> </w:t>
       </w:r>
       <w:r>
-        <w:rPr>
-          <w:highlight w:val="yellow"/>
-        </w:rPr>
-        <w:t>]</w:t>
-      </w:r>
-      <w:r>
-        <w:t>{% if other_parties.number() %}</w:t>
+        <w:t xml:space="preserve">{% if </w:t>
+      </w:r>
+      <w:proofErr w:type="spellStart"/>
+      <w:r>
+        <w:t>other_parties.number</w:t>
+      </w:r>
+      <w:proofErr w:type="spellEnd"/>
+      <w:r>
+        <w:t>() %}</w:t>
       </w:r>
       <w:r>
         <w:rPr>
@@ -86,7 +101,33 @@
         <w:rPr>
           <w:b/>
         </w:rPr>
-        <w:t xml:space="preserve"> {{ users }} v {{ other_parties }}</w:t>
+        <w:t xml:space="preserve"> {{ </w:t>
+      </w:r>
+      <w:proofErr w:type="spellStart"/>
+      <w:r>
+        <w:rPr>
+          <w:b/>
+        </w:rPr>
+        <w:t>other_parties</w:t>
+      </w:r>
+      <w:proofErr w:type="spellEnd"/>
+      <w:r>
+        <w:rPr>
+          <w:b/>
+        </w:rPr>
+        <w:t xml:space="preserve"> }}</w:t>
+      </w:r>
+      <w:r>
+        <w:rPr>
+          <w:b/>
+        </w:rPr>
+        <w:t xml:space="preserve"> v. </w:t>
+      </w:r>
+      <w:r>
+        <w:rPr>
+          <w:b/>
+        </w:rPr>
+        <w:t>{{ users }}</w:t>
       </w:r>
       <w:r>
         <w:t>{% endif %}.</w:t>
@@ -109,8 +150,13 @@
     </w:p>
     <w:p>
       <w:r>
-        <w:t>{%p if warning_ic</w:t>
-      </w:r>
+        <w:t xml:space="preserve">{%p if </w:t>
+      </w:r>
+      <w:proofErr w:type="spellStart"/>
+      <w:r>
+        <w:t>warning_ic</w:t>
+      </w:r>
+      <w:proofErr w:type="spellEnd"/>
       <w:r>
         <w:t xml:space="preserve"> | length</w:t>
       </w:r>
@@ -123,28 +169,43 @@
         <w:pStyle w:val="Heading2"/>
       </w:pPr>
       <w:r>
-        <w:t>WARNING</w:t>
+        <w:t>Important warnings</w:t>
       </w:r>
     </w:p>
     <w:p>
       <w:r>
         <w:t xml:space="preserve">{%p for info in </w:t>
       </w:r>
-      <w:r>
-        <w:t>warning</w:t>
-      </w:r>
-      <w:r>
-        <w:t>_ic %}</w:t>
-      </w:r>
-    </w:p>
-    <w:p>
-      <w:r>
-        <w:t>{{ info }}</w:t>
-      </w:r>
-    </w:p>
-    <w:p>
-      <w:r>
-        <w:t>{%p endfor %}</w:t>
+      <w:proofErr w:type="spellStart"/>
+      <w:r>
+        <w:t>warning_ic</w:t>
+      </w:r>
+      <w:proofErr w:type="spellEnd"/>
+      <w:r>
+        <w:t xml:space="preserve"> %}</w:t>
+      </w:r>
+    </w:p>
+    <w:p>
+      <w:proofErr w:type="gramStart"/>
+      <w:r>
+        <w:t>{{ info</w:t>
+      </w:r>
+      <w:proofErr w:type="gramEnd"/>
+      <w:r>
+        <w:t xml:space="preserve"> }}</w:t>
+      </w:r>
+    </w:p>
+    <w:p>
+      <w:r>
+        <w:t xml:space="preserve">{%p </w:t>
+      </w:r>
+      <w:proofErr w:type="spellStart"/>
+      <w:r>
+        <w:t>endfor</w:t>
+      </w:r>
+      <w:proofErr w:type="spellEnd"/>
+      <w:r>
+        <w:t xml:space="preserve"> %}</w:t>
       </w:r>
     </w:p>
     <w:p>
@@ -184,16 +245,20 @@
             <w14:bevel/>
           </w14:textOutline>
         </w:rPr>
-        <w:t xml:space="preserve">File this </w:t>
+        <w:t xml:space="preserve">File </w:t>
       </w:r>
       <w:r>
         <w:rPr>
-          <w:highlight w:val="yellow"/>
+          <w14:textOutline w14:w="9525" w14:cap="rnd" w14:cmpd="sng" w14:algn="ctr">
+            <w14:noFill/>
+            <w14:prstDash w14:val="solid"/>
+            <w14:bevel/>
+          </w14:textOutline>
         </w:rPr>
-        <w:t>[answer/motion]</w:t>
-      </w:r>
-      <w:r>
-        <w:t xml:space="preserve"> with the court </w:t>
+        <w:t xml:space="preserve">all of the documents </w:t>
+      </w:r>
+      <w:r>
+        <w:t xml:space="preserve">with the court </w:t>
       </w:r>
       <w:r>
         <w:rPr>
@@ -222,8 +287,8 @@
           </w14:textOutline>
         </w:rPr>
       </w:pPr>
-      <w:bookmarkStart w:id="0" w:name="_4szgtqe6ov1h"/>
-      <w:bookmarkEnd w:id="0"/>
+      <w:bookmarkStart w:id="1" w:name="_4szgtqe6ov1h"/>
+      <w:bookmarkEnd w:id="1"/>
       <w:r>
         <w:rPr>
           <w14:textOutline w14:w="9525" w14:cap="rnd" w14:cmpd="sng" w14:algn="ctr">
@@ -232,7 +297,63 @@
             <w14:bevel/>
           </w14:textOutline>
         </w:rPr>
-        <w:t>Deliver a copy to {{ showifdef('other_parties[0]') }} or their attorney.</w:t>
+        <w:t xml:space="preserve">Deliver a copy to </w:t>
+      </w:r>
+      <w:proofErr w:type="gramStart"/>
+      <w:r>
+        <w:rPr>
+          <w14:textOutline w14:w="9525" w14:cap="rnd" w14:cmpd="sng" w14:algn="ctr">
+            <w14:noFill/>
+            <w14:prstDash w14:val="solid"/>
+            <w14:bevel/>
+          </w14:textOutline>
+        </w:rPr>
+        <w:t xml:space="preserve">{{ </w:t>
+      </w:r>
+      <w:proofErr w:type="spellStart"/>
+      <w:r>
+        <w:rPr>
+          <w14:textOutline w14:w="9525" w14:cap="rnd" w14:cmpd="sng" w14:algn="ctr">
+            <w14:noFill/>
+            <w14:prstDash w14:val="solid"/>
+            <w14:bevel/>
+          </w14:textOutline>
+        </w:rPr>
+        <w:t>showifdef</w:t>
+      </w:r>
+      <w:proofErr w:type="spellEnd"/>
+      <w:proofErr w:type="gramEnd"/>
+      <w:r>
+        <w:rPr>
+          <w14:textOutline w14:w="9525" w14:cap="rnd" w14:cmpd="sng" w14:algn="ctr">
+            <w14:noFill/>
+            <w14:prstDash w14:val="solid"/>
+            <w14:bevel/>
+          </w14:textOutline>
+        </w:rPr>
+        <w:t>('</w:t>
+      </w:r>
+      <w:proofErr w:type="spellStart"/>
+      <w:r>
+        <w:rPr>
+          <w14:textOutline w14:w="9525" w14:cap="rnd" w14:cmpd="sng" w14:algn="ctr">
+            <w14:noFill/>
+            <w14:prstDash w14:val="solid"/>
+            <w14:bevel/>
+          </w14:textOutline>
+        </w:rPr>
+        <w:t>other_parties</w:t>
+      </w:r>
+      <w:proofErr w:type="spellEnd"/>
+      <w:r>
+        <w:rPr>
+          <w14:textOutline w14:w="9525" w14:cap="rnd" w14:cmpd="sng" w14:algn="ctr">
+            <w14:noFill/>
+            <w14:prstDash w14:val="solid"/>
+            <w14:bevel/>
+          </w14:textOutline>
+        </w:rPr>
+        <w:t>[0]') }} or their attorney.</w:t>
       </w:r>
     </w:p>
     <w:p>
@@ -295,85 +416,13 @@
     </w:p>
     <w:p>
       <w:pPr>
-        <w:pStyle w:val="ListParagraph"/>
-        <w:numPr>
-          <w:ilvl w:val="0"/>
-          <w:numId w:val="1"/>
-        </w:numPr>
-        <w:snapToGrid w:val="0"/>
-        <w:rPr>
-          <w14:textOutline w14:w="9525" w14:cap="rnd" w14:cmpd="sng" w14:algn="ctr">
-            <w14:noFill/>
-            <w14:prstDash w14:val="solid"/>
-            <w14:bevel/>
-          </w14:textOutline>
-        </w:rPr>
-      </w:pPr>
-      <w:r>
-        <w:rPr>
-          <w14:textOutline w14:w="9525" w14:cap="rnd" w14:cmpd="sng" w14:algn="ctr">
-            <w14:noFill/>
-            <w14:prstDash w14:val="solid"/>
-            <w14:bevel/>
-          </w14:textOutline>
-        </w:rPr>
-        <w:t xml:space="preserve">If the judge decides to grant your </w:t>
-      </w:r>
-      <w:r>
-        <w:rPr>
-          <w:highlight w:val="yellow"/>
-          <w14:textOutline w14:w="9525" w14:cap="rnd" w14:cmpd="sng" w14:algn="ctr">
-            <w14:noFill/>
-            <w14:prstDash w14:val="solid"/>
-            <w14:bevel/>
-          </w14:textOutline>
-        </w:rPr>
-        <w:t>[application/petition/complaint]</w:t>
-      </w:r>
-      <w:r>
-        <w:rPr>
-          <w14:textOutline w14:w="9525" w14:cap="rnd" w14:cmpd="sng" w14:algn="ctr">
-            <w14:noFill/>
-            <w14:prstDash w14:val="solid"/>
-            <w14:bevel/>
-          </w14:textOutline>
-        </w:rPr>
-        <w:t>:.</w:t>
-      </w:r>
-    </w:p>
-    <w:p>
-      <w:pPr>
-        <w:pStyle w:val="ListParagraph"/>
-        <w:numPr>
-          <w:ilvl w:val="0"/>
-          <w:numId w:val="1"/>
-        </w:numPr>
-        <w:snapToGrid w:val="0"/>
-        <w:rPr>
-          <w14:textOutline w14:w="9525" w14:cap="rnd" w14:cmpd="sng" w14:algn="ctr">
-            <w14:noFill/>
-            <w14:prstDash w14:val="solid"/>
-            <w14:bevel/>
-          </w14:textOutline>
-        </w:rPr>
-      </w:pPr>
-      <w:r>
-        <w:rPr>
-          <w14:textOutline w14:w="9525" w14:cap="rnd" w14:cmpd="sng" w14:algn="ctr">
-            <w14:noFill/>
-            <w14:prstDash w14:val="solid"/>
-            <w14:bevel/>
-          </w14:textOutline>
-        </w:rPr>
-        <w:t>Check the order when you get it to make sure it is correct.</w:t>
-      </w:r>
-    </w:p>
-    <w:p>
-      <w:pPr>
         <w:pStyle w:val="Heading2"/>
       </w:pPr>
       <w:r>
-        <w:t>To file your [answer/motion] right away</w:t>
+        <w:t>F</w:t>
+      </w:r>
+      <w:r>
+        <w:t>ile your answer right away</w:t>
       </w:r>
     </w:p>
     <w:p>
@@ -397,7 +446,23 @@
         </w:numPr>
       </w:pPr>
       <w:r>
-        <w:t>Call the {{ trial_court }} {{ showifdef('trial_court.phone_number') }} to find out how they want you to send your forms to them.</w:t>
+        <w:t xml:space="preserve">Call the </w:t>
+      </w:r>
+      <w:proofErr w:type="gramStart"/>
+      <w:r>
+        <w:t xml:space="preserve">{{ </w:t>
+      </w:r>
+      <w:proofErr w:type="spellStart"/>
+      <w:r>
+        <w:t>trial</w:t>
+      </w:r>
+      <w:proofErr w:type="gramEnd"/>
+      <w:r>
+        <w:t>_court</w:t>
+      </w:r>
+      <w:proofErr w:type="spellEnd"/>
+      <w:r>
+        <w:t xml:space="preserve"> }} to find out how they want you to send your forms to them.</w:t>
       </w:r>
     </w:p>
     <w:p>
@@ -410,13 +475,37 @@
         <w:suppressAutoHyphens w:val="0"/>
       </w:pPr>
       <w:r>
-        <w:t xml:space="preserve">{%p if defined('trial_court.address.address') %} The address of your court, if you need it, is: </w:t>
-      </w:r>
-      <w:bookmarkStart w:id="1" w:name="_ayzduvo09uaz"/>
-      <w:bookmarkEnd w:id="1"/>
+        <w:t>{%p if defined('</w:t>
+      </w:r>
+      <w:proofErr w:type="spellStart"/>
+      <w:r>
+        <w:t>trial_</w:t>
+      </w:r>
+      <w:proofErr w:type="gramStart"/>
+      <w:r>
+        <w:t>court.address</w:t>
+      </w:r>
+      <w:proofErr w:type="gramEnd"/>
+      <w:r>
+        <w:t>.address</w:t>
+      </w:r>
+      <w:proofErr w:type="spellEnd"/>
+      <w:r>
+        <w:t xml:space="preserve">') %} The address of your court, if you need it, is: </w:t>
+      </w:r>
+      <w:bookmarkStart w:id="2" w:name="_ayzduvo09uaz"/>
+      <w:bookmarkEnd w:id="2"/>
       <w:r>
         <w:br/>
-        <w:t>{{ trial_court.address.on_one_line() }}.</w:t>
+        <w:t xml:space="preserve">{{ </w:t>
+      </w:r>
+      <w:proofErr w:type="spellStart"/>
+      <w:r>
+        <w:t>trial_court.address.on_one_line</w:t>
+      </w:r>
+      <w:proofErr w:type="spellEnd"/>
+      <w:r>
+        <w:t>() }}.</w:t>
       </w:r>
     </w:p>
     <w:p>
@@ -453,13 +542,15 @@
     <w:p/>
     <w:p>
       <w:r>
-        <w:t>{%p if what_happens_at_the_hearing_ic</w:t>
-      </w:r>
-      <w:r>
-        <w:t xml:space="preserve"> </w:t>
-      </w:r>
-      <w:r>
-        <w:t>| length</w:t>
+        <w:t xml:space="preserve">{%p if </w:t>
+      </w:r>
+      <w:proofErr w:type="spellStart"/>
+      <w:r>
+        <w:t>what_happens_at_the_hearing_ic</w:t>
+      </w:r>
+      <w:proofErr w:type="spellEnd"/>
+      <w:r>
+        <w:t xml:space="preserve"> | length</w:t>
       </w:r>
       <w:r>
         <w:t xml:space="preserve"> &gt; 0 %}</w:t>
@@ -468,22 +559,37 @@
     <w:p/>
     <w:p>
       <w:r>
-        <w:t>{%p for info in what_happens_at_the_hearing_ic %}</w:t>
-      </w:r>
-    </w:p>
-    <w:p>
-      <w:r>
-        <w:t>{{ info }}</w:t>
+        <w:t xml:space="preserve">{%p for info in </w:t>
+      </w:r>
+      <w:proofErr w:type="spellStart"/>
+      <w:r>
+        <w:t>what_happens_at_the_hearing_ic</w:t>
+      </w:r>
+      <w:proofErr w:type="spellEnd"/>
+      <w:r>
+        <w:t xml:space="preserve"> %}</w:t>
+      </w:r>
+    </w:p>
+    <w:p>
+      <w:proofErr w:type="gramStart"/>
+      <w:r>
+        <w:t>{{ info</w:t>
+      </w:r>
+      <w:proofErr w:type="gramEnd"/>
+      <w:r>
+        <w:t xml:space="preserve"> }}</w:t>
       </w:r>
     </w:p>
     <w:p/>
     <w:p>
       <w:r>
-        <w:t>{%p end</w:t>
-      </w:r>
-      <w:r>
-        <w:t>for</w:t>
-      </w:r>
+        <w:t xml:space="preserve">{%p </w:t>
+      </w:r>
+      <w:proofErr w:type="spellStart"/>
+      <w:r>
+        <w:t>endfor</w:t>
+      </w:r>
+      <w:proofErr w:type="spellEnd"/>
       <w:r>
         <w:t xml:space="preserve"> %}</w:t>
       </w:r>
@@ -495,17 +601,13 @@
     </w:p>
     <w:p>
       <w:r>
-        <w:t>{%p if what_</w:t>
-      </w:r>
-      <w:r>
-        <w:t>you</w:t>
-      </w:r>
-      <w:r>
-        <w:t>_can_do_at_the_hearing</w:t>
-      </w:r>
-      <w:r>
-        <w:t>_ic</w:t>
-      </w:r>
+        <w:t xml:space="preserve">{%p if </w:t>
+      </w:r>
+      <w:proofErr w:type="spellStart"/>
+      <w:r>
+        <w:t>what_you_can_do_at_the_hearing_ic</w:t>
+      </w:r>
+      <w:proofErr w:type="spellEnd"/>
       <w:r>
         <w:t xml:space="preserve"> | length</w:t>
       </w:r>
@@ -521,7 +623,7 @@
         <w:t>Tell</w:t>
       </w:r>
       <w:r>
-        <w:t xml:space="preserve"> the judge why you need a Postpone your eviction hearing. Talk about the facts that you wrote in your </w:t>
+        <w:t xml:space="preserve"> the judge about the facts that you wrote in your </w:t>
       </w:r>
       <w:r>
         <w:rPr>
@@ -530,30 +632,72 @@
         <w:t>[answer/motion]</w:t>
       </w:r>
       <w:r>
-        <w:t>. Tell the judge about any evidence that you have.</w:t>
+        <w:t xml:space="preserve">. </w:t>
+      </w:r>
+      <w:r>
+        <w:t xml:space="preserve">Bring </w:t>
+      </w:r>
+      <w:r>
+        <w:t>any evidence that you have</w:t>
+      </w:r>
+      <w:r>
+        <w:t xml:space="preserve"> with you</w:t>
+      </w:r>
+      <w:r>
+        <w:t>.</w:t>
+      </w:r>
+      <w:r>
+        <w:t xml:space="preserve"> </w:t>
+      </w:r>
+      <w:r>
+        <w:t>Also, b</w:t>
+      </w:r>
+      <w:r>
+        <w:t xml:space="preserve">ring any witnesses </w:t>
+      </w:r>
+      <w:r>
+        <w:t>that you have</w:t>
+      </w:r>
+      <w:r>
+        <w:t>.</w:t>
       </w:r>
     </w:p>
     <w:p/>
     <w:p>
       <w:r>
-        <w:t>{%p for info in what_</w:t>
-      </w:r>
-      <w:r>
-        <w:t>you</w:t>
-      </w:r>
-      <w:r>
-        <w:t>_can_do_at_the_hearing_ic %}</w:t>
-      </w:r>
-    </w:p>
-    <w:p>
-      <w:r>
-        <w:t>{{ info }}</w:t>
+        <w:t xml:space="preserve">{%p for info in </w:t>
+      </w:r>
+      <w:proofErr w:type="spellStart"/>
+      <w:r>
+        <w:t>what_you_can_do_at_the_hearing_ic</w:t>
+      </w:r>
+      <w:proofErr w:type="spellEnd"/>
+      <w:r>
+        <w:t xml:space="preserve"> %}</w:t>
+      </w:r>
+    </w:p>
+    <w:p>
+      <w:proofErr w:type="gramStart"/>
+      <w:r>
+        <w:t>{{ info</w:t>
+      </w:r>
+      <w:proofErr w:type="gramEnd"/>
+      <w:r>
+        <w:t xml:space="preserve"> }}</w:t>
       </w:r>
     </w:p>
     <w:p/>
     <w:p>
       <w:r>
-        <w:t>{%p endfor %}</w:t>
+        <w:t xml:space="preserve">{%p </w:t>
+      </w:r>
+      <w:proofErr w:type="spellStart"/>
+      <w:r>
+        <w:t>endfor</w:t>
+      </w:r>
+      <w:proofErr w:type="spellEnd"/>
+      <w:r>
+        <w:t xml:space="preserve"> %}</w:t>
       </w:r>
     </w:p>
     <w:p>
@@ -565,12 +709,11 @@
       <w:r>
         <w:t xml:space="preserve">{%p if </w:t>
       </w:r>
-      <w:r>
-        <w:t>evidence</w:t>
-      </w:r>
-      <w:r>
-        <w:t>_ic</w:t>
-      </w:r>
+      <w:proofErr w:type="spellStart"/>
+      <w:r>
+        <w:t>evidence_ic</w:t>
+      </w:r>
+      <w:proofErr w:type="spellEnd"/>
       <w:r>
         <w:t xml:space="preserve"> | length</w:t>
       </w:r>
@@ -600,11 +743,13 @@
       <w:r>
         <w:t xml:space="preserve">{%p for info in </w:t>
       </w:r>
-      <w:r>
-        <w:t>evidence</w:t>
-      </w:r>
-      <w:r>
-        <w:t>_ic %}</w:t>
+      <w:proofErr w:type="spellStart"/>
+      <w:r>
+        <w:t>evidence_ic</w:t>
+      </w:r>
+      <w:proofErr w:type="spellEnd"/>
+      <w:r>
+        <w:t xml:space="preserve"> %}</w:t>
       </w:r>
     </w:p>
     <w:p>
@@ -615,8 +760,13 @@
           <w:numId w:val="8"/>
         </w:numPr>
       </w:pPr>
-      <w:r>
-        <w:t>{{ info }}</w:t>
+      <w:proofErr w:type="gramStart"/>
+      <w:r>
+        <w:t>{{ info</w:t>
+      </w:r>
+      <w:proofErr w:type="gramEnd"/>
+      <w:r>
+        <w:t xml:space="preserve"> }}</w:t>
       </w:r>
     </w:p>
     <w:p>
@@ -628,7 +778,15 @@
         </w:numPr>
       </w:pPr>
       <w:r>
-        <w:t>{%p endfor %}</w:t>
+        <w:t xml:space="preserve">{%p </w:t>
+      </w:r>
+      <w:proofErr w:type="spellStart"/>
+      <w:r>
+        <w:t>endfor</w:t>
+      </w:r>
+      <w:proofErr w:type="spellEnd"/>
+      <w:r>
+        <w:t xml:space="preserve"> %}</w:t>
       </w:r>
     </w:p>
     <w:p>
@@ -638,11 +796,16 @@
     </w:p>
     <w:p>
       <w:r>
-        <w:t>{%p if what_the_judge_can_do_at_the_hearing</w:t>
+        <w:t xml:space="preserve">{%p if </w:t>
+      </w:r>
+      <w:proofErr w:type="spellStart"/>
+      <w:r>
+        <w:t>what_the_judge_can_do_at_the_hearing</w:t>
       </w:r>
       <w:r>
         <w:t>_ic</w:t>
       </w:r>
+      <w:proofErr w:type="spellEnd"/>
       <w:r>
         <w:t xml:space="preserve"> | length</w:t>
       </w:r>
@@ -654,8 +817,8 @@
       <w:pPr>
         <w:pStyle w:val="Heading2"/>
       </w:pPr>
-      <w:bookmarkStart w:id="2" w:name="_7jbtnvplu76"/>
-      <w:bookmarkEnd w:id="2"/>
+      <w:bookmarkStart w:id="3" w:name="_7jbtnvplu76"/>
+      <w:bookmarkEnd w:id="3"/>
       <w:r>
         <w:t>What can the judge do?</w:t>
       </w:r>
@@ -682,11 +845,13 @@
       <w:r>
         <w:t xml:space="preserve">for info in </w:t>
       </w:r>
-      <w:r>
-        <w:t>what_the_judge_can_do_at_the_hearing</w:t>
-      </w:r>
-      <w:r>
-        <w:t>_ic %}</w:t>
+      <w:proofErr w:type="spellStart"/>
+      <w:r>
+        <w:t>what_the_judge_can_do_at_the_hearing_ic</w:t>
+      </w:r>
+      <w:proofErr w:type="spellEnd"/>
+      <w:r>
+        <w:t xml:space="preserve"> %}</w:t>
       </w:r>
     </w:p>
     <w:p>
@@ -697,10 +862,15 @@
           <w:numId w:val="2"/>
         </w:numPr>
       </w:pPr>
-      <w:bookmarkStart w:id="3" w:name="_eim2ht2zskaf"/>
-      <w:bookmarkEnd w:id="3"/>
-      <w:r>
-        <w:t>{{ info }}</w:t>
+      <w:bookmarkStart w:id="4" w:name="_eim2ht2zskaf"/>
+      <w:bookmarkEnd w:id="4"/>
+      <w:proofErr w:type="gramStart"/>
+      <w:r>
+        <w:t>{{ info</w:t>
+      </w:r>
+      <w:proofErr w:type="gramEnd"/>
+      <w:r>
+        <w:t xml:space="preserve"> }}</w:t>
       </w:r>
     </w:p>
     <w:p>
@@ -712,11 +882,16 @@
         </w:numPr>
       </w:pPr>
       <w:r>
-        <w:t>{%p end</w:t>
+        <w:t xml:space="preserve">{%p </w:t>
+      </w:r>
+      <w:proofErr w:type="spellStart"/>
+      <w:r>
+        <w:t>end</w:t>
       </w:r>
       <w:r>
         <w:t>for</w:t>
       </w:r>
+      <w:proofErr w:type="spellEnd"/>
       <w:r>
         <w:t xml:space="preserve"> %}</w:t>
       </w:r>
@@ -734,25 +909,20 @@
         <w:pStyle w:val="Heading2"/>
       </w:pPr>
       <w:r>
-        <w:t>What happens if the judge makes the order?</w:t>
-      </w:r>
-    </w:p>
-    <w:p>
-      <w:r>
-        <w:rPr>
-          <w:b/>
-        </w:rPr>
-        <w:t xml:space="preserve">Read </w:t>
-      </w:r>
-      <w:r>
-        <w:t>the order as soon as you get it. Call the court to fix any mistakes. You may need to go back in front of the judge to get the order corrected.</w:t>
-      </w:r>
-    </w:p>
-    <w:p>
-      <w:bookmarkStart w:id="4" w:name="_jpvqkqfibwqh"/>
-      <w:bookmarkStart w:id="5" w:name="_wjzvjugefec1"/>
-      <w:bookmarkEnd w:id="4"/>
+        <w:t xml:space="preserve">What happens if </w:t>
+      </w:r>
+      <w:r>
+        <w:t>I lose the eviction case?</w:t>
+      </w:r>
+    </w:p>
+    <w:p>
+      <w:bookmarkStart w:id="5" w:name="_jpvqkqfibwqh"/>
+      <w:bookmarkStart w:id="6" w:name="_wjzvjugefec1"/>
       <w:bookmarkEnd w:id="5"/>
+      <w:bookmarkEnd w:id="6"/>
+      <w:r>
+        <w:t>You may still have the right to “pay and stay”. You also have the right to ask for a new trial within 10 days of the court hearing.</w:t>
+      </w:r>
     </w:p>
     <w:p>
       <w:pPr>
@@ -780,7 +950,7 @@
 </file>
 
 <file path=word/endnotes.xml><?xml version="1.0" encoding="utf-8"?>
-<w:endnotes xmlns:wpc="http://schemas.microsoft.com/office/word/2010/wordprocessingCanvas" xmlns:cx="http://schemas.microsoft.com/office/drawing/2014/chartex" xmlns:cx1="http://schemas.microsoft.com/office/drawing/2015/9/8/chartex" xmlns:cx2="http://schemas.microsoft.com/office/drawing/2015/10/21/chartex" xmlns:cx3="http://schemas.microsoft.com/office/drawing/2016/5/9/chartex" xmlns:cx4="http://schemas.microsoft.com/office/drawing/2016/5/10/chartex" xmlns:cx5="http://schemas.microsoft.com/office/drawing/2016/5/11/chartex" xmlns:cx6="http://schemas.microsoft.com/office/drawing/2016/5/12/chartex" xmlns:cx7="http://schemas.microsoft.com/office/drawing/2016/5/13/chartex" xmlns:cx8="http://schemas.microsoft.com/office/drawing/2016/5/14/chartex" xmlns:mc="http://schemas.openxmlformats.org/markup-compatibility/2006" xmlns:aink="http://schemas.microsoft.com/office/drawing/2016/ink" xmlns:am3d="http://schemas.microsoft.com/office/drawing/2017/model3d" xmlns:o="urn:schemas-microsoft-com:office:office" xmlns:oel="http://schemas.microsoft.com/office/2019/extlst" xmlns:r="http://schemas.openxmlformats.org/officeDocument/2006/relationships" xmlns:m="http://schemas.openxmlformats.org/officeDocument/2006/math" xmlns:v="urn:schemas-microsoft-com:vml" xmlns:wp14="http://schemas.microsoft.com/office/word/2010/wordprocessingDrawing" xmlns:wp="http://schemas.openxmlformats.org/drawingml/2006/wordprocessingDrawing" xmlns:w10="urn:schemas-microsoft-com:office:word" xmlns:w="http://schemas.openxmlformats.org/wordprocessingml/2006/main" xmlns:w14="http://schemas.microsoft.com/office/word/2010/wordml" xmlns:w15="http://schemas.microsoft.com/office/word/2012/wordml" xmlns:w16cex="http://schemas.microsoft.com/office/word/2018/wordml/cex" xmlns:w16cid="http://schemas.microsoft.com/office/word/2016/wordml/cid" xmlns:w16="http://schemas.microsoft.com/office/word/2018/wordml" xmlns:w16sdtdh="http://schemas.microsoft.com/office/word/2020/wordml/sdtdatahash" xmlns:w16se="http://schemas.microsoft.com/office/word/2015/wordml/symex" xmlns:wpg="http://schemas.microsoft.com/office/word/2010/wordprocessingGroup" xmlns:wpi="http://schemas.microsoft.com/office/word/2010/wordprocessingInk" xmlns:wne="http://schemas.microsoft.com/office/word/2006/wordml" xmlns:wps="http://schemas.microsoft.com/office/word/2010/wordprocessingShape" mc:Ignorable="w14 w15 w16se w16cid w16 w16cex w16sdtdh wp14">
+<w:endnotes xmlns:wpc="http://schemas.microsoft.com/office/word/2010/wordprocessingCanvas" xmlns:cx="http://schemas.microsoft.com/office/drawing/2014/chartex" xmlns:cx1="http://schemas.microsoft.com/office/drawing/2015/9/8/chartex" xmlns:cx2="http://schemas.microsoft.com/office/drawing/2015/10/21/chartex" xmlns:cx3="http://schemas.microsoft.com/office/drawing/2016/5/9/chartex" xmlns:cx4="http://schemas.microsoft.com/office/drawing/2016/5/10/chartex" xmlns:cx5="http://schemas.microsoft.com/office/drawing/2016/5/11/chartex" xmlns:cx6="http://schemas.microsoft.com/office/drawing/2016/5/12/chartex" xmlns:cx7="http://schemas.microsoft.com/office/drawing/2016/5/13/chartex" xmlns:cx8="http://schemas.microsoft.com/office/drawing/2016/5/14/chartex" xmlns:mc="http://schemas.openxmlformats.org/markup-compatibility/2006" xmlns:aink="http://schemas.microsoft.com/office/drawing/2016/ink" xmlns:am3d="http://schemas.microsoft.com/office/drawing/2017/model3d" xmlns:o="urn:schemas-microsoft-com:office:office" xmlns:r="http://schemas.openxmlformats.org/officeDocument/2006/relationships" xmlns:m="http://schemas.openxmlformats.org/officeDocument/2006/math" xmlns:v="urn:schemas-microsoft-com:vml" xmlns:wp14="http://schemas.microsoft.com/office/word/2010/wordprocessingDrawing" xmlns:wp="http://schemas.openxmlformats.org/drawingml/2006/wordprocessingDrawing" xmlns:w10="urn:schemas-microsoft-com:office:word" xmlns:w="http://schemas.openxmlformats.org/wordprocessingml/2006/main" xmlns:w14="http://schemas.microsoft.com/office/word/2010/wordml" xmlns:w15="http://schemas.microsoft.com/office/word/2012/wordml" xmlns:w16cid="http://schemas.microsoft.com/office/word/2016/wordml/cid" xmlns:w16se="http://schemas.microsoft.com/office/word/2015/wordml/symex" xmlns:wpg="http://schemas.microsoft.com/office/word/2010/wordprocessingGroup" xmlns:wpi="http://schemas.microsoft.com/office/word/2010/wordprocessingInk" xmlns:wne="http://schemas.microsoft.com/office/word/2006/wordml" xmlns:wps="http://schemas.microsoft.com/office/word/2010/wordprocessingShape" mc:Ignorable="w14 w15 w16se w16cid wp14">
   <w:endnote w:type="separator" w:id="-1">
     <w:p>
       <w:pPr>
@@ -805,7 +975,7 @@
 </file>
 
 <file path=word/footer1.xml><?xml version="1.0" encoding="utf-8"?>
-<w:ftr xmlns:wpc="http://schemas.microsoft.com/office/word/2010/wordprocessingCanvas" xmlns:cx="http://schemas.microsoft.com/office/drawing/2014/chartex" xmlns:cx1="http://schemas.microsoft.com/office/drawing/2015/9/8/chartex" xmlns:cx2="http://schemas.microsoft.com/office/drawing/2015/10/21/chartex" xmlns:cx3="http://schemas.microsoft.com/office/drawing/2016/5/9/chartex" xmlns:cx4="http://schemas.microsoft.com/office/drawing/2016/5/10/chartex" xmlns:cx5="http://schemas.microsoft.com/office/drawing/2016/5/11/chartex" xmlns:cx6="http://schemas.microsoft.com/office/drawing/2016/5/12/chartex" xmlns:cx7="http://schemas.microsoft.com/office/drawing/2016/5/13/chartex" xmlns:cx8="http://schemas.microsoft.com/office/drawing/2016/5/14/chartex" xmlns:mc="http://schemas.openxmlformats.org/markup-compatibility/2006" xmlns:aink="http://schemas.microsoft.com/office/drawing/2016/ink" xmlns:am3d="http://schemas.microsoft.com/office/drawing/2017/model3d" xmlns:o="urn:schemas-microsoft-com:office:office" xmlns:oel="http://schemas.microsoft.com/office/2019/extlst" xmlns:r="http://schemas.openxmlformats.org/officeDocument/2006/relationships" xmlns:m="http://schemas.openxmlformats.org/officeDocument/2006/math" xmlns:v="urn:schemas-microsoft-com:vml" xmlns:wp14="http://schemas.microsoft.com/office/word/2010/wordprocessingDrawing" xmlns:wp="http://schemas.openxmlformats.org/drawingml/2006/wordprocessingDrawing" xmlns:w10="urn:schemas-microsoft-com:office:word" xmlns:w="http://schemas.openxmlformats.org/wordprocessingml/2006/main" xmlns:w14="http://schemas.microsoft.com/office/word/2010/wordml" xmlns:w15="http://schemas.microsoft.com/office/word/2012/wordml" xmlns:w16cex="http://schemas.microsoft.com/office/word/2018/wordml/cex" xmlns:w16cid="http://schemas.microsoft.com/office/word/2016/wordml/cid" xmlns:w16="http://schemas.microsoft.com/office/word/2018/wordml" xmlns:w16sdtdh="http://schemas.microsoft.com/office/word/2020/wordml/sdtdatahash" xmlns:w16se="http://schemas.microsoft.com/office/word/2015/wordml/symex" xmlns:wpg="http://schemas.microsoft.com/office/word/2010/wordprocessingGroup" xmlns:wpi="http://schemas.microsoft.com/office/word/2010/wordprocessingInk" xmlns:wne="http://schemas.microsoft.com/office/word/2006/wordml" xmlns:wps="http://schemas.microsoft.com/office/word/2010/wordprocessingShape" mc:Ignorable="w14 w15 w16se w16cid w16 w16cex w16sdtdh wp14">
+<w:ftr xmlns:wpc="http://schemas.microsoft.com/office/word/2010/wordprocessingCanvas" xmlns:cx="http://schemas.microsoft.com/office/drawing/2014/chartex" xmlns:cx1="http://schemas.microsoft.com/office/drawing/2015/9/8/chartex" xmlns:cx2="http://schemas.microsoft.com/office/drawing/2015/10/21/chartex" xmlns:cx3="http://schemas.microsoft.com/office/drawing/2016/5/9/chartex" xmlns:cx4="http://schemas.microsoft.com/office/drawing/2016/5/10/chartex" xmlns:cx5="http://schemas.microsoft.com/office/drawing/2016/5/11/chartex" xmlns:cx6="http://schemas.microsoft.com/office/drawing/2016/5/12/chartex" xmlns:cx7="http://schemas.microsoft.com/office/drawing/2016/5/13/chartex" xmlns:cx8="http://schemas.microsoft.com/office/drawing/2016/5/14/chartex" xmlns:mc="http://schemas.openxmlformats.org/markup-compatibility/2006" xmlns:aink="http://schemas.microsoft.com/office/drawing/2016/ink" xmlns:am3d="http://schemas.microsoft.com/office/drawing/2017/model3d" xmlns:o="urn:schemas-microsoft-com:office:office" xmlns:r="http://schemas.openxmlformats.org/officeDocument/2006/relationships" xmlns:m="http://schemas.openxmlformats.org/officeDocument/2006/math" xmlns:v="urn:schemas-microsoft-com:vml" xmlns:wp14="http://schemas.microsoft.com/office/word/2010/wordprocessingDrawing" xmlns:wp="http://schemas.openxmlformats.org/drawingml/2006/wordprocessingDrawing" xmlns:w10="urn:schemas-microsoft-com:office:word" xmlns:w="http://schemas.openxmlformats.org/wordprocessingml/2006/main" xmlns:w14="http://schemas.microsoft.com/office/word/2010/wordml" xmlns:w15="http://schemas.microsoft.com/office/word/2012/wordml" xmlns:w16cid="http://schemas.microsoft.com/office/word/2016/wordml/cid" xmlns:w16se="http://schemas.microsoft.com/office/word/2015/wordml/symex" xmlns:wpg="http://schemas.microsoft.com/office/word/2010/wordprocessingGroup" xmlns:wpi="http://schemas.microsoft.com/office/word/2010/wordprocessingInk" xmlns:wne="http://schemas.microsoft.com/office/word/2006/wordml" xmlns:wps="http://schemas.microsoft.com/office/word/2010/wordprocessingShape" mc:Ignorable="w14 w15 w16se w16cid wp14">
   <w:p>
     <w:pPr>
       <w:pStyle w:val="Footer"/>
@@ -877,7 +1047,26 @@
                             <w:rPr>
                               <w:color w:val="000000" w:themeColor="text1"/>
                             </w:rPr>
-                            <w:t xml:space="preserve">Find out more about what to do : </w:t>
+                            <w:t xml:space="preserve">Find out more about what to do: </w:t>
+                          </w:r>
+                          <w:r>
+                            <w:rPr>
+                              <w:color w:val="000000" w:themeColor="text1"/>
+                            </w:rPr>
+                            <w:t xml:space="preserve">visit </w:t>
+                          </w:r>
+                          <w:r>
+                            <w:rPr>
+                              <w:b/>
+                              <w:color w:val="000000" w:themeColor="text1"/>
+                            </w:rPr>
+                            <w:t>MOTenantHelp.org</w:t>
+                          </w:r>
+                          <w:r>
+                            <w:rPr>
+                              <w:color w:val="000000" w:themeColor="text1"/>
+                            </w:rPr>
+                            <w:t xml:space="preserve"> to learn more.</w:t>
                           </w:r>
                         </w:p>
                       </w:txbxContent>
@@ -893,7 +1082,7 @@
         </mc:Choice>
         <mc:Fallback>
           <w:pict>
-            <v:roundrect w14:anchorId="5DBD02C4" id="Rounded Rectangle 6" o:spid="_x0000_s1026" style="width:539.75pt;height:60pt;visibility:visible;mso-wrap-style:square;mso-left-percent:-10001;mso-top-percent:-10001;mso-position-horizontal:absolute;mso-position-horizontal-relative:char;mso-position-vertical:absolute;mso-position-vertical-relative:line;mso-left-percent:-10001;mso-top-percent:-10001;v-text-anchor:middle" arcsize="10923f" o:gfxdata="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" fillcolor="#f2f2f2 [3052]" strokecolor="#bfbfbf [2412]" strokeweight=".18mm">
+            <v:roundrect w14:anchorId="36A16260" id="Rounded Rectangle 6" o:spid="_x0000_s1026" style="width:539.75pt;height:60pt;visibility:visible;mso-wrap-style:square;mso-left-percent:-10001;mso-top-percent:-10001;mso-position-horizontal:absolute;mso-position-horizontal-relative:char;mso-position-vertical:absolute;mso-position-vertical-relative:line;mso-left-percent:-10001;mso-top-percent:-10001;v-text-anchor:middle" arcsize="10923f" o:gfxdata="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" fillcolor="#f2f2f2 [3052]" strokecolor="#bfbfbf [2412]" strokeweight=".18mm">
               <v:stroke joinstyle="miter"/>
               <v:textbox inset="14.4pt,14.4pt,14.4pt,14.4pt">
                 <w:txbxContent>
@@ -905,7 +1094,26 @@
                       <w:rPr>
                         <w:color w:val="000000" w:themeColor="text1"/>
                       </w:rPr>
-                      <w:t xml:space="preserve">Find out more about what to do : </w:t>
+                      <w:t xml:space="preserve">Find out more about what to do: </w:t>
+                    </w:r>
+                    <w:r>
+                      <w:rPr>
+                        <w:color w:val="000000" w:themeColor="text1"/>
+                      </w:rPr>
+                      <w:t xml:space="preserve">visit </w:t>
+                    </w:r>
+                    <w:r>
+                      <w:rPr>
+                        <w:b/>
+                        <w:color w:val="000000" w:themeColor="text1"/>
+                      </w:rPr>
+                      <w:t>MOTenantHelp.org</w:t>
+                    </w:r>
+                    <w:r>
+                      <w:rPr>
+                        <w:color w:val="000000" w:themeColor="text1"/>
+                      </w:rPr>
+                      <w:t xml:space="preserve"> to learn more.</w:t>
                     </w:r>
                   </w:p>
                 </w:txbxContent>
@@ -921,7 +1129,7 @@
 </file>
 
 <file path=word/footnotes.xml><?xml version="1.0" encoding="utf-8"?>
-<w:footnotes xmlns:wpc="http://schemas.microsoft.com/office/word/2010/wordprocessingCanvas" xmlns:cx="http://schemas.microsoft.com/office/drawing/2014/chartex" xmlns:cx1="http://schemas.microsoft.com/office/drawing/2015/9/8/chartex" xmlns:cx2="http://schemas.microsoft.com/office/drawing/2015/10/21/chartex" xmlns:cx3="http://schemas.microsoft.com/office/drawing/2016/5/9/chartex" xmlns:cx4="http://schemas.microsoft.com/office/drawing/2016/5/10/chartex" xmlns:cx5="http://schemas.microsoft.com/office/drawing/2016/5/11/chartex" xmlns:cx6="http://schemas.microsoft.com/office/drawing/2016/5/12/chartex" xmlns:cx7="http://schemas.microsoft.com/office/drawing/2016/5/13/chartex" xmlns:cx8="http://schemas.microsoft.com/office/drawing/2016/5/14/chartex" xmlns:mc="http://schemas.openxmlformats.org/markup-compatibility/2006" xmlns:aink="http://schemas.microsoft.com/office/drawing/2016/ink" xmlns:am3d="http://schemas.microsoft.com/office/drawing/2017/model3d" xmlns:o="urn:schemas-microsoft-com:office:office" xmlns:oel="http://schemas.microsoft.com/office/2019/extlst" xmlns:r="http://schemas.openxmlformats.org/officeDocument/2006/relationships" xmlns:m="http://schemas.openxmlformats.org/officeDocument/2006/math" xmlns:v="urn:schemas-microsoft-com:vml" xmlns:wp14="http://schemas.microsoft.com/office/word/2010/wordprocessingDrawing" xmlns:wp="http://schemas.openxmlformats.org/drawingml/2006/wordprocessingDrawing" xmlns:w10="urn:schemas-microsoft-com:office:word" xmlns:w="http://schemas.openxmlformats.org/wordprocessingml/2006/main" xmlns:w14="http://schemas.microsoft.com/office/word/2010/wordml" xmlns:w15="http://schemas.microsoft.com/office/word/2012/wordml" xmlns:w16cex="http://schemas.microsoft.com/office/word/2018/wordml/cex" xmlns:w16cid="http://schemas.microsoft.com/office/word/2016/wordml/cid" xmlns:w16="http://schemas.microsoft.com/office/word/2018/wordml" xmlns:w16sdtdh="http://schemas.microsoft.com/office/word/2020/wordml/sdtdatahash" xmlns:w16se="http://schemas.microsoft.com/office/word/2015/wordml/symex" xmlns:wpg="http://schemas.microsoft.com/office/word/2010/wordprocessingGroup" xmlns:wpi="http://schemas.microsoft.com/office/word/2010/wordprocessingInk" xmlns:wne="http://schemas.microsoft.com/office/word/2006/wordml" xmlns:wps="http://schemas.microsoft.com/office/word/2010/wordprocessingShape" mc:Ignorable="w14 w15 w16se w16cid w16 w16cex w16sdtdh wp14">
+<w:footnotes xmlns:wpc="http://schemas.microsoft.com/office/word/2010/wordprocessingCanvas" xmlns:cx="http://schemas.microsoft.com/office/drawing/2014/chartex" xmlns:cx1="http://schemas.microsoft.com/office/drawing/2015/9/8/chartex" xmlns:cx2="http://schemas.microsoft.com/office/drawing/2015/10/21/chartex" xmlns:cx3="http://schemas.microsoft.com/office/drawing/2016/5/9/chartex" xmlns:cx4="http://schemas.microsoft.com/office/drawing/2016/5/10/chartex" xmlns:cx5="http://schemas.microsoft.com/office/drawing/2016/5/11/chartex" xmlns:cx6="http://schemas.microsoft.com/office/drawing/2016/5/12/chartex" xmlns:cx7="http://schemas.microsoft.com/office/drawing/2016/5/13/chartex" xmlns:cx8="http://schemas.microsoft.com/office/drawing/2016/5/14/chartex" xmlns:mc="http://schemas.openxmlformats.org/markup-compatibility/2006" xmlns:aink="http://schemas.microsoft.com/office/drawing/2016/ink" xmlns:am3d="http://schemas.microsoft.com/office/drawing/2017/model3d" xmlns:o="urn:schemas-microsoft-com:office:office" xmlns:r="http://schemas.openxmlformats.org/officeDocument/2006/relationships" xmlns:m="http://schemas.openxmlformats.org/officeDocument/2006/math" xmlns:v="urn:schemas-microsoft-com:vml" xmlns:wp14="http://schemas.microsoft.com/office/word/2010/wordprocessingDrawing" xmlns:wp="http://schemas.openxmlformats.org/drawingml/2006/wordprocessingDrawing" xmlns:w10="urn:schemas-microsoft-com:office:word" xmlns:w="http://schemas.openxmlformats.org/wordprocessingml/2006/main" xmlns:w14="http://schemas.microsoft.com/office/word/2010/wordml" xmlns:w15="http://schemas.microsoft.com/office/word/2012/wordml" xmlns:w16cid="http://schemas.microsoft.com/office/word/2016/wordml/cid" xmlns:w16se="http://schemas.microsoft.com/office/word/2015/wordml/symex" xmlns:wpg="http://schemas.microsoft.com/office/word/2010/wordprocessingGroup" xmlns:wpi="http://schemas.microsoft.com/office/word/2010/wordprocessingInk" xmlns:wne="http://schemas.microsoft.com/office/word/2006/wordml" xmlns:wps="http://schemas.microsoft.com/office/word/2010/wordprocessingShape" mc:Ignorable="w14 w15 w16se w16cid wp14">
   <w:footnote w:type="separator" w:id="-1">
     <w:p>
       <w:pPr>
@@ -946,7 +1154,7 @@
 </file>
 
 <file path=word/numbering.xml><?xml version="1.0" encoding="utf-8"?>
-<w:numbering xmlns:wpc="http://schemas.microsoft.com/office/word/2010/wordprocessingCanvas" xmlns:cx="http://schemas.microsoft.com/office/drawing/2014/chartex" xmlns:cx1="http://schemas.microsoft.com/office/drawing/2015/9/8/chartex" xmlns:cx2="http://schemas.microsoft.com/office/drawing/2015/10/21/chartex" xmlns:cx3="http://schemas.microsoft.com/office/drawing/2016/5/9/chartex" xmlns:cx4="http://schemas.microsoft.com/office/drawing/2016/5/10/chartex" xmlns:cx5="http://schemas.microsoft.com/office/drawing/2016/5/11/chartex" xmlns:cx6="http://schemas.microsoft.com/office/drawing/2016/5/12/chartex" xmlns:cx7="http://schemas.microsoft.com/office/drawing/2016/5/13/chartex" xmlns:cx8="http://schemas.microsoft.com/office/drawing/2016/5/14/chartex" xmlns:mc="http://schemas.openxmlformats.org/markup-compatibility/2006" xmlns:aink="http://schemas.microsoft.com/office/drawing/2016/ink" xmlns:am3d="http://schemas.microsoft.com/office/drawing/2017/model3d" xmlns:o="urn:schemas-microsoft-com:office:office" xmlns:oel="http://schemas.microsoft.com/office/2019/extlst" xmlns:r="http://schemas.openxmlformats.org/officeDocument/2006/relationships" xmlns:m="http://schemas.openxmlformats.org/officeDocument/2006/math" xmlns:v="urn:schemas-microsoft-com:vml" xmlns:wp14="http://schemas.microsoft.com/office/word/2010/wordprocessingDrawing" xmlns:wp="http://schemas.openxmlformats.org/drawingml/2006/wordprocessingDrawing" xmlns:w10="urn:schemas-microsoft-com:office:word" xmlns:w="http://schemas.openxmlformats.org/wordprocessingml/2006/main" xmlns:w14="http://schemas.microsoft.com/office/word/2010/wordml" xmlns:w15="http://schemas.microsoft.com/office/word/2012/wordml" xmlns:w16cex="http://schemas.microsoft.com/office/word/2018/wordml/cex" xmlns:w16cid="http://schemas.microsoft.com/office/word/2016/wordml/cid" xmlns:w16="http://schemas.microsoft.com/office/word/2018/wordml" xmlns:w16sdtdh="http://schemas.microsoft.com/office/word/2020/wordml/sdtdatahash" xmlns:w16se="http://schemas.microsoft.com/office/word/2015/wordml/symex" xmlns:wpg="http://schemas.microsoft.com/office/word/2010/wordprocessingGroup" xmlns:wpi="http://schemas.microsoft.com/office/word/2010/wordprocessingInk" xmlns:wne="http://schemas.microsoft.com/office/word/2006/wordml" xmlns:wps="http://schemas.microsoft.com/office/word/2010/wordprocessingShape" mc:Ignorable="w14 w15 w16se w16cid w16 w16cex w16sdtdh wp14">
+<w:numbering xmlns:wpc="http://schemas.microsoft.com/office/word/2010/wordprocessingCanvas" xmlns:cx="http://schemas.microsoft.com/office/drawing/2014/chartex" xmlns:cx1="http://schemas.microsoft.com/office/drawing/2015/9/8/chartex" xmlns:cx2="http://schemas.microsoft.com/office/drawing/2015/10/21/chartex" xmlns:cx3="http://schemas.microsoft.com/office/drawing/2016/5/9/chartex" xmlns:cx4="http://schemas.microsoft.com/office/drawing/2016/5/10/chartex" xmlns:cx5="http://schemas.microsoft.com/office/drawing/2016/5/11/chartex" xmlns:cx6="http://schemas.microsoft.com/office/drawing/2016/5/12/chartex" xmlns:cx7="http://schemas.microsoft.com/office/drawing/2016/5/13/chartex" xmlns:cx8="http://schemas.microsoft.com/office/drawing/2016/5/14/chartex" xmlns:mc="http://schemas.openxmlformats.org/markup-compatibility/2006" xmlns:aink="http://schemas.microsoft.com/office/drawing/2016/ink" xmlns:am3d="http://schemas.microsoft.com/office/drawing/2017/model3d" xmlns:o="urn:schemas-microsoft-com:office:office" xmlns:r="http://schemas.openxmlformats.org/officeDocument/2006/relationships" xmlns:m="http://schemas.openxmlformats.org/officeDocument/2006/math" xmlns:v="urn:schemas-microsoft-com:vml" xmlns:wp14="http://schemas.microsoft.com/office/word/2010/wordprocessingDrawing" xmlns:wp="http://schemas.openxmlformats.org/drawingml/2006/wordprocessingDrawing" xmlns:w10="urn:schemas-microsoft-com:office:word" xmlns:w="http://schemas.openxmlformats.org/wordprocessingml/2006/main" xmlns:w14="http://schemas.microsoft.com/office/word/2010/wordml" xmlns:w15="http://schemas.microsoft.com/office/word/2012/wordml" xmlns:w16cid="http://schemas.microsoft.com/office/word/2016/wordml/cid" xmlns:w16se="http://schemas.microsoft.com/office/word/2015/wordml/symex" xmlns:wpg="http://schemas.microsoft.com/office/word/2010/wordprocessingGroup" xmlns:wpi="http://schemas.microsoft.com/office/word/2010/wordprocessingInk" xmlns:wne="http://schemas.microsoft.com/office/word/2006/wordml" xmlns:wps="http://schemas.microsoft.com/office/word/2010/wordprocessingShape" mc:Ignorable="w14 w15 w16se w16cid wp14">
   <w:abstractNum w:abstractNumId="0" w15:restartNumberingAfterBreak="0">
     <w:nsid w:val="09425DE4"/>
     <w:multiLevelType w:val="multilevel"/>
@@ -2052,35 +2260,35 @@
       </w:rPr>
     </w:lvl>
   </w:abstractNum>
-  <w:num w:numId="1" w16cid:durableId="508644478">
+  <w:num w:numId="1">
     <w:abstractNumId w:val="0"/>
   </w:num>
-  <w:num w:numId="2" w16cid:durableId="895050415">
+  <w:num w:numId="2">
     <w:abstractNumId w:val="1"/>
   </w:num>
-  <w:num w:numId="3" w16cid:durableId="157698173">
+  <w:num w:numId="3">
     <w:abstractNumId w:val="5"/>
   </w:num>
-  <w:num w:numId="4" w16cid:durableId="1636640611">
+  <w:num w:numId="4">
     <w:abstractNumId w:val="7"/>
   </w:num>
-  <w:num w:numId="5" w16cid:durableId="457377548">
+  <w:num w:numId="5">
     <w:abstractNumId w:val="2"/>
   </w:num>
-  <w:num w:numId="6" w16cid:durableId="1666126145">
+  <w:num w:numId="6">
     <w:abstractNumId w:val="4"/>
   </w:num>
-  <w:num w:numId="7" w16cid:durableId="470102547">
+  <w:num w:numId="7">
     <w:abstractNumId w:val="6"/>
   </w:num>
-  <w:num w:numId="8" w16cid:durableId="319039545">
+  <w:num w:numId="8">
     <w:abstractNumId w:val="3"/>
   </w:num>
 </w:numbering>
 </file>
 
 <file path=word/styles.xml><?xml version="1.0" encoding="utf-8"?>
-<w:styles xmlns:mc="http://schemas.openxmlformats.org/markup-compatibility/2006" xmlns:r="http://schemas.openxmlformats.org/officeDocument/2006/relationships" xmlns:w="http://schemas.openxmlformats.org/wordprocessingml/2006/main" xmlns:w14="http://schemas.microsoft.com/office/word/2010/wordml" xmlns:w15="http://schemas.microsoft.com/office/word/2012/wordml" xmlns:w16cex="http://schemas.microsoft.com/office/word/2018/wordml/cex" xmlns:w16cid="http://schemas.microsoft.com/office/word/2016/wordml/cid" xmlns:w16="http://schemas.microsoft.com/office/word/2018/wordml" xmlns:w16sdtdh="http://schemas.microsoft.com/office/word/2020/wordml/sdtdatahash" xmlns:w16se="http://schemas.microsoft.com/office/word/2015/wordml/symex" mc:Ignorable="w14 w15 w16se w16cid w16 w16cex w16sdtdh">
+<w:styles xmlns:mc="http://schemas.openxmlformats.org/markup-compatibility/2006" xmlns:r="http://schemas.openxmlformats.org/officeDocument/2006/relationships" xmlns:w="http://schemas.openxmlformats.org/wordprocessingml/2006/main" xmlns:w14="http://schemas.microsoft.com/office/word/2010/wordml" xmlns:w15="http://schemas.microsoft.com/office/word/2012/wordml" xmlns:w16cid="http://schemas.microsoft.com/office/word/2016/wordml/cid" xmlns:w16se="http://schemas.microsoft.com/office/word/2015/wordml/symex" mc:Ignorable="w14 w15 w16se w16cid">
   <w:docDefaults>
     <w:rPrDefault>
       <w:rPr>
@@ -2095,7 +2303,7 @@
       </w:pPr>
     </w:pPrDefault>
   </w:docDefaults>
-  <w:latentStyles w:defLockedState="0" w:defUIPriority="99" w:defSemiHidden="0" w:defUnhideWhenUsed="0" w:defQFormat="0" w:count="376">
+  <w:latentStyles w:defLockedState="0" w:defUIPriority="99" w:defSemiHidden="0" w:defUnhideWhenUsed="0" w:defQFormat="0" w:count="375">
     <w:lsdException w:name="Normal" w:uiPriority="0" w:qFormat="1"/>
     <w:lsdException w:name="heading 1" w:uiPriority="9" w:qFormat="1"/>
     <w:lsdException w:name="heading 2" w:semiHidden="1" w:uiPriority="9" w:unhideWhenUsed="1" w:qFormat="1"/>
@@ -2201,6 +2409,7 @@
     <w:lsdException w:name="HTML Sample" w:semiHidden="1" w:unhideWhenUsed="1"/>
     <w:lsdException w:name="HTML Typewriter" w:semiHidden="1" w:unhideWhenUsed="1"/>
     <w:lsdException w:name="HTML Variable" w:semiHidden="1" w:unhideWhenUsed="1"/>
+    <w:lsdException w:name="Normal Table" w:semiHidden="1" w:unhideWhenUsed="1"/>
     <w:lsdException w:name="annotation subject" w:semiHidden="1" w:unhideWhenUsed="1"/>
     <w:lsdException w:name="No List" w:semiHidden="1" w:unhideWhenUsed="1"/>
     <w:lsdException w:name="Outline List 1" w:semiHidden="1" w:unhideWhenUsed="1"/>
@@ -2243,8 +2452,11 @@
     <w:lsdException w:name="Table Contemporary" w:semiHidden="1" w:unhideWhenUsed="1"/>
     <w:lsdException w:name="Table Elegant" w:semiHidden="1" w:unhideWhenUsed="1"/>
     <w:lsdException w:name="Table Professional" w:semiHidden="1" w:unhideWhenUsed="1"/>
+    <w:lsdException w:name="Table Subtle 1" w:semiHidden="1" w:unhideWhenUsed="1"/>
     <w:lsdException w:name="Table Subtle 2" w:semiHidden="1" w:unhideWhenUsed="1"/>
     <w:lsdException w:name="Table Web 1" w:semiHidden="1" w:unhideWhenUsed="1"/>
+    <w:lsdException w:name="Table Web 2" w:semiHidden="1" w:unhideWhenUsed="1"/>
+    <w:lsdException w:name="Table Web 3" w:semiHidden="1" w:unhideWhenUsed="1"/>
     <w:lsdException w:name="Balloon Text" w:semiHidden="1" w:unhideWhenUsed="1"/>
     <w:lsdException w:name="Table Grid" w:uiPriority="39"/>
     <w:lsdException w:name="Table Theme" w:semiHidden="1" w:unhideWhenUsed="1"/>
@@ -2467,7 +2679,6 @@
     <w:lsdException w:name="Smart Hyperlink" w:semiHidden="1" w:unhideWhenUsed="1"/>
     <w:lsdException w:name="Hashtag" w:semiHidden="1" w:unhideWhenUsed="1"/>
     <w:lsdException w:name="Unresolved Mention" w:semiHidden="1" w:unhideWhenUsed="1"/>
-    <w:lsdException w:name="Smart Link" w:semiHidden="1" w:unhideWhenUsed="1"/>
   </w:latentStyles>
   <w:style w:type="paragraph" w:default="1" w:styleId="Normal">
     <w:name w:val="Normal"/>

</xml_diff>

<commit_message>
fixed city of St Louis county problem, small types
</commit_message>
<xml_diff>
--- a/docassemble/MOHUDEvictionProject/data/templates/eviction_helper_next_steps.docx
+++ b/docassemble/MOHUDEvictionProject/data/templates/eviction_helper_next_steps.docx
@@ -1,6 +1,6 @@
 
 <file path=word/document.xml><?xml version="1.0" encoding="utf-8"?>
-<w:document xmlns:wpc="http://schemas.microsoft.com/office/word/2010/wordprocessingCanvas" xmlns:cx="http://schemas.microsoft.com/office/drawing/2014/chartex" xmlns:cx1="http://schemas.microsoft.com/office/drawing/2015/9/8/chartex" xmlns:cx2="http://schemas.microsoft.com/office/drawing/2015/10/21/chartex" xmlns:cx3="http://schemas.microsoft.com/office/drawing/2016/5/9/chartex" xmlns:cx4="http://schemas.microsoft.com/office/drawing/2016/5/10/chartex" xmlns:cx5="http://schemas.microsoft.com/office/drawing/2016/5/11/chartex" xmlns:cx6="http://schemas.microsoft.com/office/drawing/2016/5/12/chartex" xmlns:cx7="http://schemas.microsoft.com/office/drawing/2016/5/13/chartex" xmlns:cx8="http://schemas.microsoft.com/office/drawing/2016/5/14/chartex" xmlns:mc="http://schemas.openxmlformats.org/markup-compatibility/2006" xmlns:aink="http://schemas.microsoft.com/office/drawing/2016/ink" xmlns:am3d="http://schemas.microsoft.com/office/drawing/2017/model3d" xmlns:o="urn:schemas-microsoft-com:office:office" xmlns:oel="http://schemas.microsoft.com/office/2019/extlst" xmlns:r="http://schemas.openxmlformats.org/officeDocument/2006/relationships" xmlns:m="http://schemas.openxmlformats.org/officeDocument/2006/math" xmlns:v="urn:schemas-microsoft-com:vml" xmlns:wp14="http://schemas.microsoft.com/office/word/2010/wordprocessingDrawing" xmlns:wp="http://schemas.openxmlformats.org/drawingml/2006/wordprocessingDrawing" xmlns:w10="urn:schemas-microsoft-com:office:word" xmlns:w="http://schemas.openxmlformats.org/wordprocessingml/2006/main" xmlns:w14="http://schemas.microsoft.com/office/word/2010/wordml" xmlns:w15="http://schemas.microsoft.com/office/word/2012/wordml" xmlns:w16cex="http://schemas.microsoft.com/office/word/2018/wordml/cex" xmlns:w16cid="http://schemas.microsoft.com/office/word/2016/wordml/cid" xmlns:w16="http://schemas.microsoft.com/office/word/2018/wordml" xmlns:w16sdtdh="http://schemas.microsoft.com/office/word/2020/wordml/sdtdatahash" xmlns:w16se="http://schemas.microsoft.com/office/word/2015/wordml/symex" xmlns:wpg="http://schemas.microsoft.com/office/word/2010/wordprocessingGroup" xmlns:wpi="http://schemas.microsoft.com/office/word/2010/wordprocessingInk" xmlns:wne="http://schemas.microsoft.com/office/word/2006/wordml" xmlns:wps="http://schemas.microsoft.com/office/word/2010/wordprocessingShape" mc:Ignorable="w14 w15 w16se w16cid w16 w16cex w16sdtdh wp14">
+<w:document xmlns:wpc="http://schemas.microsoft.com/office/word/2010/wordprocessingCanvas" xmlns:cx="http://schemas.microsoft.com/office/drawing/2014/chartex" xmlns:cx1="http://schemas.microsoft.com/office/drawing/2015/9/8/chartex" xmlns:cx2="http://schemas.microsoft.com/office/drawing/2015/10/21/chartex" xmlns:cx3="http://schemas.microsoft.com/office/drawing/2016/5/9/chartex" xmlns:cx4="http://schemas.microsoft.com/office/drawing/2016/5/10/chartex" xmlns:cx5="http://schemas.microsoft.com/office/drawing/2016/5/11/chartex" xmlns:cx6="http://schemas.microsoft.com/office/drawing/2016/5/12/chartex" xmlns:cx7="http://schemas.microsoft.com/office/drawing/2016/5/13/chartex" xmlns:cx8="http://schemas.microsoft.com/office/drawing/2016/5/14/chartex" xmlns:mc="http://schemas.openxmlformats.org/markup-compatibility/2006" xmlns:aink="http://schemas.microsoft.com/office/drawing/2016/ink" xmlns:am3d="http://schemas.microsoft.com/office/drawing/2017/model3d" xmlns:o="urn:schemas-microsoft-com:office:office" xmlns:r="http://schemas.openxmlformats.org/officeDocument/2006/relationships" xmlns:m="http://schemas.openxmlformats.org/officeDocument/2006/math" xmlns:v="urn:schemas-microsoft-com:vml" xmlns:wp14="http://schemas.microsoft.com/office/word/2010/wordprocessingDrawing" xmlns:wp="http://schemas.openxmlformats.org/drawingml/2006/wordprocessingDrawing" xmlns:w10="urn:schemas-microsoft-com:office:word" xmlns:w="http://schemas.openxmlformats.org/wordprocessingml/2006/main" xmlns:w14="http://schemas.microsoft.com/office/word/2010/wordml" xmlns:w15="http://schemas.microsoft.com/office/word/2012/wordml" xmlns:w16cid="http://schemas.microsoft.com/office/word/2016/wordml/cid" xmlns:w16se="http://schemas.microsoft.com/office/word/2015/wordml/symex" xmlns:wpg="http://schemas.microsoft.com/office/word/2010/wordprocessingGroup" xmlns:wpi="http://schemas.microsoft.com/office/word/2010/wordprocessingInk" xmlns:wne="http://schemas.microsoft.com/office/word/2006/wordml" xmlns:wps="http://schemas.microsoft.com/office/word/2010/wordprocessingShape" mc:Ignorable="w14 w15 w16se w16cid wp14">
   <w:background w:color="FFFFFF"/>
   <w:body>
     <w:tbl>
@@ -34,7 +34,7 @@
               <w:rPr>
                 <w:color w:val="FFFFFF" w:themeColor="background1"/>
               </w:rPr>
-              <w:t>Postpone your eviction hearing</w:t>
+              <w:t>Defend against your Missouri eviction</w:t>
             </w:r>
           </w:p>
         </w:tc>
@@ -50,28 +50,43 @@
     </w:p>
     <w:p>
       <w:r>
-        <w:t xml:space="preserve">Congratulations {{ users }}! You have finished all the forms you need to Postpone your eviction hearing. The rest of the pages in this packet are your </w:t>
-      </w:r>
-      <w:r>
-        <w:rPr>
-          <w:highlight w:val="yellow"/>
-        </w:rPr>
-        <w:t>[answer/motion]</w:t>
-      </w:r>
-      <w:r>
-        <w:rPr>
-          <w:highlight w:val="yellow"/>
-        </w:rPr>
+        <w:t xml:space="preserve">Congratulations </w:t>
+      </w:r>
+      <w:proofErr w:type="gramStart"/>
+      <w:r>
+        <w:t>{{ users</w:t>
+      </w:r>
+      <w:proofErr w:type="gramEnd"/>
+      <w:r>
+        <w:t xml:space="preserve"> }}! You have finished all the forms you need </w:t>
+      </w:r>
+      <w:r>
+        <w:t>defend against your Missouri eviction</w:t>
+      </w:r>
+      <w:r>
+        <w:t>. The rest of the pages in this packet are your</w:t>
+      </w:r>
+      <w:r>
+        <w:t xml:space="preserve"> answer</w:t>
+      </w:r>
+      <w:r>
+        <w:t xml:space="preserve"> and motions</w:t>
+      </w:r>
+      <w:bookmarkStart w:id="0" w:name="_GoBack"/>
+      <w:bookmarkEnd w:id="0"/>
+      <w:r>
         <w:t xml:space="preserve"> </w:t>
       </w:r>
       <w:r>
-        <w:rPr>
-          <w:highlight w:val="yellow"/>
-        </w:rPr>
-        <w:t>]</w:t>
-      </w:r>
-      <w:r>
-        <w:t>{% if other_parties.number() %}</w:t>
+        <w:t xml:space="preserve">{% if </w:t>
+      </w:r>
+      <w:proofErr w:type="spellStart"/>
+      <w:r>
+        <w:t>other_parties.number</w:t>
+      </w:r>
+      <w:proofErr w:type="spellEnd"/>
+      <w:r>
+        <w:t>() %}</w:t>
       </w:r>
       <w:r>
         <w:rPr>
@@ -86,7 +101,33 @@
         <w:rPr>
           <w:b/>
         </w:rPr>
-        <w:t xml:space="preserve"> {{ users }} v {{ other_parties }}</w:t>
+        <w:t xml:space="preserve"> {{ </w:t>
+      </w:r>
+      <w:proofErr w:type="spellStart"/>
+      <w:r>
+        <w:rPr>
+          <w:b/>
+        </w:rPr>
+        <w:t>other_parties</w:t>
+      </w:r>
+      <w:proofErr w:type="spellEnd"/>
+      <w:r>
+        <w:rPr>
+          <w:b/>
+        </w:rPr>
+        <w:t xml:space="preserve"> }}</w:t>
+      </w:r>
+      <w:r>
+        <w:rPr>
+          <w:b/>
+        </w:rPr>
+        <w:t xml:space="preserve"> v. </w:t>
+      </w:r>
+      <w:r>
+        <w:rPr>
+          <w:b/>
+        </w:rPr>
+        <w:t>{{ users }}</w:t>
       </w:r>
       <w:r>
         <w:t>{% endif %}.</w:t>
@@ -109,8 +150,13 @@
     </w:p>
     <w:p>
       <w:r>
-        <w:t>{%p if warning_ic</w:t>
-      </w:r>
+        <w:t xml:space="preserve">{%p if </w:t>
+      </w:r>
+      <w:proofErr w:type="spellStart"/>
+      <w:r>
+        <w:t>warning_ic</w:t>
+      </w:r>
+      <w:proofErr w:type="spellEnd"/>
       <w:r>
         <w:t xml:space="preserve"> | length</w:t>
       </w:r>
@@ -123,28 +169,43 @@
         <w:pStyle w:val="Heading2"/>
       </w:pPr>
       <w:r>
-        <w:t>WARNING</w:t>
+        <w:t>Important warnings</w:t>
       </w:r>
     </w:p>
     <w:p>
       <w:r>
         <w:t xml:space="preserve">{%p for info in </w:t>
       </w:r>
-      <w:r>
-        <w:t>warning</w:t>
-      </w:r>
-      <w:r>
-        <w:t>_ic %}</w:t>
-      </w:r>
-    </w:p>
-    <w:p>
-      <w:r>
-        <w:t>{{ info }}</w:t>
-      </w:r>
-    </w:p>
-    <w:p>
-      <w:r>
-        <w:t>{%p endfor %}</w:t>
+      <w:proofErr w:type="spellStart"/>
+      <w:r>
+        <w:t>warning_ic</w:t>
+      </w:r>
+      <w:proofErr w:type="spellEnd"/>
+      <w:r>
+        <w:t xml:space="preserve"> %}</w:t>
+      </w:r>
+    </w:p>
+    <w:p>
+      <w:proofErr w:type="gramStart"/>
+      <w:r>
+        <w:t>{{ info</w:t>
+      </w:r>
+      <w:proofErr w:type="gramEnd"/>
+      <w:r>
+        <w:t xml:space="preserve"> }}</w:t>
+      </w:r>
+    </w:p>
+    <w:p>
+      <w:r>
+        <w:t xml:space="preserve">{%p </w:t>
+      </w:r>
+      <w:proofErr w:type="spellStart"/>
+      <w:r>
+        <w:t>endfor</w:t>
+      </w:r>
+      <w:proofErr w:type="spellEnd"/>
+      <w:r>
+        <w:t xml:space="preserve"> %}</w:t>
       </w:r>
     </w:p>
     <w:p>
@@ -184,16 +245,20 @@
             <w14:bevel/>
           </w14:textOutline>
         </w:rPr>
-        <w:t xml:space="preserve">File this </w:t>
+        <w:t xml:space="preserve">File </w:t>
       </w:r>
       <w:r>
         <w:rPr>
-          <w:highlight w:val="yellow"/>
+          <w14:textOutline w14:w="9525" w14:cap="rnd" w14:cmpd="sng" w14:algn="ctr">
+            <w14:noFill/>
+            <w14:prstDash w14:val="solid"/>
+            <w14:bevel/>
+          </w14:textOutline>
         </w:rPr>
-        <w:t>[answer/motion]</w:t>
-      </w:r>
-      <w:r>
-        <w:t xml:space="preserve"> with the court </w:t>
+        <w:t xml:space="preserve">all of the documents </w:t>
+      </w:r>
+      <w:r>
+        <w:t xml:space="preserve">with the court </w:t>
       </w:r>
       <w:r>
         <w:rPr>
@@ -222,8 +287,8 @@
           </w14:textOutline>
         </w:rPr>
       </w:pPr>
-      <w:bookmarkStart w:id="0" w:name="_4szgtqe6ov1h"/>
-      <w:bookmarkEnd w:id="0"/>
+      <w:bookmarkStart w:id="1" w:name="_4szgtqe6ov1h"/>
+      <w:bookmarkEnd w:id="1"/>
       <w:r>
         <w:rPr>
           <w14:textOutline w14:w="9525" w14:cap="rnd" w14:cmpd="sng" w14:algn="ctr">
@@ -232,7 +297,63 @@
             <w14:bevel/>
           </w14:textOutline>
         </w:rPr>
-        <w:t>Deliver a copy to {{ showifdef('other_parties[0]') }} or their attorney.</w:t>
+        <w:t xml:space="preserve">Deliver a copy to </w:t>
+      </w:r>
+      <w:proofErr w:type="gramStart"/>
+      <w:r>
+        <w:rPr>
+          <w14:textOutline w14:w="9525" w14:cap="rnd" w14:cmpd="sng" w14:algn="ctr">
+            <w14:noFill/>
+            <w14:prstDash w14:val="solid"/>
+            <w14:bevel/>
+          </w14:textOutline>
+        </w:rPr>
+        <w:t xml:space="preserve">{{ </w:t>
+      </w:r>
+      <w:proofErr w:type="spellStart"/>
+      <w:r>
+        <w:rPr>
+          <w14:textOutline w14:w="9525" w14:cap="rnd" w14:cmpd="sng" w14:algn="ctr">
+            <w14:noFill/>
+            <w14:prstDash w14:val="solid"/>
+            <w14:bevel/>
+          </w14:textOutline>
+        </w:rPr>
+        <w:t>showifdef</w:t>
+      </w:r>
+      <w:proofErr w:type="spellEnd"/>
+      <w:proofErr w:type="gramEnd"/>
+      <w:r>
+        <w:rPr>
+          <w14:textOutline w14:w="9525" w14:cap="rnd" w14:cmpd="sng" w14:algn="ctr">
+            <w14:noFill/>
+            <w14:prstDash w14:val="solid"/>
+            <w14:bevel/>
+          </w14:textOutline>
+        </w:rPr>
+        <w:t>('</w:t>
+      </w:r>
+      <w:proofErr w:type="spellStart"/>
+      <w:r>
+        <w:rPr>
+          <w14:textOutline w14:w="9525" w14:cap="rnd" w14:cmpd="sng" w14:algn="ctr">
+            <w14:noFill/>
+            <w14:prstDash w14:val="solid"/>
+            <w14:bevel/>
+          </w14:textOutline>
+        </w:rPr>
+        <w:t>other_parties</w:t>
+      </w:r>
+      <w:proofErr w:type="spellEnd"/>
+      <w:r>
+        <w:rPr>
+          <w14:textOutline w14:w="9525" w14:cap="rnd" w14:cmpd="sng" w14:algn="ctr">
+            <w14:noFill/>
+            <w14:prstDash w14:val="solid"/>
+            <w14:bevel/>
+          </w14:textOutline>
+        </w:rPr>
+        <w:t>[0]') }} or their attorney.</w:t>
       </w:r>
     </w:p>
     <w:p>
@@ -295,85 +416,13 @@
     </w:p>
     <w:p>
       <w:pPr>
-        <w:pStyle w:val="ListParagraph"/>
-        <w:numPr>
-          <w:ilvl w:val="0"/>
-          <w:numId w:val="1"/>
-        </w:numPr>
-        <w:snapToGrid w:val="0"/>
-        <w:rPr>
-          <w14:textOutline w14:w="9525" w14:cap="rnd" w14:cmpd="sng" w14:algn="ctr">
-            <w14:noFill/>
-            <w14:prstDash w14:val="solid"/>
-            <w14:bevel/>
-          </w14:textOutline>
-        </w:rPr>
-      </w:pPr>
-      <w:r>
-        <w:rPr>
-          <w14:textOutline w14:w="9525" w14:cap="rnd" w14:cmpd="sng" w14:algn="ctr">
-            <w14:noFill/>
-            <w14:prstDash w14:val="solid"/>
-            <w14:bevel/>
-          </w14:textOutline>
-        </w:rPr>
-        <w:t xml:space="preserve">If the judge decides to grant your </w:t>
-      </w:r>
-      <w:r>
-        <w:rPr>
-          <w:highlight w:val="yellow"/>
-          <w14:textOutline w14:w="9525" w14:cap="rnd" w14:cmpd="sng" w14:algn="ctr">
-            <w14:noFill/>
-            <w14:prstDash w14:val="solid"/>
-            <w14:bevel/>
-          </w14:textOutline>
-        </w:rPr>
-        <w:t>[application/petition/complaint]</w:t>
-      </w:r>
-      <w:r>
-        <w:rPr>
-          <w14:textOutline w14:w="9525" w14:cap="rnd" w14:cmpd="sng" w14:algn="ctr">
-            <w14:noFill/>
-            <w14:prstDash w14:val="solid"/>
-            <w14:bevel/>
-          </w14:textOutline>
-        </w:rPr>
-        <w:t>:.</w:t>
-      </w:r>
-    </w:p>
-    <w:p>
-      <w:pPr>
-        <w:pStyle w:val="ListParagraph"/>
-        <w:numPr>
-          <w:ilvl w:val="0"/>
-          <w:numId w:val="1"/>
-        </w:numPr>
-        <w:snapToGrid w:val="0"/>
-        <w:rPr>
-          <w14:textOutline w14:w="9525" w14:cap="rnd" w14:cmpd="sng" w14:algn="ctr">
-            <w14:noFill/>
-            <w14:prstDash w14:val="solid"/>
-            <w14:bevel/>
-          </w14:textOutline>
-        </w:rPr>
-      </w:pPr>
-      <w:r>
-        <w:rPr>
-          <w14:textOutline w14:w="9525" w14:cap="rnd" w14:cmpd="sng" w14:algn="ctr">
-            <w14:noFill/>
-            <w14:prstDash w14:val="solid"/>
-            <w14:bevel/>
-          </w14:textOutline>
-        </w:rPr>
-        <w:t>Check the order when you get it to make sure it is correct.</w:t>
-      </w:r>
-    </w:p>
-    <w:p>
-      <w:pPr>
         <w:pStyle w:val="Heading2"/>
       </w:pPr>
       <w:r>
-        <w:t>To file your [answer/motion] right away</w:t>
+        <w:t>F</w:t>
+      </w:r>
+      <w:r>
+        <w:t>ile your answer right away</w:t>
       </w:r>
     </w:p>
     <w:p>
@@ -397,7 +446,23 @@
         </w:numPr>
       </w:pPr>
       <w:r>
-        <w:t>Call the {{ trial_court }} {{ showifdef('trial_court.phone_number') }} to find out how they want you to send your forms to them.</w:t>
+        <w:t xml:space="preserve">Call the </w:t>
+      </w:r>
+      <w:proofErr w:type="gramStart"/>
+      <w:r>
+        <w:t xml:space="preserve">{{ </w:t>
+      </w:r>
+      <w:proofErr w:type="spellStart"/>
+      <w:r>
+        <w:t>trial</w:t>
+      </w:r>
+      <w:proofErr w:type="gramEnd"/>
+      <w:r>
+        <w:t>_court</w:t>
+      </w:r>
+      <w:proofErr w:type="spellEnd"/>
+      <w:r>
+        <w:t xml:space="preserve"> }} to find out how they want you to send your forms to them.</w:t>
       </w:r>
     </w:p>
     <w:p>
@@ -410,13 +475,37 @@
         <w:suppressAutoHyphens w:val="0"/>
       </w:pPr>
       <w:r>
-        <w:t xml:space="preserve">{%p if defined('trial_court.address.address') %} The address of your court, if you need it, is: </w:t>
-      </w:r>
-      <w:bookmarkStart w:id="1" w:name="_ayzduvo09uaz"/>
-      <w:bookmarkEnd w:id="1"/>
+        <w:t>{%p if defined('</w:t>
+      </w:r>
+      <w:proofErr w:type="spellStart"/>
+      <w:r>
+        <w:t>trial_</w:t>
+      </w:r>
+      <w:proofErr w:type="gramStart"/>
+      <w:r>
+        <w:t>court.address</w:t>
+      </w:r>
+      <w:proofErr w:type="gramEnd"/>
+      <w:r>
+        <w:t>.address</w:t>
+      </w:r>
+      <w:proofErr w:type="spellEnd"/>
+      <w:r>
+        <w:t xml:space="preserve">') %} The address of your court, if you need it, is: </w:t>
+      </w:r>
+      <w:bookmarkStart w:id="2" w:name="_ayzduvo09uaz"/>
+      <w:bookmarkEnd w:id="2"/>
       <w:r>
         <w:br/>
-        <w:t>{{ trial_court.address.on_one_line() }}.</w:t>
+        <w:t xml:space="preserve">{{ </w:t>
+      </w:r>
+      <w:proofErr w:type="spellStart"/>
+      <w:r>
+        <w:t>trial_court.address.on_one_line</w:t>
+      </w:r>
+      <w:proofErr w:type="spellEnd"/>
+      <w:r>
+        <w:t>() }}.</w:t>
       </w:r>
     </w:p>
     <w:p>
@@ -453,13 +542,15 @@
     <w:p/>
     <w:p>
       <w:r>
-        <w:t>{%p if what_happens_at_the_hearing_ic</w:t>
-      </w:r>
-      <w:r>
-        <w:t xml:space="preserve"> </w:t>
-      </w:r>
-      <w:r>
-        <w:t>| length</w:t>
+        <w:t xml:space="preserve">{%p if </w:t>
+      </w:r>
+      <w:proofErr w:type="spellStart"/>
+      <w:r>
+        <w:t>what_happens_at_the_hearing_ic</w:t>
+      </w:r>
+      <w:proofErr w:type="spellEnd"/>
+      <w:r>
+        <w:t xml:space="preserve"> | length</w:t>
       </w:r>
       <w:r>
         <w:t xml:space="preserve"> &gt; 0 %}</w:t>
@@ -468,22 +559,37 @@
     <w:p/>
     <w:p>
       <w:r>
-        <w:t>{%p for info in what_happens_at_the_hearing_ic %}</w:t>
-      </w:r>
-    </w:p>
-    <w:p>
-      <w:r>
-        <w:t>{{ info }}</w:t>
+        <w:t xml:space="preserve">{%p for info in </w:t>
+      </w:r>
+      <w:proofErr w:type="spellStart"/>
+      <w:r>
+        <w:t>what_happens_at_the_hearing_ic</w:t>
+      </w:r>
+      <w:proofErr w:type="spellEnd"/>
+      <w:r>
+        <w:t xml:space="preserve"> %}</w:t>
+      </w:r>
+    </w:p>
+    <w:p>
+      <w:proofErr w:type="gramStart"/>
+      <w:r>
+        <w:t>{{ info</w:t>
+      </w:r>
+      <w:proofErr w:type="gramEnd"/>
+      <w:r>
+        <w:t xml:space="preserve"> }}</w:t>
       </w:r>
     </w:p>
     <w:p/>
     <w:p>
       <w:r>
-        <w:t>{%p end</w:t>
-      </w:r>
-      <w:r>
-        <w:t>for</w:t>
-      </w:r>
+        <w:t xml:space="preserve">{%p </w:t>
+      </w:r>
+      <w:proofErr w:type="spellStart"/>
+      <w:r>
+        <w:t>endfor</w:t>
+      </w:r>
+      <w:proofErr w:type="spellEnd"/>
       <w:r>
         <w:t xml:space="preserve"> %}</w:t>
       </w:r>
@@ -495,17 +601,13 @@
     </w:p>
     <w:p>
       <w:r>
-        <w:t>{%p if what_</w:t>
-      </w:r>
-      <w:r>
-        <w:t>you</w:t>
-      </w:r>
-      <w:r>
-        <w:t>_can_do_at_the_hearing</w:t>
-      </w:r>
-      <w:r>
-        <w:t>_ic</w:t>
-      </w:r>
+        <w:t xml:space="preserve">{%p if </w:t>
+      </w:r>
+      <w:proofErr w:type="spellStart"/>
+      <w:r>
+        <w:t>what_you_can_do_at_the_hearing_ic</w:t>
+      </w:r>
+      <w:proofErr w:type="spellEnd"/>
       <w:r>
         <w:t xml:space="preserve"> | length</w:t>
       </w:r>
@@ -521,7 +623,7 @@
         <w:t>Tell</w:t>
       </w:r>
       <w:r>
-        <w:t xml:space="preserve"> the judge why you need a Postpone your eviction hearing. Talk about the facts that you wrote in your </w:t>
+        <w:t xml:space="preserve"> the judge about the facts that you wrote in your </w:t>
       </w:r>
       <w:r>
         <w:rPr>
@@ -530,30 +632,72 @@
         <w:t>[answer/motion]</w:t>
       </w:r>
       <w:r>
-        <w:t>. Tell the judge about any evidence that you have.</w:t>
+        <w:t xml:space="preserve">. </w:t>
+      </w:r>
+      <w:r>
+        <w:t xml:space="preserve">Bring </w:t>
+      </w:r>
+      <w:r>
+        <w:t>any evidence that you have</w:t>
+      </w:r>
+      <w:r>
+        <w:t xml:space="preserve"> with you</w:t>
+      </w:r>
+      <w:r>
+        <w:t>.</w:t>
+      </w:r>
+      <w:r>
+        <w:t xml:space="preserve"> </w:t>
+      </w:r>
+      <w:r>
+        <w:t>Also, b</w:t>
+      </w:r>
+      <w:r>
+        <w:t xml:space="preserve">ring any witnesses </w:t>
+      </w:r>
+      <w:r>
+        <w:t>that you have</w:t>
+      </w:r>
+      <w:r>
+        <w:t>.</w:t>
       </w:r>
     </w:p>
     <w:p/>
     <w:p>
       <w:r>
-        <w:t>{%p for info in what_</w:t>
-      </w:r>
-      <w:r>
-        <w:t>you</w:t>
-      </w:r>
-      <w:r>
-        <w:t>_can_do_at_the_hearing_ic %}</w:t>
-      </w:r>
-    </w:p>
-    <w:p>
-      <w:r>
-        <w:t>{{ info }}</w:t>
+        <w:t xml:space="preserve">{%p for info in </w:t>
+      </w:r>
+      <w:proofErr w:type="spellStart"/>
+      <w:r>
+        <w:t>what_you_can_do_at_the_hearing_ic</w:t>
+      </w:r>
+      <w:proofErr w:type="spellEnd"/>
+      <w:r>
+        <w:t xml:space="preserve"> %}</w:t>
+      </w:r>
+    </w:p>
+    <w:p>
+      <w:proofErr w:type="gramStart"/>
+      <w:r>
+        <w:t>{{ info</w:t>
+      </w:r>
+      <w:proofErr w:type="gramEnd"/>
+      <w:r>
+        <w:t xml:space="preserve"> }}</w:t>
       </w:r>
     </w:p>
     <w:p/>
     <w:p>
       <w:r>
-        <w:t>{%p endfor %}</w:t>
+        <w:t xml:space="preserve">{%p </w:t>
+      </w:r>
+      <w:proofErr w:type="spellStart"/>
+      <w:r>
+        <w:t>endfor</w:t>
+      </w:r>
+      <w:proofErr w:type="spellEnd"/>
+      <w:r>
+        <w:t xml:space="preserve"> %}</w:t>
       </w:r>
     </w:p>
     <w:p>
@@ -565,12 +709,11 @@
       <w:r>
         <w:t xml:space="preserve">{%p if </w:t>
       </w:r>
-      <w:r>
-        <w:t>evidence</w:t>
-      </w:r>
-      <w:r>
-        <w:t>_ic</w:t>
-      </w:r>
+      <w:proofErr w:type="spellStart"/>
+      <w:r>
+        <w:t>evidence_ic</w:t>
+      </w:r>
+      <w:proofErr w:type="spellEnd"/>
       <w:r>
         <w:t xml:space="preserve"> | length</w:t>
       </w:r>
@@ -600,11 +743,13 @@
       <w:r>
         <w:t xml:space="preserve">{%p for info in </w:t>
       </w:r>
-      <w:r>
-        <w:t>evidence</w:t>
-      </w:r>
-      <w:r>
-        <w:t>_ic %}</w:t>
+      <w:proofErr w:type="spellStart"/>
+      <w:r>
+        <w:t>evidence_ic</w:t>
+      </w:r>
+      <w:proofErr w:type="spellEnd"/>
+      <w:r>
+        <w:t xml:space="preserve"> %}</w:t>
       </w:r>
     </w:p>
     <w:p>
@@ -615,8 +760,13 @@
           <w:numId w:val="8"/>
         </w:numPr>
       </w:pPr>
-      <w:r>
-        <w:t>{{ info }}</w:t>
+      <w:proofErr w:type="gramStart"/>
+      <w:r>
+        <w:t>{{ info</w:t>
+      </w:r>
+      <w:proofErr w:type="gramEnd"/>
+      <w:r>
+        <w:t xml:space="preserve"> }}</w:t>
       </w:r>
     </w:p>
     <w:p>
@@ -628,7 +778,15 @@
         </w:numPr>
       </w:pPr>
       <w:r>
-        <w:t>{%p endfor %}</w:t>
+        <w:t xml:space="preserve">{%p </w:t>
+      </w:r>
+      <w:proofErr w:type="spellStart"/>
+      <w:r>
+        <w:t>endfor</w:t>
+      </w:r>
+      <w:proofErr w:type="spellEnd"/>
+      <w:r>
+        <w:t xml:space="preserve"> %}</w:t>
       </w:r>
     </w:p>
     <w:p>
@@ -638,11 +796,16 @@
     </w:p>
     <w:p>
       <w:r>
-        <w:t>{%p if what_the_judge_can_do_at_the_hearing</w:t>
+        <w:t xml:space="preserve">{%p if </w:t>
+      </w:r>
+      <w:proofErr w:type="spellStart"/>
+      <w:r>
+        <w:t>what_the_judge_can_do_at_the_hearing</w:t>
       </w:r>
       <w:r>
         <w:t>_ic</w:t>
       </w:r>
+      <w:proofErr w:type="spellEnd"/>
       <w:r>
         <w:t xml:space="preserve"> | length</w:t>
       </w:r>
@@ -654,8 +817,8 @@
       <w:pPr>
         <w:pStyle w:val="Heading2"/>
       </w:pPr>
-      <w:bookmarkStart w:id="2" w:name="_7jbtnvplu76"/>
-      <w:bookmarkEnd w:id="2"/>
+      <w:bookmarkStart w:id="3" w:name="_7jbtnvplu76"/>
+      <w:bookmarkEnd w:id="3"/>
       <w:r>
         <w:t>What can the judge do?</w:t>
       </w:r>
@@ -682,11 +845,13 @@
       <w:r>
         <w:t xml:space="preserve">for info in </w:t>
       </w:r>
-      <w:r>
-        <w:t>what_the_judge_can_do_at_the_hearing</w:t>
-      </w:r>
-      <w:r>
-        <w:t>_ic %}</w:t>
+      <w:proofErr w:type="spellStart"/>
+      <w:r>
+        <w:t>what_the_judge_can_do_at_the_hearing_ic</w:t>
+      </w:r>
+      <w:proofErr w:type="spellEnd"/>
+      <w:r>
+        <w:t xml:space="preserve"> %}</w:t>
       </w:r>
     </w:p>
     <w:p>
@@ -697,10 +862,15 @@
           <w:numId w:val="2"/>
         </w:numPr>
       </w:pPr>
-      <w:bookmarkStart w:id="3" w:name="_eim2ht2zskaf"/>
-      <w:bookmarkEnd w:id="3"/>
-      <w:r>
-        <w:t>{{ info }}</w:t>
+      <w:bookmarkStart w:id="4" w:name="_eim2ht2zskaf"/>
+      <w:bookmarkEnd w:id="4"/>
+      <w:proofErr w:type="gramStart"/>
+      <w:r>
+        <w:t>{{ info</w:t>
+      </w:r>
+      <w:proofErr w:type="gramEnd"/>
+      <w:r>
+        <w:t xml:space="preserve"> }}</w:t>
       </w:r>
     </w:p>
     <w:p>
@@ -712,11 +882,16 @@
         </w:numPr>
       </w:pPr>
       <w:r>
-        <w:t>{%p end</w:t>
+        <w:t xml:space="preserve">{%p </w:t>
+      </w:r>
+      <w:proofErr w:type="spellStart"/>
+      <w:r>
+        <w:t>end</w:t>
       </w:r>
       <w:r>
         <w:t>for</w:t>
       </w:r>
+      <w:proofErr w:type="spellEnd"/>
       <w:r>
         <w:t xml:space="preserve"> %}</w:t>
       </w:r>
@@ -734,25 +909,20 @@
         <w:pStyle w:val="Heading2"/>
       </w:pPr>
       <w:r>
-        <w:t>What happens if the judge makes the order?</w:t>
-      </w:r>
-    </w:p>
-    <w:p>
-      <w:r>
-        <w:rPr>
-          <w:b/>
-        </w:rPr>
-        <w:t xml:space="preserve">Read </w:t>
-      </w:r>
-      <w:r>
-        <w:t>the order as soon as you get it. Call the court to fix any mistakes. You may need to go back in front of the judge to get the order corrected.</w:t>
-      </w:r>
-    </w:p>
-    <w:p>
-      <w:bookmarkStart w:id="4" w:name="_jpvqkqfibwqh"/>
-      <w:bookmarkStart w:id="5" w:name="_wjzvjugefec1"/>
-      <w:bookmarkEnd w:id="4"/>
+        <w:t xml:space="preserve">What happens if </w:t>
+      </w:r>
+      <w:r>
+        <w:t>I lose the eviction case?</w:t>
+      </w:r>
+    </w:p>
+    <w:p>
+      <w:bookmarkStart w:id="5" w:name="_jpvqkqfibwqh"/>
+      <w:bookmarkStart w:id="6" w:name="_wjzvjugefec1"/>
       <w:bookmarkEnd w:id="5"/>
+      <w:bookmarkEnd w:id="6"/>
+      <w:r>
+        <w:t>You may still have the right to “pay and stay”. You also have the right to ask for a new trial within 10 days of the court hearing.</w:t>
+      </w:r>
     </w:p>
     <w:p>
       <w:pPr>
@@ -780,7 +950,7 @@
 </file>
 
 <file path=word/endnotes.xml><?xml version="1.0" encoding="utf-8"?>
-<w:endnotes xmlns:wpc="http://schemas.microsoft.com/office/word/2010/wordprocessingCanvas" xmlns:cx="http://schemas.microsoft.com/office/drawing/2014/chartex" xmlns:cx1="http://schemas.microsoft.com/office/drawing/2015/9/8/chartex" xmlns:cx2="http://schemas.microsoft.com/office/drawing/2015/10/21/chartex" xmlns:cx3="http://schemas.microsoft.com/office/drawing/2016/5/9/chartex" xmlns:cx4="http://schemas.microsoft.com/office/drawing/2016/5/10/chartex" xmlns:cx5="http://schemas.microsoft.com/office/drawing/2016/5/11/chartex" xmlns:cx6="http://schemas.microsoft.com/office/drawing/2016/5/12/chartex" xmlns:cx7="http://schemas.microsoft.com/office/drawing/2016/5/13/chartex" xmlns:cx8="http://schemas.microsoft.com/office/drawing/2016/5/14/chartex" xmlns:mc="http://schemas.openxmlformats.org/markup-compatibility/2006" xmlns:aink="http://schemas.microsoft.com/office/drawing/2016/ink" xmlns:am3d="http://schemas.microsoft.com/office/drawing/2017/model3d" xmlns:o="urn:schemas-microsoft-com:office:office" xmlns:oel="http://schemas.microsoft.com/office/2019/extlst" xmlns:r="http://schemas.openxmlformats.org/officeDocument/2006/relationships" xmlns:m="http://schemas.openxmlformats.org/officeDocument/2006/math" xmlns:v="urn:schemas-microsoft-com:vml" xmlns:wp14="http://schemas.microsoft.com/office/word/2010/wordprocessingDrawing" xmlns:wp="http://schemas.openxmlformats.org/drawingml/2006/wordprocessingDrawing" xmlns:w10="urn:schemas-microsoft-com:office:word" xmlns:w="http://schemas.openxmlformats.org/wordprocessingml/2006/main" xmlns:w14="http://schemas.microsoft.com/office/word/2010/wordml" xmlns:w15="http://schemas.microsoft.com/office/word/2012/wordml" xmlns:w16cex="http://schemas.microsoft.com/office/word/2018/wordml/cex" xmlns:w16cid="http://schemas.microsoft.com/office/word/2016/wordml/cid" xmlns:w16="http://schemas.microsoft.com/office/word/2018/wordml" xmlns:w16sdtdh="http://schemas.microsoft.com/office/word/2020/wordml/sdtdatahash" xmlns:w16se="http://schemas.microsoft.com/office/word/2015/wordml/symex" xmlns:wpg="http://schemas.microsoft.com/office/word/2010/wordprocessingGroup" xmlns:wpi="http://schemas.microsoft.com/office/word/2010/wordprocessingInk" xmlns:wne="http://schemas.microsoft.com/office/word/2006/wordml" xmlns:wps="http://schemas.microsoft.com/office/word/2010/wordprocessingShape" mc:Ignorable="w14 w15 w16se w16cid w16 w16cex w16sdtdh wp14">
+<w:endnotes xmlns:wpc="http://schemas.microsoft.com/office/word/2010/wordprocessingCanvas" xmlns:cx="http://schemas.microsoft.com/office/drawing/2014/chartex" xmlns:cx1="http://schemas.microsoft.com/office/drawing/2015/9/8/chartex" xmlns:cx2="http://schemas.microsoft.com/office/drawing/2015/10/21/chartex" xmlns:cx3="http://schemas.microsoft.com/office/drawing/2016/5/9/chartex" xmlns:cx4="http://schemas.microsoft.com/office/drawing/2016/5/10/chartex" xmlns:cx5="http://schemas.microsoft.com/office/drawing/2016/5/11/chartex" xmlns:cx6="http://schemas.microsoft.com/office/drawing/2016/5/12/chartex" xmlns:cx7="http://schemas.microsoft.com/office/drawing/2016/5/13/chartex" xmlns:cx8="http://schemas.microsoft.com/office/drawing/2016/5/14/chartex" xmlns:mc="http://schemas.openxmlformats.org/markup-compatibility/2006" xmlns:aink="http://schemas.microsoft.com/office/drawing/2016/ink" xmlns:am3d="http://schemas.microsoft.com/office/drawing/2017/model3d" xmlns:o="urn:schemas-microsoft-com:office:office" xmlns:r="http://schemas.openxmlformats.org/officeDocument/2006/relationships" xmlns:m="http://schemas.openxmlformats.org/officeDocument/2006/math" xmlns:v="urn:schemas-microsoft-com:vml" xmlns:wp14="http://schemas.microsoft.com/office/word/2010/wordprocessingDrawing" xmlns:wp="http://schemas.openxmlformats.org/drawingml/2006/wordprocessingDrawing" xmlns:w10="urn:schemas-microsoft-com:office:word" xmlns:w="http://schemas.openxmlformats.org/wordprocessingml/2006/main" xmlns:w14="http://schemas.microsoft.com/office/word/2010/wordml" xmlns:w15="http://schemas.microsoft.com/office/word/2012/wordml" xmlns:w16cid="http://schemas.microsoft.com/office/word/2016/wordml/cid" xmlns:w16se="http://schemas.microsoft.com/office/word/2015/wordml/symex" xmlns:wpg="http://schemas.microsoft.com/office/word/2010/wordprocessingGroup" xmlns:wpi="http://schemas.microsoft.com/office/word/2010/wordprocessingInk" xmlns:wne="http://schemas.microsoft.com/office/word/2006/wordml" xmlns:wps="http://schemas.microsoft.com/office/word/2010/wordprocessingShape" mc:Ignorable="w14 w15 w16se w16cid wp14">
   <w:endnote w:type="separator" w:id="-1">
     <w:p>
       <w:pPr>
@@ -805,7 +975,7 @@
 </file>
 
 <file path=word/footer1.xml><?xml version="1.0" encoding="utf-8"?>
-<w:ftr xmlns:wpc="http://schemas.microsoft.com/office/word/2010/wordprocessingCanvas" xmlns:cx="http://schemas.microsoft.com/office/drawing/2014/chartex" xmlns:cx1="http://schemas.microsoft.com/office/drawing/2015/9/8/chartex" xmlns:cx2="http://schemas.microsoft.com/office/drawing/2015/10/21/chartex" xmlns:cx3="http://schemas.microsoft.com/office/drawing/2016/5/9/chartex" xmlns:cx4="http://schemas.microsoft.com/office/drawing/2016/5/10/chartex" xmlns:cx5="http://schemas.microsoft.com/office/drawing/2016/5/11/chartex" xmlns:cx6="http://schemas.microsoft.com/office/drawing/2016/5/12/chartex" xmlns:cx7="http://schemas.microsoft.com/office/drawing/2016/5/13/chartex" xmlns:cx8="http://schemas.microsoft.com/office/drawing/2016/5/14/chartex" xmlns:mc="http://schemas.openxmlformats.org/markup-compatibility/2006" xmlns:aink="http://schemas.microsoft.com/office/drawing/2016/ink" xmlns:am3d="http://schemas.microsoft.com/office/drawing/2017/model3d" xmlns:o="urn:schemas-microsoft-com:office:office" xmlns:oel="http://schemas.microsoft.com/office/2019/extlst" xmlns:r="http://schemas.openxmlformats.org/officeDocument/2006/relationships" xmlns:m="http://schemas.openxmlformats.org/officeDocument/2006/math" xmlns:v="urn:schemas-microsoft-com:vml" xmlns:wp14="http://schemas.microsoft.com/office/word/2010/wordprocessingDrawing" xmlns:wp="http://schemas.openxmlformats.org/drawingml/2006/wordprocessingDrawing" xmlns:w10="urn:schemas-microsoft-com:office:word" xmlns:w="http://schemas.openxmlformats.org/wordprocessingml/2006/main" xmlns:w14="http://schemas.microsoft.com/office/word/2010/wordml" xmlns:w15="http://schemas.microsoft.com/office/word/2012/wordml" xmlns:w16cex="http://schemas.microsoft.com/office/word/2018/wordml/cex" xmlns:w16cid="http://schemas.microsoft.com/office/word/2016/wordml/cid" xmlns:w16="http://schemas.microsoft.com/office/word/2018/wordml" xmlns:w16sdtdh="http://schemas.microsoft.com/office/word/2020/wordml/sdtdatahash" xmlns:w16se="http://schemas.microsoft.com/office/word/2015/wordml/symex" xmlns:wpg="http://schemas.microsoft.com/office/word/2010/wordprocessingGroup" xmlns:wpi="http://schemas.microsoft.com/office/word/2010/wordprocessingInk" xmlns:wne="http://schemas.microsoft.com/office/word/2006/wordml" xmlns:wps="http://schemas.microsoft.com/office/word/2010/wordprocessingShape" mc:Ignorable="w14 w15 w16se w16cid w16 w16cex w16sdtdh wp14">
+<w:ftr xmlns:wpc="http://schemas.microsoft.com/office/word/2010/wordprocessingCanvas" xmlns:cx="http://schemas.microsoft.com/office/drawing/2014/chartex" xmlns:cx1="http://schemas.microsoft.com/office/drawing/2015/9/8/chartex" xmlns:cx2="http://schemas.microsoft.com/office/drawing/2015/10/21/chartex" xmlns:cx3="http://schemas.microsoft.com/office/drawing/2016/5/9/chartex" xmlns:cx4="http://schemas.microsoft.com/office/drawing/2016/5/10/chartex" xmlns:cx5="http://schemas.microsoft.com/office/drawing/2016/5/11/chartex" xmlns:cx6="http://schemas.microsoft.com/office/drawing/2016/5/12/chartex" xmlns:cx7="http://schemas.microsoft.com/office/drawing/2016/5/13/chartex" xmlns:cx8="http://schemas.microsoft.com/office/drawing/2016/5/14/chartex" xmlns:mc="http://schemas.openxmlformats.org/markup-compatibility/2006" xmlns:aink="http://schemas.microsoft.com/office/drawing/2016/ink" xmlns:am3d="http://schemas.microsoft.com/office/drawing/2017/model3d" xmlns:o="urn:schemas-microsoft-com:office:office" xmlns:r="http://schemas.openxmlformats.org/officeDocument/2006/relationships" xmlns:m="http://schemas.openxmlformats.org/officeDocument/2006/math" xmlns:v="urn:schemas-microsoft-com:vml" xmlns:wp14="http://schemas.microsoft.com/office/word/2010/wordprocessingDrawing" xmlns:wp="http://schemas.openxmlformats.org/drawingml/2006/wordprocessingDrawing" xmlns:w10="urn:schemas-microsoft-com:office:word" xmlns:w="http://schemas.openxmlformats.org/wordprocessingml/2006/main" xmlns:w14="http://schemas.microsoft.com/office/word/2010/wordml" xmlns:w15="http://schemas.microsoft.com/office/word/2012/wordml" xmlns:w16cid="http://schemas.microsoft.com/office/word/2016/wordml/cid" xmlns:w16se="http://schemas.microsoft.com/office/word/2015/wordml/symex" xmlns:wpg="http://schemas.microsoft.com/office/word/2010/wordprocessingGroup" xmlns:wpi="http://schemas.microsoft.com/office/word/2010/wordprocessingInk" xmlns:wne="http://schemas.microsoft.com/office/word/2006/wordml" xmlns:wps="http://schemas.microsoft.com/office/word/2010/wordprocessingShape" mc:Ignorable="w14 w15 w16se w16cid wp14">
   <w:p>
     <w:pPr>
       <w:pStyle w:val="Footer"/>
@@ -877,7 +1047,26 @@
                             <w:rPr>
                               <w:color w:val="000000" w:themeColor="text1"/>
                             </w:rPr>
-                            <w:t xml:space="preserve">Find out more about what to do : </w:t>
+                            <w:t xml:space="preserve">Find out more about what to do: </w:t>
+                          </w:r>
+                          <w:r>
+                            <w:rPr>
+                              <w:color w:val="000000" w:themeColor="text1"/>
+                            </w:rPr>
+                            <w:t xml:space="preserve">visit </w:t>
+                          </w:r>
+                          <w:r>
+                            <w:rPr>
+                              <w:b/>
+                              <w:color w:val="000000" w:themeColor="text1"/>
+                            </w:rPr>
+                            <w:t>MOTenantHelp.org</w:t>
+                          </w:r>
+                          <w:r>
+                            <w:rPr>
+                              <w:color w:val="000000" w:themeColor="text1"/>
+                            </w:rPr>
+                            <w:t xml:space="preserve"> to learn more.</w:t>
                           </w:r>
                         </w:p>
                       </w:txbxContent>
@@ -893,7 +1082,7 @@
         </mc:Choice>
         <mc:Fallback>
           <w:pict>
-            <v:roundrect w14:anchorId="5DBD02C4" id="Rounded Rectangle 6" o:spid="_x0000_s1026" style="width:539.75pt;height:60pt;visibility:visible;mso-wrap-style:square;mso-left-percent:-10001;mso-top-percent:-10001;mso-position-horizontal:absolute;mso-position-horizontal-relative:char;mso-position-vertical:absolute;mso-position-vertical-relative:line;mso-left-percent:-10001;mso-top-percent:-10001;v-text-anchor:middle" arcsize="10923f" o:gfxdata="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" fillcolor="#f2f2f2 [3052]" strokecolor="#bfbfbf [2412]" strokeweight=".18mm">
+            <v:roundrect w14:anchorId="36A16260" id="Rounded Rectangle 6" o:spid="_x0000_s1026" style="width:539.75pt;height:60pt;visibility:visible;mso-wrap-style:square;mso-left-percent:-10001;mso-top-percent:-10001;mso-position-horizontal:absolute;mso-position-horizontal-relative:char;mso-position-vertical:absolute;mso-position-vertical-relative:line;mso-left-percent:-10001;mso-top-percent:-10001;v-text-anchor:middle" arcsize="10923f" o:gfxdata="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" fillcolor="#f2f2f2 [3052]" strokecolor="#bfbfbf [2412]" strokeweight=".18mm">
               <v:stroke joinstyle="miter"/>
               <v:textbox inset="14.4pt,14.4pt,14.4pt,14.4pt">
                 <w:txbxContent>
@@ -905,7 +1094,26 @@
                       <w:rPr>
                         <w:color w:val="000000" w:themeColor="text1"/>
                       </w:rPr>
-                      <w:t xml:space="preserve">Find out more about what to do : </w:t>
+                      <w:t xml:space="preserve">Find out more about what to do: </w:t>
+                    </w:r>
+                    <w:r>
+                      <w:rPr>
+                        <w:color w:val="000000" w:themeColor="text1"/>
+                      </w:rPr>
+                      <w:t xml:space="preserve">visit </w:t>
+                    </w:r>
+                    <w:r>
+                      <w:rPr>
+                        <w:b/>
+                        <w:color w:val="000000" w:themeColor="text1"/>
+                      </w:rPr>
+                      <w:t>MOTenantHelp.org</w:t>
+                    </w:r>
+                    <w:r>
+                      <w:rPr>
+                        <w:color w:val="000000" w:themeColor="text1"/>
+                      </w:rPr>
+                      <w:t xml:space="preserve"> to learn more.</w:t>
                     </w:r>
                   </w:p>
                 </w:txbxContent>
@@ -921,7 +1129,7 @@
 </file>
 
 <file path=word/footnotes.xml><?xml version="1.0" encoding="utf-8"?>
-<w:footnotes xmlns:wpc="http://schemas.microsoft.com/office/word/2010/wordprocessingCanvas" xmlns:cx="http://schemas.microsoft.com/office/drawing/2014/chartex" xmlns:cx1="http://schemas.microsoft.com/office/drawing/2015/9/8/chartex" xmlns:cx2="http://schemas.microsoft.com/office/drawing/2015/10/21/chartex" xmlns:cx3="http://schemas.microsoft.com/office/drawing/2016/5/9/chartex" xmlns:cx4="http://schemas.microsoft.com/office/drawing/2016/5/10/chartex" xmlns:cx5="http://schemas.microsoft.com/office/drawing/2016/5/11/chartex" xmlns:cx6="http://schemas.microsoft.com/office/drawing/2016/5/12/chartex" xmlns:cx7="http://schemas.microsoft.com/office/drawing/2016/5/13/chartex" xmlns:cx8="http://schemas.microsoft.com/office/drawing/2016/5/14/chartex" xmlns:mc="http://schemas.openxmlformats.org/markup-compatibility/2006" xmlns:aink="http://schemas.microsoft.com/office/drawing/2016/ink" xmlns:am3d="http://schemas.microsoft.com/office/drawing/2017/model3d" xmlns:o="urn:schemas-microsoft-com:office:office" xmlns:oel="http://schemas.microsoft.com/office/2019/extlst" xmlns:r="http://schemas.openxmlformats.org/officeDocument/2006/relationships" xmlns:m="http://schemas.openxmlformats.org/officeDocument/2006/math" xmlns:v="urn:schemas-microsoft-com:vml" xmlns:wp14="http://schemas.microsoft.com/office/word/2010/wordprocessingDrawing" xmlns:wp="http://schemas.openxmlformats.org/drawingml/2006/wordprocessingDrawing" xmlns:w10="urn:schemas-microsoft-com:office:word" xmlns:w="http://schemas.openxmlformats.org/wordprocessingml/2006/main" xmlns:w14="http://schemas.microsoft.com/office/word/2010/wordml" xmlns:w15="http://schemas.microsoft.com/office/word/2012/wordml" xmlns:w16cex="http://schemas.microsoft.com/office/word/2018/wordml/cex" xmlns:w16cid="http://schemas.microsoft.com/office/word/2016/wordml/cid" xmlns:w16="http://schemas.microsoft.com/office/word/2018/wordml" xmlns:w16sdtdh="http://schemas.microsoft.com/office/word/2020/wordml/sdtdatahash" xmlns:w16se="http://schemas.microsoft.com/office/word/2015/wordml/symex" xmlns:wpg="http://schemas.microsoft.com/office/word/2010/wordprocessingGroup" xmlns:wpi="http://schemas.microsoft.com/office/word/2010/wordprocessingInk" xmlns:wne="http://schemas.microsoft.com/office/word/2006/wordml" xmlns:wps="http://schemas.microsoft.com/office/word/2010/wordprocessingShape" mc:Ignorable="w14 w15 w16se w16cid w16 w16cex w16sdtdh wp14">
+<w:footnotes xmlns:wpc="http://schemas.microsoft.com/office/word/2010/wordprocessingCanvas" xmlns:cx="http://schemas.microsoft.com/office/drawing/2014/chartex" xmlns:cx1="http://schemas.microsoft.com/office/drawing/2015/9/8/chartex" xmlns:cx2="http://schemas.microsoft.com/office/drawing/2015/10/21/chartex" xmlns:cx3="http://schemas.microsoft.com/office/drawing/2016/5/9/chartex" xmlns:cx4="http://schemas.microsoft.com/office/drawing/2016/5/10/chartex" xmlns:cx5="http://schemas.microsoft.com/office/drawing/2016/5/11/chartex" xmlns:cx6="http://schemas.microsoft.com/office/drawing/2016/5/12/chartex" xmlns:cx7="http://schemas.microsoft.com/office/drawing/2016/5/13/chartex" xmlns:cx8="http://schemas.microsoft.com/office/drawing/2016/5/14/chartex" xmlns:mc="http://schemas.openxmlformats.org/markup-compatibility/2006" xmlns:aink="http://schemas.microsoft.com/office/drawing/2016/ink" xmlns:am3d="http://schemas.microsoft.com/office/drawing/2017/model3d" xmlns:o="urn:schemas-microsoft-com:office:office" xmlns:r="http://schemas.openxmlformats.org/officeDocument/2006/relationships" xmlns:m="http://schemas.openxmlformats.org/officeDocument/2006/math" xmlns:v="urn:schemas-microsoft-com:vml" xmlns:wp14="http://schemas.microsoft.com/office/word/2010/wordprocessingDrawing" xmlns:wp="http://schemas.openxmlformats.org/drawingml/2006/wordprocessingDrawing" xmlns:w10="urn:schemas-microsoft-com:office:word" xmlns:w="http://schemas.openxmlformats.org/wordprocessingml/2006/main" xmlns:w14="http://schemas.microsoft.com/office/word/2010/wordml" xmlns:w15="http://schemas.microsoft.com/office/word/2012/wordml" xmlns:w16cid="http://schemas.microsoft.com/office/word/2016/wordml/cid" xmlns:w16se="http://schemas.microsoft.com/office/word/2015/wordml/symex" xmlns:wpg="http://schemas.microsoft.com/office/word/2010/wordprocessingGroup" xmlns:wpi="http://schemas.microsoft.com/office/word/2010/wordprocessingInk" xmlns:wne="http://schemas.microsoft.com/office/word/2006/wordml" xmlns:wps="http://schemas.microsoft.com/office/word/2010/wordprocessingShape" mc:Ignorable="w14 w15 w16se w16cid wp14">
   <w:footnote w:type="separator" w:id="-1">
     <w:p>
       <w:pPr>
@@ -946,7 +1154,7 @@
 </file>
 
 <file path=word/numbering.xml><?xml version="1.0" encoding="utf-8"?>
-<w:numbering xmlns:wpc="http://schemas.microsoft.com/office/word/2010/wordprocessingCanvas" xmlns:cx="http://schemas.microsoft.com/office/drawing/2014/chartex" xmlns:cx1="http://schemas.microsoft.com/office/drawing/2015/9/8/chartex" xmlns:cx2="http://schemas.microsoft.com/office/drawing/2015/10/21/chartex" xmlns:cx3="http://schemas.microsoft.com/office/drawing/2016/5/9/chartex" xmlns:cx4="http://schemas.microsoft.com/office/drawing/2016/5/10/chartex" xmlns:cx5="http://schemas.microsoft.com/office/drawing/2016/5/11/chartex" xmlns:cx6="http://schemas.microsoft.com/office/drawing/2016/5/12/chartex" xmlns:cx7="http://schemas.microsoft.com/office/drawing/2016/5/13/chartex" xmlns:cx8="http://schemas.microsoft.com/office/drawing/2016/5/14/chartex" xmlns:mc="http://schemas.openxmlformats.org/markup-compatibility/2006" xmlns:aink="http://schemas.microsoft.com/office/drawing/2016/ink" xmlns:am3d="http://schemas.microsoft.com/office/drawing/2017/model3d" xmlns:o="urn:schemas-microsoft-com:office:office" xmlns:oel="http://schemas.microsoft.com/office/2019/extlst" xmlns:r="http://schemas.openxmlformats.org/officeDocument/2006/relationships" xmlns:m="http://schemas.openxmlformats.org/officeDocument/2006/math" xmlns:v="urn:schemas-microsoft-com:vml" xmlns:wp14="http://schemas.microsoft.com/office/word/2010/wordprocessingDrawing" xmlns:wp="http://schemas.openxmlformats.org/drawingml/2006/wordprocessingDrawing" xmlns:w10="urn:schemas-microsoft-com:office:word" xmlns:w="http://schemas.openxmlformats.org/wordprocessingml/2006/main" xmlns:w14="http://schemas.microsoft.com/office/word/2010/wordml" xmlns:w15="http://schemas.microsoft.com/office/word/2012/wordml" xmlns:w16cex="http://schemas.microsoft.com/office/word/2018/wordml/cex" xmlns:w16cid="http://schemas.microsoft.com/office/word/2016/wordml/cid" xmlns:w16="http://schemas.microsoft.com/office/word/2018/wordml" xmlns:w16sdtdh="http://schemas.microsoft.com/office/word/2020/wordml/sdtdatahash" xmlns:w16se="http://schemas.microsoft.com/office/word/2015/wordml/symex" xmlns:wpg="http://schemas.microsoft.com/office/word/2010/wordprocessingGroup" xmlns:wpi="http://schemas.microsoft.com/office/word/2010/wordprocessingInk" xmlns:wne="http://schemas.microsoft.com/office/word/2006/wordml" xmlns:wps="http://schemas.microsoft.com/office/word/2010/wordprocessingShape" mc:Ignorable="w14 w15 w16se w16cid w16 w16cex w16sdtdh wp14">
+<w:numbering xmlns:wpc="http://schemas.microsoft.com/office/word/2010/wordprocessingCanvas" xmlns:cx="http://schemas.microsoft.com/office/drawing/2014/chartex" xmlns:cx1="http://schemas.microsoft.com/office/drawing/2015/9/8/chartex" xmlns:cx2="http://schemas.microsoft.com/office/drawing/2015/10/21/chartex" xmlns:cx3="http://schemas.microsoft.com/office/drawing/2016/5/9/chartex" xmlns:cx4="http://schemas.microsoft.com/office/drawing/2016/5/10/chartex" xmlns:cx5="http://schemas.microsoft.com/office/drawing/2016/5/11/chartex" xmlns:cx6="http://schemas.microsoft.com/office/drawing/2016/5/12/chartex" xmlns:cx7="http://schemas.microsoft.com/office/drawing/2016/5/13/chartex" xmlns:cx8="http://schemas.microsoft.com/office/drawing/2016/5/14/chartex" xmlns:mc="http://schemas.openxmlformats.org/markup-compatibility/2006" xmlns:aink="http://schemas.microsoft.com/office/drawing/2016/ink" xmlns:am3d="http://schemas.microsoft.com/office/drawing/2017/model3d" xmlns:o="urn:schemas-microsoft-com:office:office" xmlns:r="http://schemas.openxmlformats.org/officeDocument/2006/relationships" xmlns:m="http://schemas.openxmlformats.org/officeDocument/2006/math" xmlns:v="urn:schemas-microsoft-com:vml" xmlns:wp14="http://schemas.microsoft.com/office/word/2010/wordprocessingDrawing" xmlns:wp="http://schemas.openxmlformats.org/drawingml/2006/wordprocessingDrawing" xmlns:w10="urn:schemas-microsoft-com:office:word" xmlns:w="http://schemas.openxmlformats.org/wordprocessingml/2006/main" xmlns:w14="http://schemas.microsoft.com/office/word/2010/wordml" xmlns:w15="http://schemas.microsoft.com/office/word/2012/wordml" xmlns:w16cid="http://schemas.microsoft.com/office/word/2016/wordml/cid" xmlns:w16se="http://schemas.microsoft.com/office/word/2015/wordml/symex" xmlns:wpg="http://schemas.microsoft.com/office/word/2010/wordprocessingGroup" xmlns:wpi="http://schemas.microsoft.com/office/word/2010/wordprocessingInk" xmlns:wne="http://schemas.microsoft.com/office/word/2006/wordml" xmlns:wps="http://schemas.microsoft.com/office/word/2010/wordprocessingShape" mc:Ignorable="w14 w15 w16se w16cid wp14">
   <w:abstractNum w:abstractNumId="0" w15:restartNumberingAfterBreak="0">
     <w:nsid w:val="09425DE4"/>
     <w:multiLevelType w:val="multilevel"/>
@@ -2052,35 +2260,35 @@
       </w:rPr>
     </w:lvl>
   </w:abstractNum>
-  <w:num w:numId="1" w16cid:durableId="508644478">
+  <w:num w:numId="1">
     <w:abstractNumId w:val="0"/>
   </w:num>
-  <w:num w:numId="2" w16cid:durableId="895050415">
+  <w:num w:numId="2">
     <w:abstractNumId w:val="1"/>
   </w:num>
-  <w:num w:numId="3" w16cid:durableId="157698173">
+  <w:num w:numId="3">
     <w:abstractNumId w:val="5"/>
   </w:num>
-  <w:num w:numId="4" w16cid:durableId="1636640611">
+  <w:num w:numId="4">
     <w:abstractNumId w:val="7"/>
   </w:num>
-  <w:num w:numId="5" w16cid:durableId="457377548">
+  <w:num w:numId="5">
     <w:abstractNumId w:val="2"/>
   </w:num>
-  <w:num w:numId="6" w16cid:durableId="1666126145">
+  <w:num w:numId="6">
     <w:abstractNumId w:val="4"/>
   </w:num>
-  <w:num w:numId="7" w16cid:durableId="470102547">
+  <w:num w:numId="7">
     <w:abstractNumId w:val="6"/>
   </w:num>
-  <w:num w:numId="8" w16cid:durableId="319039545">
+  <w:num w:numId="8">
     <w:abstractNumId w:val="3"/>
   </w:num>
 </w:numbering>
 </file>
 
 <file path=word/styles.xml><?xml version="1.0" encoding="utf-8"?>
-<w:styles xmlns:mc="http://schemas.openxmlformats.org/markup-compatibility/2006" xmlns:r="http://schemas.openxmlformats.org/officeDocument/2006/relationships" xmlns:w="http://schemas.openxmlformats.org/wordprocessingml/2006/main" xmlns:w14="http://schemas.microsoft.com/office/word/2010/wordml" xmlns:w15="http://schemas.microsoft.com/office/word/2012/wordml" xmlns:w16cex="http://schemas.microsoft.com/office/word/2018/wordml/cex" xmlns:w16cid="http://schemas.microsoft.com/office/word/2016/wordml/cid" xmlns:w16="http://schemas.microsoft.com/office/word/2018/wordml" xmlns:w16sdtdh="http://schemas.microsoft.com/office/word/2020/wordml/sdtdatahash" xmlns:w16se="http://schemas.microsoft.com/office/word/2015/wordml/symex" mc:Ignorable="w14 w15 w16se w16cid w16 w16cex w16sdtdh">
+<w:styles xmlns:mc="http://schemas.openxmlformats.org/markup-compatibility/2006" xmlns:r="http://schemas.openxmlformats.org/officeDocument/2006/relationships" xmlns:w="http://schemas.openxmlformats.org/wordprocessingml/2006/main" xmlns:w14="http://schemas.microsoft.com/office/word/2010/wordml" xmlns:w15="http://schemas.microsoft.com/office/word/2012/wordml" xmlns:w16cid="http://schemas.microsoft.com/office/word/2016/wordml/cid" xmlns:w16se="http://schemas.microsoft.com/office/word/2015/wordml/symex" mc:Ignorable="w14 w15 w16se w16cid">
   <w:docDefaults>
     <w:rPrDefault>
       <w:rPr>
@@ -2095,7 +2303,7 @@
       </w:pPr>
     </w:pPrDefault>
   </w:docDefaults>
-  <w:latentStyles w:defLockedState="0" w:defUIPriority="99" w:defSemiHidden="0" w:defUnhideWhenUsed="0" w:defQFormat="0" w:count="376">
+  <w:latentStyles w:defLockedState="0" w:defUIPriority="99" w:defSemiHidden="0" w:defUnhideWhenUsed="0" w:defQFormat="0" w:count="375">
     <w:lsdException w:name="Normal" w:uiPriority="0" w:qFormat="1"/>
     <w:lsdException w:name="heading 1" w:uiPriority="9" w:qFormat="1"/>
     <w:lsdException w:name="heading 2" w:semiHidden="1" w:uiPriority="9" w:unhideWhenUsed="1" w:qFormat="1"/>
@@ -2201,6 +2409,7 @@
     <w:lsdException w:name="HTML Sample" w:semiHidden="1" w:unhideWhenUsed="1"/>
     <w:lsdException w:name="HTML Typewriter" w:semiHidden="1" w:unhideWhenUsed="1"/>
     <w:lsdException w:name="HTML Variable" w:semiHidden="1" w:unhideWhenUsed="1"/>
+    <w:lsdException w:name="Normal Table" w:semiHidden="1" w:unhideWhenUsed="1"/>
     <w:lsdException w:name="annotation subject" w:semiHidden="1" w:unhideWhenUsed="1"/>
     <w:lsdException w:name="No List" w:semiHidden="1" w:unhideWhenUsed="1"/>
     <w:lsdException w:name="Outline List 1" w:semiHidden="1" w:unhideWhenUsed="1"/>
@@ -2243,8 +2452,11 @@
     <w:lsdException w:name="Table Contemporary" w:semiHidden="1" w:unhideWhenUsed="1"/>
     <w:lsdException w:name="Table Elegant" w:semiHidden="1" w:unhideWhenUsed="1"/>
     <w:lsdException w:name="Table Professional" w:semiHidden="1" w:unhideWhenUsed="1"/>
+    <w:lsdException w:name="Table Subtle 1" w:semiHidden="1" w:unhideWhenUsed="1"/>
     <w:lsdException w:name="Table Subtle 2" w:semiHidden="1" w:unhideWhenUsed="1"/>
     <w:lsdException w:name="Table Web 1" w:semiHidden="1" w:unhideWhenUsed="1"/>
+    <w:lsdException w:name="Table Web 2" w:semiHidden="1" w:unhideWhenUsed="1"/>
+    <w:lsdException w:name="Table Web 3" w:semiHidden="1" w:unhideWhenUsed="1"/>
     <w:lsdException w:name="Balloon Text" w:semiHidden="1" w:unhideWhenUsed="1"/>
     <w:lsdException w:name="Table Grid" w:uiPriority="39"/>
     <w:lsdException w:name="Table Theme" w:semiHidden="1" w:unhideWhenUsed="1"/>
@@ -2467,7 +2679,6 @@
     <w:lsdException w:name="Smart Hyperlink" w:semiHidden="1" w:unhideWhenUsed="1"/>
     <w:lsdException w:name="Hashtag" w:semiHidden="1" w:unhideWhenUsed="1"/>
     <w:lsdException w:name="Unresolved Mention" w:semiHidden="1" w:unhideWhenUsed="1"/>
-    <w:lsdException w:name="Smart Link" w:semiHidden="1" w:unhideWhenUsed="1"/>
   </w:latentStyles>
   <w:style w:type="paragraph" w:default="1" w:styleId="Normal">
     <w:name w:val="Normal"/>

</xml_diff>

<commit_message>
Fix title of next steps doc, fix #182
</commit_message>
<xml_diff>
--- a/docassemble/MOHUDEvictionProject/data/templates/eviction_helper_next_steps.docx
+++ b/docassemble/MOHUDEvictionProject/data/templates/eviction_helper_next_steps.docx
@@ -1,6 +1,6 @@
 
 <file path=word/document.xml><?xml version="1.0" encoding="utf-8"?>
-<w:document xmlns:wpc="http://schemas.microsoft.com/office/word/2010/wordprocessingCanvas" xmlns:cx="http://schemas.microsoft.com/office/drawing/2014/chartex" xmlns:cx1="http://schemas.microsoft.com/office/drawing/2015/9/8/chartex" xmlns:cx2="http://schemas.microsoft.com/office/drawing/2015/10/21/chartex" xmlns:cx3="http://schemas.microsoft.com/office/drawing/2016/5/9/chartex" xmlns:cx4="http://schemas.microsoft.com/office/drawing/2016/5/10/chartex" xmlns:cx5="http://schemas.microsoft.com/office/drawing/2016/5/11/chartex" xmlns:cx6="http://schemas.microsoft.com/office/drawing/2016/5/12/chartex" xmlns:cx7="http://schemas.microsoft.com/office/drawing/2016/5/13/chartex" xmlns:cx8="http://schemas.microsoft.com/office/drawing/2016/5/14/chartex" xmlns:mc="http://schemas.openxmlformats.org/markup-compatibility/2006" xmlns:aink="http://schemas.microsoft.com/office/drawing/2016/ink" xmlns:am3d="http://schemas.microsoft.com/office/drawing/2017/model3d" xmlns:o="urn:schemas-microsoft-com:office:office" xmlns:oel="http://schemas.microsoft.com/office/2019/extlst" xmlns:r="http://schemas.openxmlformats.org/officeDocument/2006/relationships" xmlns:m="http://schemas.openxmlformats.org/officeDocument/2006/math" xmlns:v="urn:schemas-microsoft-com:vml" xmlns:wp14="http://schemas.microsoft.com/office/word/2010/wordprocessingDrawing" xmlns:wp="http://schemas.openxmlformats.org/drawingml/2006/wordprocessingDrawing" xmlns:w10="urn:schemas-microsoft-com:office:word" xmlns:w="http://schemas.openxmlformats.org/wordprocessingml/2006/main" xmlns:w14="http://schemas.microsoft.com/office/word/2010/wordml" xmlns:w15="http://schemas.microsoft.com/office/word/2012/wordml" xmlns:w16cex="http://schemas.microsoft.com/office/word/2018/wordml/cex" xmlns:w16cid="http://schemas.microsoft.com/office/word/2016/wordml/cid" xmlns:w16="http://schemas.microsoft.com/office/word/2018/wordml" xmlns:w16sdtdh="http://schemas.microsoft.com/office/word/2020/wordml/sdtdatahash" xmlns:w16se="http://schemas.microsoft.com/office/word/2015/wordml/symex" xmlns:wpg="http://schemas.microsoft.com/office/word/2010/wordprocessingGroup" xmlns:wpi="http://schemas.microsoft.com/office/word/2010/wordprocessingInk" xmlns:wne="http://schemas.microsoft.com/office/word/2006/wordml" xmlns:wps="http://schemas.microsoft.com/office/word/2010/wordprocessingShape" mc:Ignorable="w14 w15 w16se w16cid w16 w16cex w16sdtdh wp14">
+<w:document xmlns:wpc="http://schemas.microsoft.com/office/word/2010/wordprocessingCanvas" xmlns:cx="http://schemas.microsoft.com/office/drawing/2014/chartex" xmlns:cx1="http://schemas.microsoft.com/office/drawing/2015/9/8/chartex" xmlns:cx2="http://schemas.microsoft.com/office/drawing/2015/10/21/chartex" xmlns:cx3="http://schemas.microsoft.com/office/drawing/2016/5/9/chartex" xmlns:cx4="http://schemas.microsoft.com/office/drawing/2016/5/10/chartex" xmlns:cx5="http://schemas.microsoft.com/office/drawing/2016/5/11/chartex" xmlns:cx6="http://schemas.microsoft.com/office/drawing/2016/5/12/chartex" xmlns:cx7="http://schemas.microsoft.com/office/drawing/2016/5/13/chartex" xmlns:cx8="http://schemas.microsoft.com/office/drawing/2016/5/14/chartex" xmlns:mc="http://schemas.openxmlformats.org/markup-compatibility/2006" xmlns:aink="http://schemas.microsoft.com/office/drawing/2016/ink" xmlns:am3d="http://schemas.microsoft.com/office/drawing/2017/model3d" xmlns:o="urn:schemas-microsoft-com:office:office" xmlns:r="http://schemas.openxmlformats.org/officeDocument/2006/relationships" xmlns:m="http://schemas.openxmlformats.org/officeDocument/2006/math" xmlns:v="urn:schemas-microsoft-com:vml" xmlns:wp14="http://schemas.microsoft.com/office/word/2010/wordprocessingDrawing" xmlns:wp="http://schemas.openxmlformats.org/drawingml/2006/wordprocessingDrawing" xmlns:w10="urn:schemas-microsoft-com:office:word" xmlns:w="http://schemas.openxmlformats.org/wordprocessingml/2006/main" xmlns:w14="http://schemas.microsoft.com/office/word/2010/wordml" xmlns:w15="http://schemas.microsoft.com/office/word/2012/wordml" xmlns:w16cid="http://schemas.microsoft.com/office/word/2016/wordml/cid" xmlns:w16se="http://schemas.microsoft.com/office/word/2015/wordml/symex" xmlns:wpg="http://schemas.microsoft.com/office/word/2010/wordprocessingGroup" xmlns:wpi="http://schemas.microsoft.com/office/word/2010/wordprocessingInk" xmlns:wne="http://schemas.microsoft.com/office/word/2006/wordml" xmlns:wps="http://schemas.microsoft.com/office/word/2010/wordprocessingShape" mc:Ignorable="w14 w15 w16se w16cid wp14">
   <w:background w:color="FFFFFF"/>
   <w:body>
     <w:tbl>
@@ -62,31 +62,15 @@
         <w:spacing w:after="100"/>
         <w:ind w:left="360" w:right="360"/>
       </w:pPr>
+      <w:bookmarkStart w:id="0" w:name="_GoBack"/>
+      <w:bookmarkEnd w:id="0"/>
       <w:r>
         <w:rPr>
           <w:b/>
           <w:bCs/>
           <w:color w:val="224977"/>
         </w:rPr>
-        <w:t xml:space="preserve">Congratulations </w:t>
-      </w:r>
-      <w:proofErr w:type="gramStart"/>
-      <w:r>
-        <w:rPr>
-          <w:b/>
-          <w:bCs/>
-          <w:color w:val="224977"/>
-        </w:rPr>
-        <w:t>{{ users</w:t>
-      </w:r>
-      <w:proofErr w:type="gramEnd"/>
-      <w:r>
-        <w:rPr>
-          <w:b/>
-          <w:bCs/>
-          <w:color w:val="224977"/>
-        </w:rPr>
-        <w:t xml:space="preserve"> }}!</w:t>
+        <w:t>Congratulations {{ users }}!</w:t>
       </w:r>
       <w:r>
         <w:rPr>
@@ -113,20 +97,7 @@
         <w:t xml:space="preserve"> </w:t>
       </w:r>
       <w:r>
-        <w:t xml:space="preserve">{% if </w:t>
-      </w:r>
-      <w:proofErr w:type="spellStart"/>
-      <w:r>
-        <w:t>other_</w:t>
-      </w:r>
-      <w:proofErr w:type="gramStart"/>
-      <w:r>
-        <w:t>parties.number</w:t>
-      </w:r>
-      <w:proofErr w:type="spellEnd"/>
-      <w:proofErr w:type="gramEnd"/>
-      <w:r>
-        <w:t>() %}</w:t>
+        <w:t>{% if other_parties.number() %}</w:t>
       </w:r>
       <w:r>
         <w:rPr>
@@ -141,21 +112,7 @@
         <w:rPr>
           <w:b/>
         </w:rPr>
-        <w:t xml:space="preserve"> {{ </w:t>
-      </w:r>
-      <w:proofErr w:type="spellStart"/>
-      <w:r>
-        <w:rPr>
-          <w:b/>
-        </w:rPr>
-        <w:t>other_parties</w:t>
-      </w:r>
-      <w:proofErr w:type="spellEnd"/>
-      <w:r>
-        <w:rPr>
-          <w:b/>
-        </w:rPr>
-        <w:t xml:space="preserve"> }}</w:t>
+        <w:t xml:space="preserve"> {{ other_parties }}</w:t>
       </w:r>
       <w:r>
         <w:rPr>
@@ -170,12 +127,8 @@
     <w:p>
       <w:pPr>
         <w:sectPr>
-          <w:headerReference w:type="even" r:id="rId7"/>
-          <w:headerReference w:type="default" r:id="rId8"/>
-          <w:footerReference w:type="even" r:id="rId9"/>
-          <w:footerReference w:type="default" r:id="rId10"/>
-          <w:headerReference w:type="first" r:id="rId11"/>
-          <w:footerReference w:type="first" r:id="rId12"/>
+          <w:headerReference w:type="first" r:id="rId7"/>
+          <w:footerReference w:type="first" r:id="rId8"/>
           <w:pgSz w:w="12240" w:h="15840"/>
           <w:pgMar w:top="720" w:right="720" w:bottom="720" w:left="720" w:header="0" w:footer="720" w:gutter="0"/>
           <w:pgNumType w:start="1"/>
@@ -187,71 +140,6 @@
       </w:pPr>
     </w:p>
     <w:p>
-      <w:r>
-        <w:t xml:space="preserve">{%p if </w:t>
-      </w:r>
-      <w:proofErr w:type="spellStart"/>
-      <w:r>
-        <w:t>warning_ic</w:t>
-      </w:r>
-      <w:proofErr w:type="spellEnd"/>
-      <w:r>
-        <w:t xml:space="preserve"> | length</w:t>
-      </w:r>
-      <w:r>
-        <w:t xml:space="preserve"> &gt; 0 %}</w:t>
-      </w:r>
-    </w:p>
-    <w:p>
-      <w:pPr>
-        <w:pStyle w:val="Heading2"/>
-      </w:pPr>
-      <w:r>
-        <w:t>Important warnings</w:t>
-      </w:r>
-    </w:p>
-    <w:p>
-      <w:r>
-        <w:t xml:space="preserve">{%p for info in </w:t>
-      </w:r>
-      <w:proofErr w:type="spellStart"/>
-      <w:r>
-        <w:t>warning_ic</w:t>
-      </w:r>
-      <w:proofErr w:type="spellEnd"/>
-      <w:r>
-        <w:t xml:space="preserve"> %}</w:t>
-      </w:r>
-    </w:p>
-    <w:p>
-      <w:proofErr w:type="gramStart"/>
-      <w:r>
-        <w:t>{{ info</w:t>
-      </w:r>
-      <w:proofErr w:type="gramEnd"/>
-      <w:r>
-        <w:t xml:space="preserve"> }}</w:t>
-      </w:r>
-    </w:p>
-    <w:p>
-      <w:r>
-        <w:t xml:space="preserve">{%p </w:t>
-      </w:r>
-      <w:proofErr w:type="spellStart"/>
-      <w:r>
-        <w:t>endfor</w:t>
-      </w:r>
-      <w:proofErr w:type="spellEnd"/>
-      <w:r>
-        <w:t xml:space="preserve"> %}</w:t>
-      </w:r>
-    </w:p>
-    <w:p>
-      <w:r>
-        <w:t>{%p endif %}</w:t>
-      </w:r>
-    </w:p>
-    <w:p>
       <w:pPr>
         <w:pStyle w:val="Heading2"/>
       </w:pPr>
@@ -270,13 +158,8 @@
       <w:r>
         <w:t xml:space="preserve">File </w:t>
       </w:r>
-      <w:proofErr w:type="gramStart"/>
-      <w:r>
-        <w:t>all of</w:t>
-      </w:r>
-      <w:proofErr w:type="gramEnd"/>
-      <w:r>
-        <w:t xml:space="preserve"> the documents </w:t>
+      <w:r>
+        <w:t xml:space="preserve">all of the documents </w:t>
       </w:r>
       <w:r>
         <w:t>with the court now.</w:t>
@@ -290,31 +173,10 @@
           <w:numId w:val="1"/>
         </w:numPr>
       </w:pPr>
-      <w:bookmarkStart w:id="0" w:name="_4szgtqe6ov1h"/>
-      <w:bookmarkEnd w:id="0"/>
-      <w:r>
-        <w:t xml:space="preserve">Deliver a copy to </w:t>
-      </w:r>
-      <w:proofErr w:type="gramStart"/>
-      <w:r>
-        <w:t xml:space="preserve">{{ </w:t>
-      </w:r>
-      <w:proofErr w:type="spellStart"/>
-      <w:r>
-        <w:t>showifdef</w:t>
-      </w:r>
-      <w:proofErr w:type="spellEnd"/>
-      <w:proofErr w:type="gramEnd"/>
-      <w:r>
-        <w:t>('</w:t>
-      </w:r>
-      <w:proofErr w:type="spellStart"/>
-      <w:r>
-        <w:t>other_parties</w:t>
-      </w:r>
-      <w:proofErr w:type="spellEnd"/>
-      <w:r>
-        <w:t>[0]') }} or their attorney.</w:t>
+      <w:bookmarkStart w:id="1" w:name="_4szgtqe6ov1h"/>
+      <w:bookmarkEnd w:id="1"/>
+      <w:r>
+        <w:t>Deliver a copy to {{ showifdef('other_parties[0]') }} or their attorney.</w:t>
       </w:r>
     </w:p>
     <w:p>
@@ -338,7 +200,7 @@
         </w:numPr>
       </w:pPr>
       <w:r>
-        <w:t xml:space="preserve">The clerk will tell you how to go to the hearing. </w:t>
+        <w:t>Go to court at the date and time your paperwork tells you to go.</w:t>
       </w:r>
     </w:p>
     <w:p>
@@ -346,16 +208,8 @@
         <w:pStyle w:val="Heading2"/>
       </w:pPr>
       <w:r>
-        <w:t>F</w:t>
-      </w:r>
-      <w:r>
-        <w:t xml:space="preserve">ile your answer right </w:t>
-      </w:r>
-      <w:proofErr w:type="gramStart"/>
-      <w:r>
-        <w:t>away</w:t>
-      </w:r>
-      <w:proofErr w:type="gramEnd"/>
+        <w:t>Important warnings</w:t>
+      </w:r>
     </w:p>
     <w:p>
       <w:pPr>
@@ -366,7 +220,16 @@
         </w:numPr>
       </w:pPr>
       <w:r>
-        <w:t xml:space="preserve">Look over the forms below, one more time. Make sure everything is correct. </w:t>
+        <w:rPr>
+          <w:b/>
+        </w:rPr>
+        <w:t xml:space="preserve">You may need to leave your cell phone at home. </w:t>
+      </w:r>
+      <w:r>
+        <w:t>Many courts do not allow phones.</w:t>
+      </w:r>
+      <w:r>
+        <w:t xml:space="preserve"> If you have evidence on your phone, you may need to print it out before you come in. You can call the court to see if there are any special rules to follow.</w:t>
       </w:r>
     </w:p>
     <w:p>
@@ -378,23 +241,30 @@
         </w:numPr>
       </w:pPr>
       <w:r>
-        <w:t xml:space="preserve">Call the </w:t>
-      </w:r>
-      <w:proofErr w:type="gramStart"/>
-      <w:r>
-        <w:t xml:space="preserve">{{ </w:t>
-      </w:r>
-      <w:proofErr w:type="spellStart"/>
-      <w:r>
-        <w:t>trial</w:t>
-      </w:r>
-      <w:proofErr w:type="gramEnd"/>
-      <w:r>
-        <w:t>_court</w:t>
-      </w:r>
-      <w:proofErr w:type="spellEnd"/>
-      <w:r>
-        <w:t xml:space="preserve"> }} to find out how they want you to send your forms to them.</w:t>
+        <w:rPr>
+          <w:b/>
+        </w:rPr>
+        <w:t xml:space="preserve">Do not include </w:t>
+      </w:r>
+      <w:r>
+        <w:rPr>
+          <w:b/>
+        </w:rPr>
+        <w:t>confidential information with your answer.</w:t>
+      </w:r>
+      <w:r>
+        <w:t xml:space="preserve"> If you need to submit a document with confidential information, you may need to redact it. Ask the court for more information.</w:t>
+      </w:r>
+    </w:p>
+    <w:p>
+      <w:pPr>
+        <w:pStyle w:val="Heading2"/>
+      </w:pPr>
+      <w:r>
+        <w:t>F</w:t>
+      </w:r>
+      <w:r>
+        <w:t>ile your answer right away</w:t>
       </w:r>
     </w:p>
     <w:p>
@@ -402,42 +272,11 @@
         <w:pStyle w:val="NumberedList"/>
         <w:numPr>
           <w:ilvl w:val="0"/>
-          <w:numId w:val="7"/>
+          <w:numId w:val="11"/>
         </w:numPr>
-        <w:suppressAutoHyphens w:val="0"/>
-      </w:pPr>
-      <w:r>
-        <w:t>{%p if defined('</w:t>
-      </w:r>
-      <w:proofErr w:type="spellStart"/>
-      <w:r>
-        <w:t>trial_</w:t>
-      </w:r>
-      <w:proofErr w:type="gramStart"/>
-      <w:r>
-        <w:t>court.address</w:t>
-      </w:r>
-      <w:proofErr w:type="gramEnd"/>
-      <w:r>
-        <w:t>.address</w:t>
-      </w:r>
-      <w:proofErr w:type="spellEnd"/>
-      <w:r>
-        <w:t xml:space="preserve">') %} The address of your court, if you need it, is: </w:t>
-      </w:r>
-      <w:bookmarkStart w:id="1" w:name="_ayzduvo09uaz"/>
-      <w:bookmarkEnd w:id="1"/>
-      <w:r>
-        <w:br/>
-        <w:t xml:space="preserve">{{ </w:t>
-      </w:r>
-      <w:proofErr w:type="spellStart"/>
-      <w:r>
-        <w:t>trial_court.address.on_one_line</w:t>
-      </w:r>
-      <w:proofErr w:type="spellEnd"/>
-      <w:r>
-        <w:t>() }}.</w:t>
+      </w:pPr>
+      <w:r>
+        <w:t xml:space="preserve">Look over the forms below, one more time. Make sure everything is correct. </w:t>
       </w:r>
     </w:p>
     <w:p>
@@ -445,100 +284,91 @@
         <w:pStyle w:val="NumberedList"/>
         <w:numPr>
           <w:ilvl w:val="0"/>
-          <w:numId w:val="7"/>
+          <w:numId w:val="11"/>
+        </w:numPr>
+      </w:pPr>
+      <w:r>
+        <w:t>Call the {{ trial_court }} to find out how they want you to send your forms to them.</w:t>
+      </w:r>
+      <w:r>
+        <w:t xml:space="preserve"> You may be able to mail it or you may need to bring it in person.</w:t>
+      </w:r>
+    </w:p>
+    <w:p>
+      <w:pPr>
+        <w:pStyle w:val="NumberedList"/>
+        <w:numPr>
+          <w:ilvl w:val="0"/>
+          <w:numId w:val="11"/>
         </w:numPr>
         <w:suppressAutoHyphens w:val="0"/>
       </w:pPr>
       <w:r>
-        <w:t>{%p endif %}</w:t>
+        <w:t xml:space="preserve">{%p if defined('trial_court.address.address') %} The address of your court is: </w:t>
+      </w:r>
+      <w:bookmarkStart w:id="2" w:name="_ayzduvo09uaz"/>
+      <w:bookmarkEnd w:id="2"/>
+      <w:r>
+        <w:br/>
+        <w:t>{{ trial_court.address.on_one_line() }}.</w:t>
+      </w:r>
+      <w:r>
+        <w:t xml:space="preserve"> </w:t>
+      </w:r>
+      <w:r>
+        <w:t>Look at your court paperwork to confirm.</w:t>
       </w:r>
     </w:p>
     <w:p>
       <w:pPr>
-        <w:pStyle w:val="Heading2"/>
-      </w:pPr>
-      <w:r>
-        <w:t>What happens in the hearing?</w:t>
+        <w:pStyle w:val="NumberedList"/>
+        <w:numPr>
+          <w:ilvl w:val="0"/>
+          <w:numId w:val="11"/>
+        </w:numPr>
+        <w:suppressAutoHyphens w:val="0"/>
+      </w:pPr>
+      <w:r>
+        <w:t>{%p endif %}</w:t>
       </w:r>
     </w:p>
     <w:p>
-      <w:r>
-        <w:t>The judge reads the complaint and the evidence. They may ask you questions.</w:t>
+      <w:pPr>
+        <w:pStyle w:val="Heading2"/>
+      </w:pPr>
+      <w:r>
+        <w:t>What happens in the hearing?</w:t>
       </w:r>
     </w:p>
     <w:p>
       <w:r>
-        <w:t xml:space="preserve">{%p if </w:t>
-      </w:r>
-      <w:proofErr w:type="spellStart"/>
-      <w:r>
-        <w:t>what_happens_at_the_hearing_ic</w:t>
-      </w:r>
-      <w:proofErr w:type="spellEnd"/>
-      <w:r>
-        <w:t xml:space="preserve"> | length</w:t>
-      </w:r>
-      <w:r>
-        <w:t xml:space="preserve"> &gt; 0 %}</w:t>
+        <w:t>The judge</w:t>
+      </w:r>
+      <w:r>
+        <w:t xml:space="preserve"> </w:t>
+      </w:r>
+      <w:r>
+        <w:t xml:space="preserve">reads the </w:t>
+      </w:r>
+      <w:r>
+        <w:t>landlord's eviction complaint and your answer</w:t>
+      </w:r>
+      <w:r>
+        <w:t xml:space="preserve">. They may ask you </w:t>
+      </w:r>
+      <w:r>
+        <w:t xml:space="preserve">and your landlord </w:t>
+      </w:r>
+      <w:r>
+        <w:t>questions.</w:t>
       </w:r>
     </w:p>
     <w:p>
-      <w:r>
-        <w:t xml:space="preserve">{%p for info in </w:t>
-      </w:r>
-      <w:proofErr w:type="spellStart"/>
-      <w:r>
-        <w:t>what_happens_at_the_hearing_ic</w:t>
-      </w:r>
-      <w:proofErr w:type="spellEnd"/>
-      <w:r>
-        <w:t xml:space="preserve"> %}</w:t>
-      </w:r>
-    </w:p>
-    <w:p>
-      <w:proofErr w:type="gramStart"/>
-      <w:r>
-        <w:t>{{ info</w:t>
-      </w:r>
-      <w:proofErr w:type="gramEnd"/>
-      <w:r>
-        <w:t xml:space="preserve"> }}</w:t>
-      </w:r>
-    </w:p>
-    <w:p/>
-    <w:p>
-      <w:r>
-        <w:t xml:space="preserve">{%p </w:t>
-      </w:r>
-      <w:proofErr w:type="spellStart"/>
-      <w:r>
-        <w:t>endfor</w:t>
-      </w:r>
-      <w:proofErr w:type="spellEnd"/>
-      <w:r>
-        <w:t xml:space="preserve"> %}</w:t>
-      </w:r>
-    </w:p>
-    <w:p>
-      <w:r>
-        <w:t>{%p endif %}</w:t>
-      </w:r>
-    </w:p>
-    <w:p>
-      <w:r>
-        <w:t xml:space="preserve">{%p if </w:t>
-      </w:r>
-      <w:proofErr w:type="spellStart"/>
-      <w:r>
-        <w:t>what_you_can_do_at_the_hearing_ic</w:t>
-      </w:r>
-      <w:proofErr w:type="spellEnd"/>
-      <w:r>
-        <w:t xml:space="preserve"> | length</w:t>
-      </w:r>
-      <w:r>
-        <w:t xml:space="preserve"> &gt; 0 %}</w:t>
-      </w:r>
+      <w:pPr>
+        <w:rPr>
+          <w:b/>
+        </w:rPr>
+      </w:pPr>
     </w:p>
     <w:p>
       <w:r>
@@ -548,16 +378,25 @@
         <w:t>Tell</w:t>
       </w:r>
       <w:r>
-        <w:t xml:space="preserve"> the judge about the facts that you wrote in your </w:t>
-      </w:r>
-      <w:r>
-        <w:t>[answer/motion].</w:t>
+        <w:t xml:space="preserve"> the judge about the facts that you wrote in your</w:t>
+      </w:r>
+      <w:r>
+        <w:t xml:space="preserve"> answer</w:t>
+      </w:r>
+      <w:r>
+        <w:t>.</w:t>
       </w:r>
       <w:r>
         <w:t xml:space="preserve"> </w:t>
       </w:r>
       <w:r>
-        <w:t xml:space="preserve">Bring </w:t>
+        <w:rPr>
+          <w:b/>
+        </w:rPr>
+        <w:t>Bring</w:t>
+      </w:r>
+      <w:r>
+        <w:t xml:space="preserve"> </w:t>
       </w:r>
       <w:r>
         <w:t>any evidence that you have</w:t>
@@ -575,7 +414,16 @@
         <w:t>Also, b</w:t>
       </w:r>
       <w:r>
-        <w:t xml:space="preserve">ring any witnesses </w:t>
+        <w:t xml:space="preserve">ring any </w:t>
+      </w:r>
+      <w:r>
+        <w:rPr>
+          <w:b/>
+        </w:rPr>
+        <w:t>witnesses</w:t>
+      </w:r>
+      <w:r>
+        <w:t xml:space="preserve"> </w:t>
       </w:r>
       <w:r>
         <w:t>that you have</w:t>
@@ -585,173 +433,45 @@
       </w:r>
     </w:p>
     <w:p>
-      <w:r>
-        <w:t xml:space="preserve">{%p for info in </w:t>
-      </w:r>
-      <w:proofErr w:type="spellStart"/>
-      <w:r>
-        <w:t>what_you_can_do_at_the_hearing_ic</w:t>
-      </w:r>
-      <w:proofErr w:type="spellEnd"/>
-      <w:r>
-        <w:t xml:space="preserve"> %}</w:t>
+      <w:pPr>
+        <w:pStyle w:val="Heading2"/>
+        <w:keepNext/>
+        <w:keepLines/>
+      </w:pPr>
+      <w:bookmarkStart w:id="3" w:name="_7jbtnvplu76"/>
+      <w:bookmarkEnd w:id="3"/>
+      <w:r>
+        <w:t>What ca</w:t>
+      </w:r>
+      <w:r>
+        <w:t>n happen after the hearing?</w:t>
       </w:r>
     </w:p>
     <w:p>
-      <w:proofErr w:type="gramStart"/>
-      <w:r>
-        <w:t>{{ info</w:t>
-      </w:r>
-      <w:proofErr w:type="gramEnd"/>
-      <w:r>
-        <w:t xml:space="preserve"> }}</w:t>
-      </w:r>
-    </w:p>
-    <w:p>
-      <w:r>
-        <w:t xml:space="preserve">{%p </w:t>
-      </w:r>
-      <w:proofErr w:type="spellStart"/>
-      <w:r>
-        <w:t>endfor</w:t>
-      </w:r>
-      <w:proofErr w:type="spellEnd"/>
-      <w:r>
-        <w:t xml:space="preserve"> %}</w:t>
-      </w:r>
-    </w:p>
-    <w:p>
-      <w:r>
-        <w:t>{%p endif %}</w:t>
-      </w:r>
-    </w:p>
-    <w:p>
-      <w:r>
-        <w:t xml:space="preserve">{%p if </w:t>
-      </w:r>
-      <w:proofErr w:type="spellStart"/>
-      <w:r>
-        <w:t>evidence_ic</w:t>
-      </w:r>
-      <w:proofErr w:type="spellEnd"/>
-      <w:r>
-        <w:t xml:space="preserve"> | length</w:t>
-      </w:r>
-      <w:r>
-        <w:t>&gt; 0 %}</w:t>
-      </w:r>
-    </w:p>
-    <w:p>
-      <w:pPr>
-        <w:pStyle w:val="Heading2"/>
-      </w:pPr>
-      <w:r>
-        <w:t xml:space="preserve">Evidence </w:t>
-      </w:r>
-      <w:r>
-        <w:t>c</w:t>
-      </w:r>
-      <w:r>
-        <w:t>hecklis</w:t>
+      <w:pPr>
+        <w:keepNext/>
+        <w:keepLines/>
+      </w:pPr>
+      <w:r>
+        <w:t>A</w:t>
+      </w:r>
+      <w:r>
+        <w:t>f</w:t>
       </w:r>
       <w:r>
         <w:t>t</w:t>
       </w:r>
-    </w:p>
-    <w:p>
-      <w:pPr>
-        <w:pStyle w:val="ListParagraph"/>
-        <w:numPr>
-          <w:ilvl w:val="0"/>
-          <w:numId w:val="8"/>
-        </w:numPr>
-      </w:pPr>
-      <w:r>
-        <w:t xml:space="preserve">{%p for info in </w:t>
-      </w:r>
-      <w:proofErr w:type="spellStart"/>
-      <w:r>
-        <w:t>evidence_ic</w:t>
-      </w:r>
-      <w:proofErr w:type="spellEnd"/>
-      <w:r>
-        <w:t xml:space="preserve"> %}</w:t>
-      </w:r>
-    </w:p>
-    <w:p>
-      <w:pPr>
-        <w:pStyle w:val="ListParagraph"/>
-        <w:numPr>
-          <w:ilvl w:val="0"/>
-          <w:numId w:val="8"/>
-        </w:numPr>
-      </w:pPr>
-      <w:proofErr w:type="gramStart"/>
-      <w:r>
-        <w:t>{{ info</w:t>
-      </w:r>
-      <w:proofErr w:type="gramEnd"/>
-      <w:r>
-        <w:t xml:space="preserve"> }}</w:t>
-      </w:r>
-    </w:p>
-    <w:p>
-      <w:pPr>
-        <w:pStyle w:val="ListParagraph"/>
-        <w:numPr>
-          <w:ilvl w:val="0"/>
-          <w:numId w:val="8"/>
-        </w:numPr>
-      </w:pPr>
-      <w:r>
-        <w:t xml:space="preserve">{%p </w:t>
-      </w:r>
-      <w:proofErr w:type="spellStart"/>
-      <w:r>
-        <w:t>endfor</w:t>
-      </w:r>
-      <w:proofErr w:type="spellEnd"/>
-      <w:r>
-        <w:t xml:space="preserve"> %}</w:t>
-      </w:r>
-    </w:p>
-    <w:p>
-      <w:r>
-        <w:t>{%p endif %}</w:t>
-      </w:r>
-    </w:p>
-    <w:p>
-      <w:r>
-        <w:t xml:space="preserve">{%p if </w:t>
-      </w:r>
-      <w:proofErr w:type="spellStart"/>
-      <w:r>
-        <w:t>what_the_judge_can_do_at_the_hearing</w:t>
-      </w:r>
-      <w:r>
-        <w:t>_ic</w:t>
-      </w:r>
-      <w:proofErr w:type="spellEnd"/>
-      <w:r>
-        <w:t xml:space="preserve"> | length</w:t>
-      </w:r>
-      <w:r>
-        <w:t xml:space="preserve"> &gt; 0 %}</w:t>
-      </w:r>
-    </w:p>
-    <w:p>
-      <w:pPr>
-        <w:pStyle w:val="Heading2"/>
-      </w:pPr>
-      <w:bookmarkStart w:id="2" w:name="_7jbtnvplu76"/>
-      <w:bookmarkEnd w:id="2"/>
-      <w:r>
-        <w:t>What can the judge do?</w:t>
-      </w:r>
-    </w:p>
-    <w:p>
-      <w:r>
-        <w:t>At the hearing the judge can:</w:t>
+      <w:r>
+        <w:t>er</w:t>
+      </w:r>
+      <w:r>
+        <w:t xml:space="preserve"> the hearing the judge </w:t>
+      </w:r>
+      <w:r>
+        <w:t xml:space="preserve">writes their decision down. The decision </w:t>
+      </w:r>
+      <w:r>
+        <w:t>can:</w:t>
       </w:r>
     </w:p>
     <w:p>
@@ -759,25 +479,14 @@
         <w:pStyle w:val="NumberedList"/>
         <w:numPr>
           <w:ilvl w:val="0"/>
-          <w:numId w:val="2"/>
+          <w:numId w:val="12"/>
         </w:numPr>
       </w:pPr>
       <w:r>
-        <w:t>{%p</w:t>
-      </w:r>
-      <w:r>
-        <w:t xml:space="preserve"> </w:t>
-      </w:r>
-      <w:r>
-        <w:t xml:space="preserve">for info in </w:t>
-      </w:r>
-      <w:proofErr w:type="spellStart"/>
-      <w:r>
-        <w:t>what_the_judge_can_do_at_the_hearing_ic</w:t>
-      </w:r>
-      <w:proofErr w:type="spellEnd"/>
-      <w:r>
-        <w:t xml:space="preserve"> %}</w:t>
+        <w:t>Rule totally for your landlord.</w:t>
+      </w:r>
+      <w:r>
+        <w:t xml:space="preserve"> You may be asked to move 10 days after the judge's decision.</w:t>
       </w:r>
     </w:p>
     <w:p>
@@ -785,18 +494,17 @@
         <w:pStyle w:val="NumberedList"/>
         <w:numPr>
           <w:ilvl w:val="0"/>
-          <w:numId w:val="2"/>
+          <w:numId w:val="12"/>
         </w:numPr>
       </w:pPr>
-      <w:bookmarkStart w:id="3" w:name="_eim2ht2zskaf"/>
-      <w:bookmarkEnd w:id="3"/>
-      <w:proofErr w:type="gramStart"/>
-      <w:r>
-        <w:t>{{ info</w:t>
-      </w:r>
-      <w:proofErr w:type="gramEnd"/>
-      <w:r>
-        <w:t xml:space="preserve"> }}</w:t>
+      <w:r>
+        <w:t>Rule totally for you</w:t>
+      </w:r>
+      <w:r>
+        <w:t>.</w:t>
+      </w:r>
+      <w:r>
+        <w:t xml:space="preserve"> You would get to stay in your home. If you have claims for money, the judge can also order the landlord to pay you.</w:t>
       </w:r>
     </w:p>
     <w:p>
@@ -804,71 +512,130 @@
         <w:pStyle w:val="NumberedList"/>
         <w:numPr>
           <w:ilvl w:val="0"/>
-          <w:numId w:val="2"/>
+          <w:numId w:val="12"/>
         </w:numPr>
       </w:pPr>
       <w:r>
-        <w:t xml:space="preserve">{%p </w:t>
-      </w:r>
-      <w:proofErr w:type="spellStart"/>
-      <w:r>
-        <w:t>end</w:t>
-      </w:r>
-      <w:r>
-        <w:t>for</w:t>
-      </w:r>
-      <w:proofErr w:type="spellEnd"/>
-      <w:r>
-        <w:t xml:space="preserve"> %}</w:t>
+        <w:t>Decide that you win part of the case and that the landlord wins part of the case.</w:t>
       </w:r>
     </w:p>
     <w:p>
       <w:pPr>
         <w:pStyle w:val="NumberedList"/>
-      </w:pPr>
-      <w:r>
-        <w:t>{%p endif %}</w:t>
+        <w:numPr>
+          <w:ilvl w:val="0"/>
+          <w:numId w:val="12"/>
+        </w:numPr>
+      </w:pPr>
+      <w:r>
+        <w:t>Rule that the landlord made a mistake, but a</w:t>
+      </w:r>
+      <w:r>
+        <w:t>llow the landlord to amend the eviction case</w:t>
+      </w:r>
+      <w:r>
+        <w:t xml:space="preserve"> and try again. They may set a new date for an eviction hearing.</w:t>
       </w:r>
     </w:p>
     <w:p>
       <w:pPr>
-        <w:pStyle w:val="Heading2"/>
-      </w:pPr>
-      <w:r>
-        <w:t xml:space="preserve">What happens if </w:t>
-      </w:r>
-      <w:r>
-        <w:t>I lose the eviction case?</w:t>
+        <w:pStyle w:val="NumberedList"/>
+      </w:pPr>
+      <w:r>
+        <w:t>If the judge agrees that you owe rent, even if you have claims against your landlord for money, you may be asked to pay the the full amount of rent that is owed into a special account.</w:t>
       </w:r>
     </w:p>
     <w:p>
       <w:pPr>
-        <w:sectPr>
-          <w:type w:val="continuous"/>
-          <w:pgSz w:w="12240" w:h="15840"/>
-          <w:pgMar w:top="1440" w:right="1080" w:bottom="1440" w:left="1080" w:header="0" w:footer="0" w:gutter="0"/>
-          <w:cols w:num="2" w:sep="1" w:space="720"/>
-          <w:formProt w:val="0"/>
-          <w:docGrid w:linePitch="326" w:charSpace="8192"/>
-        </w:sectPr>
-      </w:pPr>
+        <w:pStyle w:val="Heading2"/>
+      </w:pPr>
+      <w:r>
+        <w:t xml:space="preserve">What happens if </w:t>
+      </w:r>
+      <w:r>
+        <w:t>I lose the eviction case?</w:t>
+      </w:r>
+    </w:p>
+    <w:p>
       <w:bookmarkStart w:id="4" w:name="_jpvqkqfibwqh"/>
       <w:bookmarkStart w:id="5" w:name="_wjzvjugefec1"/>
       <w:bookmarkEnd w:id="4"/>
       <w:bookmarkEnd w:id="5"/>
       <w:r>
-        <w:t>You may still have the right to “pay and stay”. You also have the right to ask for a new trial within 10 days of the court hearin</w:t>
+        <w:t>You may still have the right to “pay and stay</w:t>
+      </w:r>
+      <w:r>
+        <w:t>.</w:t>
+      </w:r>
+      <w:r>
+        <w:t>” You also have the right to ask for a new trial within 10 days of the court hearin</w:t>
       </w:r>
       <w:r>
         <w:t>g.</w:t>
       </w:r>
     </w:p>
-    <w:p/>
+    <w:p>
+      <w:pPr>
+        <w:pStyle w:val="Heading2"/>
+      </w:pPr>
+      <w:r>
+        <w:t>Learn more</w:t>
+      </w:r>
+    </w:p>
+    <w:p>
+      <w:pPr>
+        <w:keepNext/>
+      </w:pPr>
+      <w:r>
+        <w:t xml:space="preserve">Visit </w:t>
+      </w:r>
+      <w:r>
+        <w:t>https://motenanthelp.org/learn/court-evictions/</w:t>
+      </w:r>
+      <w:r>
+        <w:t xml:space="preserve">  or use the QR code below:</w:t>
+      </w:r>
+    </w:p>
+    <w:p>
+      <w:pPr>
+        <w:keepNext/>
+      </w:pPr>
+    </w:p>
+    <w:p>
+      <w:pPr>
+        <w:keepNext/>
+        <w:jc w:val="center"/>
+        <w:rPr>
+          <w:rFonts w:asciiTheme="minorHAnsi" w:hAnsiTheme="minorHAnsi"/>
+        </w:rPr>
+      </w:pPr>
+      <w:r>
+        <w:t>{{p qr_code(</w:t>
+      </w:r>
+      <w:r>
+        <w:t>"</w:t>
+      </w:r>
+      <w:r>
+        <w:t>https://motenanthelp.org/learn/court-evictions/</w:t>
+      </w:r>
+      <w:r>
+        <w:t>"</w:t>
+      </w:r>
+      <w:r>
+        <w:t>, width="1in", alt_text="</w:t>
+      </w:r>
+      <w:r>
+        <w:t xml:space="preserve"> https://motenanthelp.org/learn/court-evictions/</w:t>
+      </w:r>
+      <w:r>
+        <w:t>") | markdown }}</w:t>
+      </w:r>
+    </w:p>
     <w:sectPr>
       <w:type w:val="continuous"/>
       <w:pgSz w:w="12240" w:h="15840"/>
       <w:pgMar w:top="720" w:right="720" w:bottom="720" w:left="720" w:header="0" w:footer="0" w:gutter="0"/>
-      <w:cols w:space="720"/>
+      <w:cols w:num="2" w:sep="1" w:space="720"/>
       <w:formProt w:val="0"/>
       <w:docGrid w:linePitch="326" w:charSpace="8192"/>
     </w:sectPr>
@@ -877,7 +644,7 @@
 </file>
 
 <file path=word/endnotes.xml><?xml version="1.0" encoding="utf-8"?>
-<w:endnotes xmlns:wpc="http://schemas.microsoft.com/office/word/2010/wordprocessingCanvas" xmlns:cx="http://schemas.microsoft.com/office/drawing/2014/chartex" xmlns:cx1="http://schemas.microsoft.com/office/drawing/2015/9/8/chartex" xmlns:cx2="http://schemas.microsoft.com/office/drawing/2015/10/21/chartex" xmlns:cx3="http://schemas.microsoft.com/office/drawing/2016/5/9/chartex" xmlns:cx4="http://schemas.microsoft.com/office/drawing/2016/5/10/chartex" xmlns:cx5="http://schemas.microsoft.com/office/drawing/2016/5/11/chartex" xmlns:cx6="http://schemas.microsoft.com/office/drawing/2016/5/12/chartex" xmlns:cx7="http://schemas.microsoft.com/office/drawing/2016/5/13/chartex" xmlns:cx8="http://schemas.microsoft.com/office/drawing/2016/5/14/chartex" xmlns:mc="http://schemas.openxmlformats.org/markup-compatibility/2006" xmlns:aink="http://schemas.microsoft.com/office/drawing/2016/ink" xmlns:am3d="http://schemas.microsoft.com/office/drawing/2017/model3d" xmlns:o="urn:schemas-microsoft-com:office:office" xmlns:oel="http://schemas.microsoft.com/office/2019/extlst" xmlns:r="http://schemas.openxmlformats.org/officeDocument/2006/relationships" xmlns:m="http://schemas.openxmlformats.org/officeDocument/2006/math" xmlns:v="urn:schemas-microsoft-com:vml" xmlns:wp14="http://schemas.microsoft.com/office/word/2010/wordprocessingDrawing" xmlns:wp="http://schemas.openxmlformats.org/drawingml/2006/wordprocessingDrawing" xmlns:w10="urn:schemas-microsoft-com:office:word" xmlns:w="http://schemas.openxmlformats.org/wordprocessingml/2006/main" xmlns:w14="http://schemas.microsoft.com/office/word/2010/wordml" xmlns:w15="http://schemas.microsoft.com/office/word/2012/wordml" xmlns:w16cex="http://schemas.microsoft.com/office/word/2018/wordml/cex" xmlns:w16cid="http://schemas.microsoft.com/office/word/2016/wordml/cid" xmlns:w16="http://schemas.microsoft.com/office/word/2018/wordml" xmlns:w16sdtdh="http://schemas.microsoft.com/office/word/2020/wordml/sdtdatahash" xmlns:w16se="http://schemas.microsoft.com/office/word/2015/wordml/symex" xmlns:wpg="http://schemas.microsoft.com/office/word/2010/wordprocessingGroup" xmlns:wpi="http://schemas.microsoft.com/office/word/2010/wordprocessingInk" xmlns:wne="http://schemas.microsoft.com/office/word/2006/wordml" xmlns:wps="http://schemas.microsoft.com/office/word/2010/wordprocessingShape" mc:Ignorable="w14 w15 w16se w16cid w16 w16cex w16sdtdh wp14">
+<w:endnotes xmlns:wpc="http://schemas.microsoft.com/office/word/2010/wordprocessingCanvas" xmlns:cx="http://schemas.microsoft.com/office/drawing/2014/chartex" xmlns:cx1="http://schemas.microsoft.com/office/drawing/2015/9/8/chartex" xmlns:cx2="http://schemas.microsoft.com/office/drawing/2015/10/21/chartex" xmlns:cx3="http://schemas.microsoft.com/office/drawing/2016/5/9/chartex" xmlns:cx4="http://schemas.microsoft.com/office/drawing/2016/5/10/chartex" xmlns:cx5="http://schemas.microsoft.com/office/drawing/2016/5/11/chartex" xmlns:cx6="http://schemas.microsoft.com/office/drawing/2016/5/12/chartex" xmlns:cx7="http://schemas.microsoft.com/office/drawing/2016/5/13/chartex" xmlns:cx8="http://schemas.microsoft.com/office/drawing/2016/5/14/chartex" xmlns:mc="http://schemas.openxmlformats.org/markup-compatibility/2006" xmlns:aink="http://schemas.microsoft.com/office/drawing/2016/ink" xmlns:am3d="http://schemas.microsoft.com/office/drawing/2017/model3d" xmlns:o="urn:schemas-microsoft-com:office:office" xmlns:r="http://schemas.openxmlformats.org/officeDocument/2006/relationships" xmlns:m="http://schemas.openxmlformats.org/officeDocument/2006/math" xmlns:v="urn:schemas-microsoft-com:vml" xmlns:wp14="http://schemas.microsoft.com/office/word/2010/wordprocessingDrawing" xmlns:wp="http://schemas.openxmlformats.org/drawingml/2006/wordprocessingDrawing" xmlns:w10="urn:schemas-microsoft-com:office:word" xmlns:w="http://schemas.openxmlformats.org/wordprocessingml/2006/main" xmlns:w14="http://schemas.microsoft.com/office/word/2010/wordml" xmlns:w15="http://schemas.microsoft.com/office/word/2012/wordml" xmlns:w16cid="http://schemas.microsoft.com/office/word/2016/wordml/cid" xmlns:w16se="http://schemas.microsoft.com/office/word/2015/wordml/symex" xmlns:wpg="http://schemas.microsoft.com/office/word/2010/wordprocessingGroup" xmlns:wpi="http://schemas.microsoft.com/office/word/2010/wordprocessingInk" xmlns:wne="http://schemas.microsoft.com/office/word/2006/wordml" xmlns:wps="http://schemas.microsoft.com/office/word/2010/wordprocessingShape" mc:Ignorable="w14 w15 w16se w16cid wp14">
   <w:endnote w:type="separator" w:id="-1">
     <w:p>
       <w:r>
@@ -896,27 +663,7 @@
 </file>
 
 <file path=word/footer1.xml><?xml version="1.0" encoding="utf-8"?>
-<w:ftr xmlns:wpc="http://schemas.microsoft.com/office/word/2010/wordprocessingCanvas" xmlns:cx="http://schemas.microsoft.com/office/drawing/2014/chartex" xmlns:cx1="http://schemas.microsoft.com/office/drawing/2015/9/8/chartex" xmlns:cx2="http://schemas.microsoft.com/office/drawing/2015/10/21/chartex" xmlns:cx3="http://schemas.microsoft.com/office/drawing/2016/5/9/chartex" xmlns:cx4="http://schemas.microsoft.com/office/drawing/2016/5/10/chartex" xmlns:cx5="http://schemas.microsoft.com/office/drawing/2016/5/11/chartex" xmlns:cx6="http://schemas.microsoft.com/office/drawing/2016/5/12/chartex" xmlns:cx7="http://schemas.microsoft.com/office/drawing/2016/5/13/chartex" xmlns:cx8="http://schemas.microsoft.com/office/drawing/2016/5/14/chartex" xmlns:mc="http://schemas.openxmlformats.org/markup-compatibility/2006" xmlns:aink="http://schemas.microsoft.com/office/drawing/2016/ink" xmlns:am3d="http://schemas.microsoft.com/office/drawing/2017/model3d" xmlns:o="urn:schemas-microsoft-com:office:office" xmlns:oel="http://schemas.microsoft.com/office/2019/extlst" xmlns:r="http://schemas.openxmlformats.org/officeDocument/2006/relationships" xmlns:m="http://schemas.openxmlformats.org/officeDocument/2006/math" xmlns:v="urn:schemas-microsoft-com:vml" xmlns:wp14="http://schemas.microsoft.com/office/word/2010/wordprocessingDrawing" xmlns:wp="http://schemas.openxmlformats.org/drawingml/2006/wordprocessingDrawing" xmlns:w10="urn:schemas-microsoft-com:office:word" xmlns:w="http://schemas.openxmlformats.org/wordprocessingml/2006/main" xmlns:w14="http://schemas.microsoft.com/office/word/2010/wordml" xmlns:w15="http://schemas.microsoft.com/office/word/2012/wordml" xmlns:w16cex="http://schemas.microsoft.com/office/word/2018/wordml/cex" xmlns:w16cid="http://schemas.microsoft.com/office/word/2016/wordml/cid" xmlns:w16="http://schemas.microsoft.com/office/word/2018/wordml" xmlns:w16sdtdh="http://schemas.microsoft.com/office/word/2020/wordml/sdtdatahash" xmlns:w16se="http://schemas.microsoft.com/office/word/2015/wordml/symex" xmlns:wpg="http://schemas.microsoft.com/office/word/2010/wordprocessingGroup" xmlns:wpi="http://schemas.microsoft.com/office/word/2010/wordprocessingInk" xmlns:wne="http://schemas.microsoft.com/office/word/2006/wordml" xmlns:wps="http://schemas.microsoft.com/office/word/2010/wordprocessingShape" mc:Ignorable="w14 w15 w16se w16cid w16 w16cex w16sdtdh wp14">
-  <w:p>
-    <w:pPr>
-      <w:pStyle w:val="Footer"/>
-    </w:pPr>
-  </w:p>
-</w:ftr>
-</file>
-
-<file path=word/footer2.xml><?xml version="1.0" encoding="utf-8"?>
-<w:ftr xmlns:wpc="http://schemas.microsoft.com/office/word/2010/wordprocessingCanvas" xmlns:cx="http://schemas.microsoft.com/office/drawing/2014/chartex" xmlns:cx1="http://schemas.microsoft.com/office/drawing/2015/9/8/chartex" xmlns:cx2="http://schemas.microsoft.com/office/drawing/2015/10/21/chartex" xmlns:cx3="http://schemas.microsoft.com/office/drawing/2016/5/9/chartex" xmlns:cx4="http://schemas.microsoft.com/office/drawing/2016/5/10/chartex" xmlns:cx5="http://schemas.microsoft.com/office/drawing/2016/5/11/chartex" xmlns:cx6="http://schemas.microsoft.com/office/drawing/2016/5/12/chartex" xmlns:cx7="http://schemas.microsoft.com/office/drawing/2016/5/13/chartex" xmlns:cx8="http://schemas.microsoft.com/office/drawing/2016/5/14/chartex" xmlns:mc="http://schemas.openxmlformats.org/markup-compatibility/2006" xmlns:aink="http://schemas.microsoft.com/office/drawing/2016/ink" xmlns:am3d="http://schemas.microsoft.com/office/drawing/2017/model3d" xmlns:o="urn:schemas-microsoft-com:office:office" xmlns:oel="http://schemas.microsoft.com/office/2019/extlst" xmlns:r="http://schemas.openxmlformats.org/officeDocument/2006/relationships" xmlns:m="http://schemas.openxmlformats.org/officeDocument/2006/math" xmlns:v="urn:schemas-microsoft-com:vml" xmlns:wp14="http://schemas.microsoft.com/office/word/2010/wordprocessingDrawing" xmlns:wp="http://schemas.openxmlformats.org/drawingml/2006/wordprocessingDrawing" xmlns:w10="urn:schemas-microsoft-com:office:word" xmlns:w="http://schemas.openxmlformats.org/wordprocessingml/2006/main" xmlns:w14="http://schemas.microsoft.com/office/word/2010/wordml" xmlns:w15="http://schemas.microsoft.com/office/word/2012/wordml" xmlns:w16cex="http://schemas.microsoft.com/office/word/2018/wordml/cex" xmlns:w16cid="http://schemas.microsoft.com/office/word/2016/wordml/cid" xmlns:w16="http://schemas.microsoft.com/office/word/2018/wordml" xmlns:w16sdtdh="http://schemas.microsoft.com/office/word/2020/wordml/sdtdatahash" xmlns:w16se="http://schemas.microsoft.com/office/word/2015/wordml/symex" xmlns:wpg="http://schemas.microsoft.com/office/word/2010/wordprocessingGroup" xmlns:wpi="http://schemas.microsoft.com/office/word/2010/wordprocessingInk" xmlns:wne="http://schemas.microsoft.com/office/word/2006/wordml" xmlns:wps="http://schemas.microsoft.com/office/word/2010/wordprocessingShape" mc:Ignorable="w14 w15 w16se w16cid w16 w16cex w16sdtdh wp14">
-  <w:p>
-    <w:pPr>
-      <w:pStyle w:val="Footer"/>
-    </w:pPr>
-  </w:p>
-</w:ftr>
-</file>
-
-<file path=word/footer3.xml><?xml version="1.0" encoding="utf-8"?>
-<w:ftr xmlns:wpc="http://schemas.microsoft.com/office/word/2010/wordprocessingCanvas" xmlns:cx="http://schemas.microsoft.com/office/drawing/2014/chartex" xmlns:cx1="http://schemas.microsoft.com/office/drawing/2015/9/8/chartex" xmlns:cx2="http://schemas.microsoft.com/office/drawing/2015/10/21/chartex" xmlns:cx3="http://schemas.microsoft.com/office/drawing/2016/5/9/chartex" xmlns:cx4="http://schemas.microsoft.com/office/drawing/2016/5/10/chartex" xmlns:cx5="http://schemas.microsoft.com/office/drawing/2016/5/11/chartex" xmlns:cx6="http://schemas.microsoft.com/office/drawing/2016/5/12/chartex" xmlns:cx7="http://schemas.microsoft.com/office/drawing/2016/5/13/chartex" xmlns:cx8="http://schemas.microsoft.com/office/drawing/2016/5/14/chartex" xmlns:mc="http://schemas.openxmlformats.org/markup-compatibility/2006" xmlns:aink="http://schemas.microsoft.com/office/drawing/2016/ink" xmlns:am3d="http://schemas.microsoft.com/office/drawing/2017/model3d" xmlns:o="urn:schemas-microsoft-com:office:office" xmlns:oel="http://schemas.microsoft.com/office/2019/extlst" xmlns:r="http://schemas.openxmlformats.org/officeDocument/2006/relationships" xmlns:m="http://schemas.openxmlformats.org/officeDocument/2006/math" xmlns:v="urn:schemas-microsoft-com:vml" xmlns:wp14="http://schemas.microsoft.com/office/word/2010/wordprocessingDrawing" xmlns:wp="http://schemas.openxmlformats.org/drawingml/2006/wordprocessingDrawing" xmlns:w10="urn:schemas-microsoft-com:office:word" xmlns:w="http://schemas.openxmlformats.org/wordprocessingml/2006/main" xmlns:w14="http://schemas.microsoft.com/office/word/2010/wordml" xmlns:w15="http://schemas.microsoft.com/office/word/2012/wordml" xmlns:w16cex="http://schemas.microsoft.com/office/word/2018/wordml/cex" xmlns:w16cid="http://schemas.microsoft.com/office/word/2016/wordml/cid" xmlns:w16="http://schemas.microsoft.com/office/word/2018/wordml" xmlns:w16sdtdh="http://schemas.microsoft.com/office/word/2020/wordml/sdtdatahash" xmlns:w16se="http://schemas.microsoft.com/office/word/2015/wordml/symex" xmlns:wpg="http://schemas.microsoft.com/office/word/2010/wordprocessingGroup" xmlns:wpi="http://schemas.microsoft.com/office/word/2010/wordprocessingInk" xmlns:wne="http://schemas.microsoft.com/office/word/2006/wordml" xmlns:wps="http://schemas.microsoft.com/office/word/2010/wordprocessingShape" mc:Ignorable="w14 w15 w16se w16cid w16 w16cex w16sdtdh wp14">
+<w:ftr xmlns:wpc="http://schemas.microsoft.com/office/word/2010/wordprocessingCanvas" xmlns:cx="http://schemas.microsoft.com/office/drawing/2014/chartex" xmlns:cx1="http://schemas.microsoft.com/office/drawing/2015/9/8/chartex" xmlns:cx2="http://schemas.microsoft.com/office/drawing/2015/10/21/chartex" xmlns:cx3="http://schemas.microsoft.com/office/drawing/2016/5/9/chartex" xmlns:cx4="http://schemas.microsoft.com/office/drawing/2016/5/10/chartex" xmlns:cx5="http://schemas.microsoft.com/office/drawing/2016/5/11/chartex" xmlns:cx6="http://schemas.microsoft.com/office/drawing/2016/5/12/chartex" xmlns:cx7="http://schemas.microsoft.com/office/drawing/2016/5/13/chartex" xmlns:cx8="http://schemas.microsoft.com/office/drawing/2016/5/14/chartex" xmlns:mc="http://schemas.openxmlformats.org/markup-compatibility/2006" xmlns:aink="http://schemas.microsoft.com/office/drawing/2016/ink" xmlns:am3d="http://schemas.microsoft.com/office/drawing/2017/model3d" xmlns:o="urn:schemas-microsoft-com:office:office" xmlns:r="http://schemas.openxmlformats.org/officeDocument/2006/relationships" xmlns:m="http://schemas.openxmlformats.org/officeDocument/2006/math" xmlns:v="urn:schemas-microsoft-com:vml" xmlns:wp14="http://schemas.microsoft.com/office/word/2010/wordprocessingDrawing" xmlns:wp="http://schemas.openxmlformats.org/drawingml/2006/wordprocessingDrawing" xmlns:w10="urn:schemas-microsoft-com:office:word" xmlns:w="http://schemas.openxmlformats.org/wordprocessingml/2006/main" xmlns:w14="http://schemas.microsoft.com/office/word/2010/wordml" xmlns:w15="http://schemas.microsoft.com/office/word/2012/wordml" xmlns:w16cid="http://schemas.microsoft.com/office/word/2016/wordml/cid" xmlns:w16se="http://schemas.microsoft.com/office/word/2015/wordml/symex" xmlns:wpg="http://schemas.microsoft.com/office/word/2010/wordprocessingGroup" xmlns:wpi="http://schemas.microsoft.com/office/word/2010/wordprocessingInk" xmlns:wne="http://schemas.microsoft.com/office/word/2006/wordml" xmlns:wps="http://schemas.microsoft.com/office/word/2010/wordprocessingShape" mc:Ignorable="w14 w15 w16se w16cid wp14">
   <w:p>
     <w:pPr>
       <w:tabs>
@@ -943,7 +690,6 @@
           <w:color w:val="000000"/>
           <w:sz w:val="22"/>
           <w:szCs w:val="22"/>
-          <w:u w:val="single"/>
           <w:bdr w:val="none" w:sz="0" w:space="0" w:color="auto" w:frame="1"/>
           <w:shd w:val="clear" w:color="auto" w:fill="FFFFFF"/>
           <w:lang w:val="en-US"/>
@@ -956,7 +702,7 @@
 </file>
 
 <file path=word/footnotes.xml><?xml version="1.0" encoding="utf-8"?>
-<w:footnotes xmlns:wpc="http://schemas.microsoft.com/office/word/2010/wordprocessingCanvas" xmlns:cx="http://schemas.microsoft.com/office/drawing/2014/chartex" xmlns:cx1="http://schemas.microsoft.com/office/drawing/2015/9/8/chartex" xmlns:cx2="http://schemas.microsoft.com/office/drawing/2015/10/21/chartex" xmlns:cx3="http://schemas.microsoft.com/office/drawing/2016/5/9/chartex" xmlns:cx4="http://schemas.microsoft.com/office/drawing/2016/5/10/chartex" xmlns:cx5="http://schemas.microsoft.com/office/drawing/2016/5/11/chartex" xmlns:cx6="http://schemas.microsoft.com/office/drawing/2016/5/12/chartex" xmlns:cx7="http://schemas.microsoft.com/office/drawing/2016/5/13/chartex" xmlns:cx8="http://schemas.microsoft.com/office/drawing/2016/5/14/chartex" xmlns:mc="http://schemas.openxmlformats.org/markup-compatibility/2006" xmlns:aink="http://schemas.microsoft.com/office/drawing/2016/ink" xmlns:am3d="http://schemas.microsoft.com/office/drawing/2017/model3d" xmlns:o="urn:schemas-microsoft-com:office:office" xmlns:oel="http://schemas.microsoft.com/office/2019/extlst" xmlns:r="http://schemas.openxmlformats.org/officeDocument/2006/relationships" xmlns:m="http://schemas.openxmlformats.org/officeDocument/2006/math" xmlns:v="urn:schemas-microsoft-com:vml" xmlns:wp14="http://schemas.microsoft.com/office/word/2010/wordprocessingDrawing" xmlns:wp="http://schemas.openxmlformats.org/drawingml/2006/wordprocessingDrawing" xmlns:w10="urn:schemas-microsoft-com:office:word" xmlns:w="http://schemas.openxmlformats.org/wordprocessingml/2006/main" xmlns:w14="http://schemas.microsoft.com/office/word/2010/wordml" xmlns:w15="http://schemas.microsoft.com/office/word/2012/wordml" xmlns:w16cex="http://schemas.microsoft.com/office/word/2018/wordml/cex" xmlns:w16cid="http://schemas.microsoft.com/office/word/2016/wordml/cid" xmlns:w16="http://schemas.microsoft.com/office/word/2018/wordml" xmlns:w16sdtdh="http://schemas.microsoft.com/office/word/2020/wordml/sdtdatahash" xmlns:w16se="http://schemas.microsoft.com/office/word/2015/wordml/symex" xmlns:wpg="http://schemas.microsoft.com/office/word/2010/wordprocessingGroup" xmlns:wpi="http://schemas.microsoft.com/office/word/2010/wordprocessingInk" xmlns:wne="http://schemas.microsoft.com/office/word/2006/wordml" xmlns:wps="http://schemas.microsoft.com/office/word/2010/wordprocessingShape" mc:Ignorable="w14 w15 w16se w16cid w16 w16cex w16sdtdh wp14">
+<w:footnotes xmlns:wpc="http://schemas.microsoft.com/office/word/2010/wordprocessingCanvas" xmlns:cx="http://schemas.microsoft.com/office/drawing/2014/chartex" xmlns:cx1="http://schemas.microsoft.com/office/drawing/2015/9/8/chartex" xmlns:cx2="http://schemas.microsoft.com/office/drawing/2015/10/21/chartex" xmlns:cx3="http://schemas.microsoft.com/office/drawing/2016/5/9/chartex" xmlns:cx4="http://schemas.microsoft.com/office/drawing/2016/5/10/chartex" xmlns:cx5="http://schemas.microsoft.com/office/drawing/2016/5/11/chartex" xmlns:cx6="http://schemas.microsoft.com/office/drawing/2016/5/12/chartex" xmlns:cx7="http://schemas.microsoft.com/office/drawing/2016/5/13/chartex" xmlns:cx8="http://schemas.microsoft.com/office/drawing/2016/5/14/chartex" xmlns:mc="http://schemas.openxmlformats.org/markup-compatibility/2006" xmlns:aink="http://schemas.microsoft.com/office/drawing/2016/ink" xmlns:am3d="http://schemas.microsoft.com/office/drawing/2017/model3d" xmlns:o="urn:schemas-microsoft-com:office:office" xmlns:r="http://schemas.openxmlformats.org/officeDocument/2006/relationships" xmlns:m="http://schemas.openxmlformats.org/officeDocument/2006/math" xmlns:v="urn:schemas-microsoft-com:vml" xmlns:wp14="http://schemas.microsoft.com/office/word/2010/wordprocessingDrawing" xmlns:wp="http://schemas.openxmlformats.org/drawingml/2006/wordprocessingDrawing" xmlns:w10="urn:schemas-microsoft-com:office:word" xmlns:w="http://schemas.openxmlformats.org/wordprocessingml/2006/main" xmlns:w14="http://schemas.microsoft.com/office/word/2010/wordml" xmlns:w15="http://schemas.microsoft.com/office/word/2012/wordml" xmlns:w16cid="http://schemas.microsoft.com/office/word/2016/wordml/cid" xmlns:w16se="http://schemas.microsoft.com/office/word/2015/wordml/symex" xmlns:wpg="http://schemas.microsoft.com/office/word/2010/wordprocessingGroup" xmlns:wpi="http://schemas.microsoft.com/office/word/2010/wordprocessingInk" xmlns:wne="http://schemas.microsoft.com/office/word/2006/wordml" xmlns:wps="http://schemas.microsoft.com/office/word/2010/wordprocessingShape" mc:Ignorable="w14 w15 w16se w16cid wp14">
   <w:footnote w:type="separator" w:id="-1">
     <w:p>
       <w:r>
@@ -975,27 +721,7 @@
 </file>
 
 <file path=word/header1.xml><?xml version="1.0" encoding="utf-8"?>
-<w:hdr xmlns:wpc="http://schemas.microsoft.com/office/word/2010/wordprocessingCanvas" xmlns:cx="http://schemas.microsoft.com/office/drawing/2014/chartex" xmlns:cx1="http://schemas.microsoft.com/office/drawing/2015/9/8/chartex" xmlns:cx2="http://schemas.microsoft.com/office/drawing/2015/10/21/chartex" xmlns:cx3="http://schemas.microsoft.com/office/drawing/2016/5/9/chartex" xmlns:cx4="http://schemas.microsoft.com/office/drawing/2016/5/10/chartex" xmlns:cx5="http://schemas.microsoft.com/office/drawing/2016/5/11/chartex" xmlns:cx6="http://schemas.microsoft.com/office/drawing/2016/5/12/chartex" xmlns:cx7="http://schemas.microsoft.com/office/drawing/2016/5/13/chartex" xmlns:cx8="http://schemas.microsoft.com/office/drawing/2016/5/14/chartex" xmlns:mc="http://schemas.openxmlformats.org/markup-compatibility/2006" xmlns:aink="http://schemas.microsoft.com/office/drawing/2016/ink" xmlns:am3d="http://schemas.microsoft.com/office/drawing/2017/model3d" xmlns:o="urn:schemas-microsoft-com:office:office" xmlns:oel="http://schemas.microsoft.com/office/2019/extlst" xmlns:r="http://schemas.openxmlformats.org/officeDocument/2006/relationships" xmlns:m="http://schemas.openxmlformats.org/officeDocument/2006/math" xmlns:v="urn:schemas-microsoft-com:vml" xmlns:wp14="http://schemas.microsoft.com/office/word/2010/wordprocessingDrawing" xmlns:wp="http://schemas.openxmlformats.org/drawingml/2006/wordprocessingDrawing" xmlns:w10="urn:schemas-microsoft-com:office:word" xmlns:w="http://schemas.openxmlformats.org/wordprocessingml/2006/main" xmlns:w14="http://schemas.microsoft.com/office/word/2010/wordml" xmlns:w15="http://schemas.microsoft.com/office/word/2012/wordml" xmlns:w16cex="http://schemas.microsoft.com/office/word/2018/wordml/cex" xmlns:w16cid="http://schemas.microsoft.com/office/word/2016/wordml/cid" xmlns:w16="http://schemas.microsoft.com/office/word/2018/wordml" xmlns:w16sdtdh="http://schemas.microsoft.com/office/word/2020/wordml/sdtdatahash" xmlns:w16se="http://schemas.microsoft.com/office/word/2015/wordml/symex" xmlns:wpg="http://schemas.microsoft.com/office/word/2010/wordprocessingGroup" xmlns:wpi="http://schemas.microsoft.com/office/word/2010/wordprocessingInk" xmlns:wne="http://schemas.microsoft.com/office/word/2006/wordml" xmlns:wps="http://schemas.microsoft.com/office/word/2010/wordprocessingShape" mc:Ignorable="w14 w15 w16se w16cid w16 w16cex w16sdtdh wp14">
-  <w:p>
-    <w:pPr>
-      <w:pStyle w:val="Header"/>
-    </w:pPr>
-  </w:p>
-</w:hdr>
-</file>
-
-<file path=word/header2.xml><?xml version="1.0" encoding="utf-8"?>
-<w:hdr xmlns:wpc="http://schemas.microsoft.com/office/word/2010/wordprocessingCanvas" xmlns:cx="http://schemas.microsoft.com/office/drawing/2014/chartex" xmlns:cx1="http://schemas.microsoft.com/office/drawing/2015/9/8/chartex" xmlns:cx2="http://schemas.microsoft.com/office/drawing/2015/10/21/chartex" xmlns:cx3="http://schemas.microsoft.com/office/drawing/2016/5/9/chartex" xmlns:cx4="http://schemas.microsoft.com/office/drawing/2016/5/10/chartex" xmlns:cx5="http://schemas.microsoft.com/office/drawing/2016/5/11/chartex" xmlns:cx6="http://schemas.microsoft.com/office/drawing/2016/5/12/chartex" xmlns:cx7="http://schemas.microsoft.com/office/drawing/2016/5/13/chartex" xmlns:cx8="http://schemas.microsoft.com/office/drawing/2016/5/14/chartex" xmlns:mc="http://schemas.openxmlformats.org/markup-compatibility/2006" xmlns:aink="http://schemas.microsoft.com/office/drawing/2016/ink" xmlns:am3d="http://schemas.microsoft.com/office/drawing/2017/model3d" xmlns:o="urn:schemas-microsoft-com:office:office" xmlns:oel="http://schemas.microsoft.com/office/2019/extlst" xmlns:r="http://schemas.openxmlformats.org/officeDocument/2006/relationships" xmlns:m="http://schemas.openxmlformats.org/officeDocument/2006/math" xmlns:v="urn:schemas-microsoft-com:vml" xmlns:wp14="http://schemas.microsoft.com/office/word/2010/wordprocessingDrawing" xmlns:wp="http://schemas.openxmlformats.org/drawingml/2006/wordprocessingDrawing" xmlns:w10="urn:schemas-microsoft-com:office:word" xmlns:w="http://schemas.openxmlformats.org/wordprocessingml/2006/main" xmlns:w14="http://schemas.microsoft.com/office/word/2010/wordml" xmlns:w15="http://schemas.microsoft.com/office/word/2012/wordml" xmlns:w16cex="http://schemas.microsoft.com/office/word/2018/wordml/cex" xmlns:w16cid="http://schemas.microsoft.com/office/word/2016/wordml/cid" xmlns:w16="http://schemas.microsoft.com/office/word/2018/wordml" xmlns:w16sdtdh="http://schemas.microsoft.com/office/word/2020/wordml/sdtdatahash" xmlns:w16se="http://schemas.microsoft.com/office/word/2015/wordml/symex" xmlns:wpg="http://schemas.microsoft.com/office/word/2010/wordprocessingGroup" xmlns:wpi="http://schemas.microsoft.com/office/word/2010/wordprocessingInk" xmlns:wne="http://schemas.microsoft.com/office/word/2006/wordml" xmlns:wps="http://schemas.microsoft.com/office/word/2010/wordprocessingShape" mc:Ignorable="w14 w15 w16se w16cid w16 w16cex w16sdtdh wp14">
-  <w:p>
-    <w:pPr>
-      <w:pStyle w:val="Header"/>
-    </w:pPr>
-  </w:p>
-</w:hdr>
-</file>
-
-<file path=word/header3.xml><?xml version="1.0" encoding="utf-8"?>
-<w:hdr xmlns:wpc="http://schemas.microsoft.com/office/word/2010/wordprocessingCanvas" xmlns:cx="http://schemas.microsoft.com/office/drawing/2014/chartex" xmlns:cx1="http://schemas.microsoft.com/office/drawing/2015/9/8/chartex" xmlns:cx2="http://schemas.microsoft.com/office/drawing/2015/10/21/chartex" xmlns:cx3="http://schemas.microsoft.com/office/drawing/2016/5/9/chartex" xmlns:cx4="http://schemas.microsoft.com/office/drawing/2016/5/10/chartex" xmlns:cx5="http://schemas.microsoft.com/office/drawing/2016/5/11/chartex" xmlns:cx6="http://schemas.microsoft.com/office/drawing/2016/5/12/chartex" xmlns:cx7="http://schemas.microsoft.com/office/drawing/2016/5/13/chartex" xmlns:cx8="http://schemas.microsoft.com/office/drawing/2016/5/14/chartex" xmlns:mc="http://schemas.openxmlformats.org/markup-compatibility/2006" xmlns:aink="http://schemas.microsoft.com/office/drawing/2016/ink" xmlns:am3d="http://schemas.microsoft.com/office/drawing/2017/model3d" xmlns:o="urn:schemas-microsoft-com:office:office" xmlns:oel="http://schemas.microsoft.com/office/2019/extlst" xmlns:r="http://schemas.openxmlformats.org/officeDocument/2006/relationships" xmlns:m="http://schemas.openxmlformats.org/officeDocument/2006/math" xmlns:v="urn:schemas-microsoft-com:vml" xmlns:wp14="http://schemas.microsoft.com/office/word/2010/wordprocessingDrawing" xmlns:wp="http://schemas.openxmlformats.org/drawingml/2006/wordprocessingDrawing" xmlns:w10="urn:schemas-microsoft-com:office:word" xmlns:w="http://schemas.openxmlformats.org/wordprocessingml/2006/main" xmlns:w14="http://schemas.microsoft.com/office/word/2010/wordml" xmlns:w15="http://schemas.microsoft.com/office/word/2012/wordml" xmlns:w16cex="http://schemas.microsoft.com/office/word/2018/wordml/cex" xmlns:w16cid="http://schemas.microsoft.com/office/word/2016/wordml/cid" xmlns:w16="http://schemas.microsoft.com/office/word/2018/wordml" xmlns:w16sdtdh="http://schemas.microsoft.com/office/word/2020/wordml/sdtdatahash" xmlns:w16se="http://schemas.microsoft.com/office/word/2015/wordml/symex" xmlns:wpg="http://schemas.microsoft.com/office/word/2010/wordprocessingGroup" xmlns:wpi="http://schemas.microsoft.com/office/word/2010/wordprocessingInk" xmlns:wne="http://schemas.microsoft.com/office/word/2006/wordml" xmlns:wps="http://schemas.microsoft.com/office/word/2010/wordprocessingShape" mc:Ignorable="w14 w15 w16se w16cid w16 w16cex w16sdtdh wp14">
+<w:hdr xmlns:wpc="http://schemas.microsoft.com/office/word/2010/wordprocessingCanvas" xmlns:cx="http://schemas.microsoft.com/office/drawing/2014/chartex" xmlns:cx1="http://schemas.microsoft.com/office/drawing/2015/9/8/chartex" xmlns:cx2="http://schemas.microsoft.com/office/drawing/2015/10/21/chartex" xmlns:cx3="http://schemas.microsoft.com/office/drawing/2016/5/9/chartex" xmlns:cx4="http://schemas.microsoft.com/office/drawing/2016/5/10/chartex" xmlns:cx5="http://schemas.microsoft.com/office/drawing/2016/5/11/chartex" xmlns:cx6="http://schemas.microsoft.com/office/drawing/2016/5/12/chartex" xmlns:cx7="http://schemas.microsoft.com/office/drawing/2016/5/13/chartex" xmlns:cx8="http://schemas.microsoft.com/office/drawing/2016/5/14/chartex" xmlns:mc="http://schemas.openxmlformats.org/markup-compatibility/2006" xmlns:aink="http://schemas.microsoft.com/office/drawing/2016/ink" xmlns:am3d="http://schemas.microsoft.com/office/drawing/2017/model3d" xmlns:o="urn:schemas-microsoft-com:office:office" xmlns:r="http://schemas.openxmlformats.org/officeDocument/2006/relationships" xmlns:m="http://schemas.openxmlformats.org/officeDocument/2006/math" xmlns:v="urn:schemas-microsoft-com:vml" xmlns:wp14="http://schemas.microsoft.com/office/word/2010/wordprocessingDrawing" xmlns:wp="http://schemas.openxmlformats.org/drawingml/2006/wordprocessingDrawing" xmlns:w10="urn:schemas-microsoft-com:office:word" xmlns:w="http://schemas.openxmlformats.org/wordprocessingml/2006/main" xmlns:w14="http://schemas.microsoft.com/office/word/2010/wordml" xmlns:w15="http://schemas.microsoft.com/office/word/2012/wordml" xmlns:w16cid="http://schemas.microsoft.com/office/word/2016/wordml/cid" xmlns:w16se="http://schemas.microsoft.com/office/word/2015/wordml/symex" xmlns:wpg="http://schemas.microsoft.com/office/word/2010/wordprocessingGroup" xmlns:wpi="http://schemas.microsoft.com/office/word/2010/wordprocessingInk" xmlns:wne="http://schemas.microsoft.com/office/word/2006/wordml" xmlns:wps="http://schemas.microsoft.com/office/word/2010/wordprocessingShape" mc:Ignorable="w14 w15 w16se w16cid wp14">
   <w:p>
     <w:pPr>
       <w:pStyle w:val="Header"/>
@@ -1006,6 +732,9 @@
       <w:pStyle w:val="Header"/>
     </w:pPr>
     <w:r>
+      <w:rPr>
+        <w:noProof/>
+      </w:rPr>
       <w:drawing>
         <wp:inline distT="0" distB="0" distL="0" distR="0" wp14:anchorId="0CEFC3EB" wp14:editId="653BC07F">
           <wp:extent cx="1526224" cy="551136"/>
@@ -1053,11 +782,11 @@
 </file>
 
 <file path=word/numbering.xml><?xml version="1.0" encoding="utf-8"?>
-<w:numbering xmlns:wpc="http://schemas.microsoft.com/office/word/2010/wordprocessingCanvas" xmlns:cx="http://schemas.microsoft.com/office/drawing/2014/chartex" xmlns:cx1="http://schemas.microsoft.com/office/drawing/2015/9/8/chartex" xmlns:cx2="http://schemas.microsoft.com/office/drawing/2015/10/21/chartex" xmlns:cx3="http://schemas.microsoft.com/office/drawing/2016/5/9/chartex" xmlns:cx4="http://schemas.microsoft.com/office/drawing/2016/5/10/chartex" xmlns:cx5="http://schemas.microsoft.com/office/drawing/2016/5/11/chartex" xmlns:cx6="http://schemas.microsoft.com/office/drawing/2016/5/12/chartex" xmlns:cx7="http://schemas.microsoft.com/office/drawing/2016/5/13/chartex" xmlns:cx8="http://schemas.microsoft.com/office/drawing/2016/5/14/chartex" xmlns:mc="http://schemas.openxmlformats.org/markup-compatibility/2006" xmlns:aink="http://schemas.microsoft.com/office/drawing/2016/ink" xmlns:am3d="http://schemas.microsoft.com/office/drawing/2017/model3d" xmlns:o="urn:schemas-microsoft-com:office:office" xmlns:oel="http://schemas.microsoft.com/office/2019/extlst" xmlns:r="http://schemas.openxmlformats.org/officeDocument/2006/relationships" xmlns:m="http://schemas.openxmlformats.org/officeDocument/2006/math" xmlns:v="urn:schemas-microsoft-com:vml" xmlns:wp14="http://schemas.microsoft.com/office/word/2010/wordprocessingDrawing" xmlns:wp="http://schemas.openxmlformats.org/drawingml/2006/wordprocessingDrawing" xmlns:w10="urn:schemas-microsoft-com:office:word" xmlns:w="http://schemas.openxmlformats.org/wordprocessingml/2006/main" xmlns:w14="http://schemas.microsoft.com/office/word/2010/wordml" xmlns:w15="http://schemas.microsoft.com/office/word/2012/wordml" xmlns:w16cex="http://schemas.microsoft.com/office/word/2018/wordml/cex" xmlns:w16cid="http://schemas.microsoft.com/office/word/2016/wordml/cid" xmlns:w16="http://schemas.microsoft.com/office/word/2018/wordml" xmlns:w16sdtdh="http://schemas.microsoft.com/office/word/2020/wordml/sdtdatahash" xmlns:w16se="http://schemas.microsoft.com/office/word/2015/wordml/symex" xmlns:wpg="http://schemas.microsoft.com/office/word/2010/wordprocessingGroup" xmlns:wpi="http://schemas.microsoft.com/office/word/2010/wordprocessingInk" xmlns:wne="http://schemas.microsoft.com/office/word/2006/wordml" xmlns:wps="http://schemas.microsoft.com/office/word/2010/wordprocessingShape" mc:Ignorable="w14 w15 w16se w16cid w16 w16cex w16sdtdh wp14">
+<w:numbering xmlns:wpc="http://schemas.microsoft.com/office/word/2010/wordprocessingCanvas" xmlns:cx="http://schemas.microsoft.com/office/drawing/2014/chartex" xmlns:cx1="http://schemas.microsoft.com/office/drawing/2015/9/8/chartex" xmlns:cx2="http://schemas.microsoft.com/office/drawing/2015/10/21/chartex" xmlns:cx3="http://schemas.microsoft.com/office/drawing/2016/5/9/chartex" xmlns:cx4="http://schemas.microsoft.com/office/drawing/2016/5/10/chartex" xmlns:cx5="http://schemas.microsoft.com/office/drawing/2016/5/11/chartex" xmlns:cx6="http://schemas.microsoft.com/office/drawing/2016/5/12/chartex" xmlns:cx7="http://schemas.microsoft.com/office/drawing/2016/5/13/chartex" xmlns:cx8="http://schemas.microsoft.com/office/drawing/2016/5/14/chartex" xmlns:mc="http://schemas.openxmlformats.org/markup-compatibility/2006" xmlns:aink="http://schemas.microsoft.com/office/drawing/2016/ink" xmlns:am3d="http://schemas.microsoft.com/office/drawing/2017/model3d" xmlns:o="urn:schemas-microsoft-com:office:office" xmlns:r="http://schemas.openxmlformats.org/officeDocument/2006/relationships" xmlns:m="http://schemas.openxmlformats.org/officeDocument/2006/math" xmlns:v="urn:schemas-microsoft-com:vml" xmlns:wp14="http://schemas.microsoft.com/office/word/2010/wordprocessingDrawing" xmlns:wp="http://schemas.openxmlformats.org/drawingml/2006/wordprocessingDrawing" xmlns:w10="urn:schemas-microsoft-com:office:word" xmlns:w="http://schemas.openxmlformats.org/wordprocessingml/2006/main" xmlns:w14="http://schemas.microsoft.com/office/word/2010/wordml" xmlns:w15="http://schemas.microsoft.com/office/word/2012/wordml" xmlns:w16cid="http://schemas.microsoft.com/office/word/2016/wordml/cid" xmlns:w16se="http://schemas.microsoft.com/office/word/2015/wordml/symex" xmlns:wpg="http://schemas.microsoft.com/office/word/2010/wordprocessingGroup" xmlns:wpi="http://schemas.microsoft.com/office/word/2010/wordprocessingInk" xmlns:wne="http://schemas.microsoft.com/office/word/2006/wordml" xmlns:wps="http://schemas.microsoft.com/office/word/2010/wordprocessingShape" mc:Ignorable="w14 w15 w16se w16cid wp14">
   <w:abstractNum w:abstractNumId="0" w15:restartNumberingAfterBreak="0">
-    <w:nsid w:val="09425DE4"/>
+    <w:nsid w:val="068B2F3F"/>
     <w:multiLevelType w:val="multilevel"/>
-    <w:tmpl w:val="FA3A27EA"/>
+    <w:tmpl w:val="B178DD84"/>
     <w:lvl w:ilvl="0">
       <w:start w:val="1"/>
       <w:numFmt w:val="decimal"/>
@@ -1200,9 +929,9 @@
     </w:lvl>
   </w:abstractNum>
   <w:abstractNum w:abstractNumId="1" w15:restartNumberingAfterBreak="0">
-    <w:nsid w:val="17FE0E4E"/>
+    <w:nsid w:val="09425DE4"/>
     <w:multiLevelType w:val="multilevel"/>
-    <w:tmpl w:val="4FF4B70A"/>
+    <w:tmpl w:val="FA3A27EA"/>
     <w:lvl w:ilvl="0">
       <w:start w:val="1"/>
       <w:numFmt w:val="decimal"/>
@@ -1345,6 +1074,237 @@
     </w:lvl>
   </w:abstractNum>
   <w:abstractNum w:abstractNumId="2" w15:restartNumberingAfterBreak="0">
+    <w:nsid w:val="17FE0E4E"/>
+    <w:multiLevelType w:val="multilevel"/>
+    <w:tmpl w:val="4FF4B70A"/>
+    <w:lvl w:ilvl="0">
+      <w:start w:val="1"/>
+      <w:numFmt w:val="decimal"/>
+      <w:lvlText w:val="%1."/>
+      <w:lvlJc w:val="left"/>
+      <w:pPr>
+        <w:tabs>
+          <w:tab w:val="num" w:pos="0"/>
+        </w:tabs>
+        <w:ind w:left="360" w:hanging="360"/>
+      </w:pPr>
+      <w:rPr>
+        <w:b w:val="0"/>
+        <w:bCs/>
+        <w:i w:val="0"/>
+        <w:color w:val="000000"/>
+        <w:sz w:val="20"/>
+        <w:u w:val="none"/>
+      </w:rPr>
+    </w:lvl>
+    <w:lvl w:ilvl="1">
+      <w:start w:val="1"/>
+      <w:numFmt w:val="bullet"/>
+      <w:lvlText w:val=""/>
+      <w:lvlJc w:val="left"/>
+      <w:pPr>
+        <w:tabs>
+          <w:tab w:val="num" w:pos="0"/>
+        </w:tabs>
+        <w:ind w:left="1440" w:hanging="360"/>
+      </w:pPr>
+      <w:rPr>
+        <w:rFonts w:ascii="Wingdings 2" w:hAnsi="Wingdings 2" w:cs="Wingdings 2" w:hint="default"/>
+      </w:rPr>
+    </w:lvl>
+    <w:lvl w:ilvl="2">
+      <w:start w:val="1"/>
+      <w:numFmt w:val="lowerRoman"/>
+      <w:lvlText w:val="%3."/>
+      <w:lvlJc w:val="right"/>
+      <w:pPr>
+        <w:tabs>
+          <w:tab w:val="num" w:pos="0"/>
+        </w:tabs>
+        <w:ind w:left="2160" w:hanging="360"/>
+      </w:pPr>
+      <w:rPr>
+        <w:u w:val="none"/>
+      </w:rPr>
+    </w:lvl>
+    <w:lvl w:ilvl="3">
+      <w:start w:val="1"/>
+      <w:numFmt w:val="decimal"/>
+      <w:lvlText w:val="%4."/>
+      <w:lvlJc w:val="left"/>
+      <w:pPr>
+        <w:tabs>
+          <w:tab w:val="num" w:pos="0"/>
+        </w:tabs>
+        <w:ind w:left="2880" w:hanging="360"/>
+      </w:pPr>
+      <w:rPr>
+        <w:u w:val="none"/>
+      </w:rPr>
+    </w:lvl>
+    <w:lvl w:ilvl="4">
+      <w:start w:val="1"/>
+      <w:numFmt w:val="lowerLetter"/>
+      <w:lvlText w:val="%5."/>
+      <w:lvlJc w:val="left"/>
+      <w:pPr>
+        <w:tabs>
+          <w:tab w:val="num" w:pos="0"/>
+        </w:tabs>
+        <w:ind w:left="3600" w:hanging="360"/>
+      </w:pPr>
+      <w:rPr>
+        <w:u w:val="none"/>
+      </w:rPr>
+    </w:lvl>
+    <w:lvl w:ilvl="5">
+      <w:start w:val="1"/>
+      <w:numFmt w:val="lowerRoman"/>
+      <w:lvlText w:val="%6."/>
+      <w:lvlJc w:val="right"/>
+      <w:pPr>
+        <w:tabs>
+          <w:tab w:val="num" w:pos="0"/>
+        </w:tabs>
+        <w:ind w:left="4320" w:hanging="360"/>
+      </w:pPr>
+      <w:rPr>
+        <w:u w:val="none"/>
+      </w:rPr>
+    </w:lvl>
+    <w:lvl w:ilvl="6">
+      <w:start w:val="1"/>
+      <w:numFmt w:val="decimal"/>
+      <w:lvlText w:val="%7."/>
+      <w:lvlJc w:val="left"/>
+      <w:pPr>
+        <w:tabs>
+          <w:tab w:val="num" w:pos="0"/>
+        </w:tabs>
+        <w:ind w:left="5040" w:hanging="360"/>
+      </w:pPr>
+      <w:rPr>
+        <w:u w:val="none"/>
+      </w:rPr>
+    </w:lvl>
+    <w:lvl w:ilvl="7">
+      <w:start w:val="1"/>
+      <w:numFmt w:val="lowerLetter"/>
+      <w:lvlText w:val="%8."/>
+      <w:lvlJc w:val="left"/>
+      <w:pPr>
+        <w:tabs>
+          <w:tab w:val="num" w:pos="0"/>
+        </w:tabs>
+        <w:ind w:left="5760" w:hanging="360"/>
+      </w:pPr>
+      <w:rPr>
+        <w:u w:val="none"/>
+      </w:rPr>
+    </w:lvl>
+    <w:lvl w:ilvl="8">
+      <w:start w:val="1"/>
+      <w:numFmt w:val="lowerRoman"/>
+      <w:lvlText w:val="%9."/>
+      <w:lvlJc w:val="right"/>
+      <w:pPr>
+        <w:tabs>
+          <w:tab w:val="num" w:pos="0"/>
+        </w:tabs>
+        <w:ind w:left="6480" w:hanging="360"/>
+      </w:pPr>
+      <w:rPr>
+        <w:u w:val="none"/>
+      </w:rPr>
+    </w:lvl>
+  </w:abstractNum>
+  <w:abstractNum w:abstractNumId="3" w15:restartNumberingAfterBreak="0">
+    <w:nsid w:val="19AC1D56"/>
+    <w:multiLevelType w:val="hybridMultilevel"/>
+    <w:tmpl w:val="4FC821CC"/>
+    <w:lvl w:ilvl="0" w:tplc="0409000F">
+      <w:start w:val="1"/>
+      <w:numFmt w:val="decimal"/>
+      <w:lvlText w:val="%1."/>
+      <w:lvlJc w:val="left"/>
+      <w:pPr>
+        <w:ind w:left="720" w:hanging="360"/>
+      </w:pPr>
+    </w:lvl>
+    <w:lvl w:ilvl="1" w:tplc="04090019" w:tentative="1">
+      <w:start w:val="1"/>
+      <w:numFmt w:val="lowerLetter"/>
+      <w:lvlText w:val="%2."/>
+      <w:lvlJc w:val="left"/>
+      <w:pPr>
+        <w:ind w:left="1440" w:hanging="360"/>
+      </w:pPr>
+    </w:lvl>
+    <w:lvl w:ilvl="2" w:tplc="0409001B" w:tentative="1">
+      <w:start w:val="1"/>
+      <w:numFmt w:val="lowerRoman"/>
+      <w:lvlText w:val="%3."/>
+      <w:lvlJc w:val="right"/>
+      <w:pPr>
+        <w:ind w:left="2160" w:hanging="180"/>
+      </w:pPr>
+    </w:lvl>
+    <w:lvl w:ilvl="3" w:tplc="0409000F" w:tentative="1">
+      <w:start w:val="1"/>
+      <w:numFmt w:val="decimal"/>
+      <w:lvlText w:val="%4."/>
+      <w:lvlJc w:val="left"/>
+      <w:pPr>
+        <w:ind w:left="2880" w:hanging="360"/>
+      </w:pPr>
+    </w:lvl>
+    <w:lvl w:ilvl="4" w:tplc="04090019" w:tentative="1">
+      <w:start w:val="1"/>
+      <w:numFmt w:val="lowerLetter"/>
+      <w:lvlText w:val="%5."/>
+      <w:lvlJc w:val="left"/>
+      <w:pPr>
+        <w:ind w:left="3600" w:hanging="360"/>
+      </w:pPr>
+    </w:lvl>
+    <w:lvl w:ilvl="5" w:tplc="0409001B" w:tentative="1">
+      <w:start w:val="1"/>
+      <w:numFmt w:val="lowerRoman"/>
+      <w:lvlText w:val="%6."/>
+      <w:lvlJc w:val="right"/>
+      <w:pPr>
+        <w:ind w:left="4320" w:hanging="180"/>
+      </w:pPr>
+    </w:lvl>
+    <w:lvl w:ilvl="6" w:tplc="0409000F" w:tentative="1">
+      <w:start w:val="1"/>
+      <w:numFmt w:val="decimal"/>
+      <w:lvlText w:val="%7."/>
+      <w:lvlJc w:val="left"/>
+      <w:pPr>
+        <w:ind w:left="5040" w:hanging="360"/>
+      </w:pPr>
+    </w:lvl>
+    <w:lvl w:ilvl="7" w:tplc="04090019" w:tentative="1">
+      <w:start w:val="1"/>
+      <w:numFmt w:val="lowerLetter"/>
+      <w:lvlText w:val="%8."/>
+      <w:lvlJc w:val="left"/>
+      <w:pPr>
+        <w:ind w:left="5760" w:hanging="360"/>
+      </w:pPr>
+    </w:lvl>
+    <w:lvl w:ilvl="8" w:tplc="0409001B" w:tentative="1">
+      <w:start w:val="1"/>
+      <w:numFmt w:val="lowerRoman"/>
+      <w:lvlText w:val="%9."/>
+      <w:lvlJc w:val="right"/>
+      <w:pPr>
+        <w:ind w:left="6480" w:hanging="180"/>
+      </w:pPr>
+    </w:lvl>
+  </w:abstractNum>
+  <w:abstractNum w:abstractNumId="4" w15:restartNumberingAfterBreak="0">
     <w:nsid w:val="272327B4"/>
     <w:multiLevelType w:val="multilevel"/>
     <w:tmpl w:val="98E87D34"/>
@@ -1466,7 +1426,93 @@
       </w:pPr>
     </w:lvl>
   </w:abstractNum>
-  <w:abstractNum w:abstractNumId="3" w15:restartNumberingAfterBreak="0">
+  <w:abstractNum w:abstractNumId="5" w15:restartNumberingAfterBreak="0">
+    <w:nsid w:val="349865CE"/>
+    <w:multiLevelType w:val="hybridMultilevel"/>
+    <w:tmpl w:val="99D6161E"/>
+    <w:lvl w:ilvl="0" w:tplc="0409000F">
+      <w:start w:val="1"/>
+      <w:numFmt w:val="decimal"/>
+      <w:lvlText w:val="%1."/>
+      <w:lvlJc w:val="left"/>
+      <w:pPr>
+        <w:ind w:left="720" w:hanging="360"/>
+      </w:pPr>
+    </w:lvl>
+    <w:lvl w:ilvl="1" w:tplc="04090019" w:tentative="1">
+      <w:start w:val="1"/>
+      <w:numFmt w:val="lowerLetter"/>
+      <w:lvlText w:val="%2."/>
+      <w:lvlJc w:val="left"/>
+      <w:pPr>
+        <w:ind w:left="1440" w:hanging="360"/>
+      </w:pPr>
+    </w:lvl>
+    <w:lvl w:ilvl="2" w:tplc="0409001B" w:tentative="1">
+      <w:start w:val="1"/>
+      <w:numFmt w:val="lowerRoman"/>
+      <w:lvlText w:val="%3."/>
+      <w:lvlJc w:val="right"/>
+      <w:pPr>
+        <w:ind w:left="2160" w:hanging="180"/>
+      </w:pPr>
+    </w:lvl>
+    <w:lvl w:ilvl="3" w:tplc="0409000F" w:tentative="1">
+      <w:start w:val="1"/>
+      <w:numFmt w:val="decimal"/>
+      <w:lvlText w:val="%4."/>
+      <w:lvlJc w:val="left"/>
+      <w:pPr>
+        <w:ind w:left="2880" w:hanging="360"/>
+      </w:pPr>
+    </w:lvl>
+    <w:lvl w:ilvl="4" w:tplc="04090019" w:tentative="1">
+      <w:start w:val="1"/>
+      <w:numFmt w:val="lowerLetter"/>
+      <w:lvlText w:val="%5."/>
+      <w:lvlJc w:val="left"/>
+      <w:pPr>
+        <w:ind w:left="3600" w:hanging="360"/>
+      </w:pPr>
+    </w:lvl>
+    <w:lvl w:ilvl="5" w:tplc="0409001B" w:tentative="1">
+      <w:start w:val="1"/>
+      <w:numFmt w:val="lowerRoman"/>
+      <w:lvlText w:val="%6."/>
+      <w:lvlJc w:val="right"/>
+      <w:pPr>
+        <w:ind w:left="4320" w:hanging="180"/>
+      </w:pPr>
+    </w:lvl>
+    <w:lvl w:ilvl="6" w:tplc="0409000F" w:tentative="1">
+      <w:start w:val="1"/>
+      <w:numFmt w:val="decimal"/>
+      <w:lvlText w:val="%7."/>
+      <w:lvlJc w:val="left"/>
+      <w:pPr>
+        <w:ind w:left="5040" w:hanging="360"/>
+      </w:pPr>
+    </w:lvl>
+    <w:lvl w:ilvl="7" w:tplc="04090019" w:tentative="1">
+      <w:start w:val="1"/>
+      <w:numFmt w:val="lowerLetter"/>
+      <w:lvlText w:val="%8."/>
+      <w:lvlJc w:val="left"/>
+      <w:pPr>
+        <w:ind w:left="5760" w:hanging="360"/>
+      </w:pPr>
+    </w:lvl>
+    <w:lvl w:ilvl="8" w:tplc="0409001B" w:tentative="1">
+      <w:start w:val="1"/>
+      <w:numFmt w:val="lowerRoman"/>
+      <w:lvlText w:val="%9."/>
+      <w:lvlJc w:val="right"/>
+      <w:pPr>
+        <w:ind w:left="6480" w:hanging="180"/>
+      </w:pPr>
+    </w:lvl>
+  </w:abstractNum>
+  <w:abstractNum w:abstractNumId="6" w15:restartNumberingAfterBreak="0">
     <w:nsid w:val="3E5F04DD"/>
     <w:multiLevelType w:val="hybridMultilevel"/>
     <w:tmpl w:val="98EE500E"/>
@@ -1579,7 +1625,7 @@
       </w:rPr>
     </w:lvl>
   </w:abstractNum>
-  <w:abstractNum w:abstractNumId="4" w15:restartNumberingAfterBreak="0">
+  <w:abstractNum w:abstractNumId="7" w15:restartNumberingAfterBreak="0">
     <w:nsid w:val="499D4C36"/>
     <w:multiLevelType w:val="multilevel"/>
     <w:tmpl w:val="CD502C96"/>
@@ -1724,7 +1770,7 @@
       </w:rPr>
     </w:lvl>
   </w:abstractNum>
-  <w:abstractNum w:abstractNumId="5" w15:restartNumberingAfterBreak="0">
+  <w:abstractNum w:abstractNumId="8" w15:restartNumberingAfterBreak="0">
     <w:nsid w:val="542561DD"/>
     <w:multiLevelType w:val="multilevel"/>
     <w:tmpl w:val="31669F40"/>
@@ -1869,7 +1915,7 @@
       </w:rPr>
     </w:lvl>
   </w:abstractNum>
-  <w:abstractNum w:abstractNumId="6" w15:restartNumberingAfterBreak="0">
+  <w:abstractNum w:abstractNumId="9" w15:restartNumberingAfterBreak="0">
     <w:nsid w:val="61F25434"/>
     <w:multiLevelType w:val="multilevel"/>
     <w:tmpl w:val="B178DD84"/>
@@ -2014,7 +2060,7 @@
       </w:rPr>
     </w:lvl>
   </w:abstractNum>
-  <w:abstractNum w:abstractNumId="7" w15:restartNumberingAfterBreak="0">
+  <w:abstractNum w:abstractNumId="10" w15:restartNumberingAfterBreak="0">
     <w:nsid w:val="666457E7"/>
     <w:multiLevelType w:val="multilevel"/>
     <w:tmpl w:val="FF76DDEC"/>
@@ -2159,35 +2205,192 @@
       </w:rPr>
     </w:lvl>
   </w:abstractNum>
-  <w:num w:numId="1" w16cid:durableId="389891564">
-    <w:abstractNumId w:val="0"/>
-  </w:num>
-  <w:num w:numId="2" w16cid:durableId="832524880">
+  <w:abstractNum w:abstractNumId="11" w15:restartNumberingAfterBreak="0">
+    <w:nsid w:val="7A4A40C5"/>
+    <w:multiLevelType w:val="multilevel"/>
+    <w:tmpl w:val="B178DD84"/>
+    <w:lvl w:ilvl="0">
+      <w:start w:val="1"/>
+      <w:numFmt w:val="decimal"/>
+      <w:lvlText w:val="%1."/>
+      <w:lvlJc w:val="left"/>
+      <w:pPr>
+        <w:tabs>
+          <w:tab w:val="num" w:pos="0"/>
+        </w:tabs>
+        <w:ind w:left="360" w:hanging="360"/>
+      </w:pPr>
+      <w:rPr>
+        <w:b w:val="0"/>
+        <w:bCs/>
+        <w:i w:val="0"/>
+        <w:color w:val="000000"/>
+        <w:sz w:val="20"/>
+        <w:u w:val="none"/>
+      </w:rPr>
+    </w:lvl>
+    <w:lvl w:ilvl="1">
+      <w:start w:val="1"/>
+      <w:numFmt w:val="bullet"/>
+      <w:lvlText w:val=""/>
+      <w:lvlJc w:val="left"/>
+      <w:pPr>
+        <w:tabs>
+          <w:tab w:val="num" w:pos="0"/>
+        </w:tabs>
+        <w:ind w:left="1440" w:hanging="360"/>
+      </w:pPr>
+      <w:rPr>
+        <w:rFonts w:ascii="Wingdings 2" w:hAnsi="Wingdings 2" w:cs="Wingdings 2" w:hint="default"/>
+      </w:rPr>
+    </w:lvl>
+    <w:lvl w:ilvl="2">
+      <w:start w:val="1"/>
+      <w:numFmt w:val="lowerRoman"/>
+      <w:lvlText w:val="%3."/>
+      <w:lvlJc w:val="right"/>
+      <w:pPr>
+        <w:tabs>
+          <w:tab w:val="num" w:pos="0"/>
+        </w:tabs>
+        <w:ind w:left="2160" w:hanging="360"/>
+      </w:pPr>
+      <w:rPr>
+        <w:u w:val="none"/>
+      </w:rPr>
+    </w:lvl>
+    <w:lvl w:ilvl="3">
+      <w:start w:val="1"/>
+      <w:numFmt w:val="decimal"/>
+      <w:lvlText w:val="%4."/>
+      <w:lvlJc w:val="left"/>
+      <w:pPr>
+        <w:tabs>
+          <w:tab w:val="num" w:pos="0"/>
+        </w:tabs>
+        <w:ind w:left="2880" w:hanging="360"/>
+      </w:pPr>
+      <w:rPr>
+        <w:u w:val="none"/>
+      </w:rPr>
+    </w:lvl>
+    <w:lvl w:ilvl="4">
+      <w:start w:val="1"/>
+      <w:numFmt w:val="lowerLetter"/>
+      <w:lvlText w:val="%5."/>
+      <w:lvlJc w:val="left"/>
+      <w:pPr>
+        <w:tabs>
+          <w:tab w:val="num" w:pos="0"/>
+        </w:tabs>
+        <w:ind w:left="3600" w:hanging="360"/>
+      </w:pPr>
+      <w:rPr>
+        <w:u w:val="none"/>
+      </w:rPr>
+    </w:lvl>
+    <w:lvl w:ilvl="5">
+      <w:start w:val="1"/>
+      <w:numFmt w:val="lowerRoman"/>
+      <w:lvlText w:val="%6."/>
+      <w:lvlJc w:val="right"/>
+      <w:pPr>
+        <w:tabs>
+          <w:tab w:val="num" w:pos="0"/>
+        </w:tabs>
+        <w:ind w:left="4320" w:hanging="360"/>
+      </w:pPr>
+      <w:rPr>
+        <w:u w:val="none"/>
+      </w:rPr>
+    </w:lvl>
+    <w:lvl w:ilvl="6">
+      <w:start w:val="1"/>
+      <w:numFmt w:val="decimal"/>
+      <w:lvlText w:val="%7."/>
+      <w:lvlJc w:val="left"/>
+      <w:pPr>
+        <w:tabs>
+          <w:tab w:val="num" w:pos="0"/>
+        </w:tabs>
+        <w:ind w:left="5040" w:hanging="360"/>
+      </w:pPr>
+      <w:rPr>
+        <w:u w:val="none"/>
+      </w:rPr>
+    </w:lvl>
+    <w:lvl w:ilvl="7">
+      <w:start w:val="1"/>
+      <w:numFmt w:val="lowerLetter"/>
+      <w:lvlText w:val="%8."/>
+      <w:lvlJc w:val="left"/>
+      <w:pPr>
+        <w:tabs>
+          <w:tab w:val="num" w:pos="0"/>
+        </w:tabs>
+        <w:ind w:left="5760" w:hanging="360"/>
+      </w:pPr>
+      <w:rPr>
+        <w:u w:val="none"/>
+      </w:rPr>
+    </w:lvl>
+    <w:lvl w:ilvl="8">
+      <w:start w:val="1"/>
+      <w:numFmt w:val="lowerRoman"/>
+      <w:lvlText w:val="%9."/>
+      <w:lvlJc w:val="right"/>
+      <w:pPr>
+        <w:tabs>
+          <w:tab w:val="num" w:pos="0"/>
+        </w:tabs>
+        <w:ind w:left="6480" w:hanging="360"/>
+      </w:pPr>
+      <w:rPr>
+        <w:u w:val="none"/>
+      </w:rPr>
+    </w:lvl>
+  </w:abstractNum>
+  <w:num w:numId="1">
     <w:abstractNumId w:val="1"/>
   </w:num>
-  <w:num w:numId="3" w16cid:durableId="457799377">
+  <w:num w:numId="2">
+    <w:abstractNumId w:val="2"/>
+  </w:num>
+  <w:num w:numId="3">
+    <w:abstractNumId w:val="8"/>
+  </w:num>
+  <w:num w:numId="4">
+    <w:abstractNumId w:val="10"/>
+  </w:num>
+  <w:num w:numId="5">
+    <w:abstractNumId w:val="4"/>
+  </w:num>
+  <w:num w:numId="6">
+    <w:abstractNumId w:val="7"/>
+  </w:num>
+  <w:num w:numId="7">
+    <w:abstractNumId w:val="9"/>
+  </w:num>
+  <w:num w:numId="8">
+    <w:abstractNumId w:val="6"/>
+  </w:num>
+  <w:num w:numId="9">
+    <w:abstractNumId w:val="3"/>
+  </w:num>
+  <w:num w:numId="10">
     <w:abstractNumId w:val="5"/>
   </w:num>
-  <w:num w:numId="4" w16cid:durableId="76219973">
-    <w:abstractNumId w:val="7"/>
+  <w:num w:numId="11">
+    <w:abstractNumId w:val="11"/>
   </w:num>
-  <w:num w:numId="5" w16cid:durableId="1239679754">
-    <w:abstractNumId w:val="2"/>
-  </w:num>
-  <w:num w:numId="6" w16cid:durableId="651955436">
-    <w:abstractNumId w:val="4"/>
-  </w:num>
-  <w:num w:numId="7" w16cid:durableId="1129857072">
-    <w:abstractNumId w:val="6"/>
-  </w:num>
-  <w:num w:numId="8" w16cid:durableId="1785922318">
-    <w:abstractNumId w:val="3"/>
+  <w:num w:numId="12">
+    <w:abstractNumId w:val="0"/>
   </w:num>
 </w:numbering>
 </file>
 
 <file path=word/styles.xml><?xml version="1.0" encoding="utf-8"?>
-<w:styles xmlns:mc="http://schemas.openxmlformats.org/markup-compatibility/2006" xmlns:r="http://schemas.openxmlformats.org/officeDocument/2006/relationships" xmlns:w="http://schemas.openxmlformats.org/wordprocessingml/2006/main" xmlns:w14="http://schemas.microsoft.com/office/word/2010/wordml" xmlns:w15="http://schemas.microsoft.com/office/word/2012/wordml" xmlns:w16cex="http://schemas.microsoft.com/office/word/2018/wordml/cex" xmlns:w16cid="http://schemas.microsoft.com/office/word/2016/wordml/cid" xmlns:w16="http://schemas.microsoft.com/office/word/2018/wordml" xmlns:w16sdtdh="http://schemas.microsoft.com/office/word/2020/wordml/sdtdatahash" xmlns:w16se="http://schemas.microsoft.com/office/word/2015/wordml/symex" mc:Ignorable="w14 w15 w16se w16cid w16 w16cex w16sdtdh">
+<w:styles xmlns:mc="http://schemas.openxmlformats.org/markup-compatibility/2006" xmlns:r="http://schemas.openxmlformats.org/officeDocument/2006/relationships" xmlns:w="http://schemas.openxmlformats.org/wordprocessingml/2006/main" xmlns:w14="http://schemas.microsoft.com/office/word/2010/wordml" xmlns:w15="http://schemas.microsoft.com/office/word/2012/wordml" xmlns:w16cid="http://schemas.microsoft.com/office/word/2016/wordml/cid" xmlns:w16se="http://schemas.microsoft.com/office/word/2015/wordml/symex" mc:Ignorable="w14 w15 w16se w16cid">
   <w:docDefaults>
     <w:rPrDefault>
       <w:rPr>
@@ -2202,7 +2405,7 @@
       </w:pPr>
     </w:pPrDefault>
   </w:docDefaults>
-  <w:latentStyles w:defLockedState="0" w:defUIPriority="99" w:defSemiHidden="0" w:defUnhideWhenUsed="0" w:defQFormat="0" w:count="376">
+  <w:latentStyles w:defLockedState="0" w:defUIPriority="99" w:defSemiHidden="0" w:defUnhideWhenUsed="0" w:defQFormat="0" w:count="375">
     <w:lsdException w:name="Normal" w:uiPriority="0" w:qFormat="1"/>
     <w:lsdException w:name="heading 1" w:uiPriority="9" w:qFormat="1"/>
     <w:lsdException w:name="heading 2" w:semiHidden="1" w:uiPriority="9" w:unhideWhenUsed="1" w:qFormat="1"/>
@@ -2578,7 +2781,6 @@
     <w:lsdException w:name="Smart Hyperlink" w:semiHidden="1" w:unhideWhenUsed="1"/>
     <w:lsdException w:name="Hashtag" w:semiHidden="1" w:unhideWhenUsed="1"/>
     <w:lsdException w:name="Unresolved Mention" w:semiHidden="1" w:unhideWhenUsed="1"/>
-    <w:lsdException w:name="Smart Link" w:semiHidden="1" w:unhideWhenUsed="1"/>
   </w:latentStyles>
   <w:style w:type="paragraph" w:default="1" w:styleId="Normal">
     <w:name w:val="Normal"/>

</xml_diff>

<commit_message>
embed fonts, updated next steps docs, add alMin alMax to dates
</commit_message>
<xml_diff>
--- a/docassemble/MOHUDEvictionProject/data/templates/eviction_helper_next_steps.docx
+++ b/docassemble/MOHUDEvictionProject/data/templates/eviction_helper_next_steps.docx
@@ -1,6 +1,6 @@
 
 <file path=word/document.xml><?xml version="1.0" encoding="utf-8"?>
-<w:document xmlns:wpc="http://schemas.microsoft.com/office/word/2010/wordprocessingCanvas" xmlns:cx="http://schemas.microsoft.com/office/drawing/2014/chartex" xmlns:cx1="http://schemas.microsoft.com/office/drawing/2015/9/8/chartex" xmlns:cx2="http://schemas.microsoft.com/office/drawing/2015/10/21/chartex" xmlns:cx3="http://schemas.microsoft.com/office/drawing/2016/5/9/chartex" xmlns:cx4="http://schemas.microsoft.com/office/drawing/2016/5/10/chartex" xmlns:cx5="http://schemas.microsoft.com/office/drawing/2016/5/11/chartex" xmlns:cx6="http://schemas.microsoft.com/office/drawing/2016/5/12/chartex" xmlns:cx7="http://schemas.microsoft.com/office/drawing/2016/5/13/chartex" xmlns:cx8="http://schemas.microsoft.com/office/drawing/2016/5/14/chartex" xmlns:mc="http://schemas.openxmlformats.org/markup-compatibility/2006" xmlns:aink="http://schemas.microsoft.com/office/drawing/2016/ink" xmlns:am3d="http://schemas.microsoft.com/office/drawing/2017/model3d" xmlns:o="urn:schemas-microsoft-com:office:office" xmlns:r="http://schemas.openxmlformats.org/officeDocument/2006/relationships" xmlns:m="http://schemas.openxmlformats.org/officeDocument/2006/math" xmlns:v="urn:schemas-microsoft-com:vml" xmlns:wp14="http://schemas.microsoft.com/office/word/2010/wordprocessingDrawing" xmlns:wp="http://schemas.openxmlformats.org/drawingml/2006/wordprocessingDrawing" xmlns:w10="urn:schemas-microsoft-com:office:word" xmlns:w="http://schemas.openxmlformats.org/wordprocessingml/2006/main" xmlns:w14="http://schemas.microsoft.com/office/word/2010/wordml" xmlns:w15="http://schemas.microsoft.com/office/word/2012/wordml" xmlns:w16cid="http://schemas.microsoft.com/office/word/2016/wordml/cid" xmlns:w16se="http://schemas.microsoft.com/office/word/2015/wordml/symex" xmlns:wpg="http://schemas.microsoft.com/office/word/2010/wordprocessingGroup" xmlns:wpi="http://schemas.microsoft.com/office/word/2010/wordprocessingInk" xmlns:wne="http://schemas.microsoft.com/office/word/2006/wordml" xmlns:wps="http://schemas.microsoft.com/office/word/2010/wordprocessingShape" mc:Ignorable="w14 w15 w16se w16cid wp14">
+<w:document xmlns:wpc="http://schemas.microsoft.com/office/word/2010/wordprocessingCanvas" xmlns:cx="http://schemas.microsoft.com/office/drawing/2014/chartex" xmlns:cx1="http://schemas.microsoft.com/office/drawing/2015/9/8/chartex" xmlns:cx2="http://schemas.microsoft.com/office/drawing/2015/10/21/chartex" xmlns:cx3="http://schemas.microsoft.com/office/drawing/2016/5/9/chartex" xmlns:cx4="http://schemas.microsoft.com/office/drawing/2016/5/10/chartex" xmlns:cx5="http://schemas.microsoft.com/office/drawing/2016/5/11/chartex" xmlns:cx6="http://schemas.microsoft.com/office/drawing/2016/5/12/chartex" xmlns:cx7="http://schemas.microsoft.com/office/drawing/2016/5/13/chartex" xmlns:cx8="http://schemas.microsoft.com/office/drawing/2016/5/14/chartex" xmlns:mc="http://schemas.openxmlformats.org/markup-compatibility/2006" xmlns:aink="http://schemas.microsoft.com/office/drawing/2016/ink" xmlns:am3d="http://schemas.microsoft.com/office/drawing/2017/model3d" xmlns:o="urn:schemas-microsoft-com:office:office" xmlns:oel="http://schemas.microsoft.com/office/2019/extlst" xmlns:r="http://schemas.openxmlformats.org/officeDocument/2006/relationships" xmlns:m="http://schemas.openxmlformats.org/officeDocument/2006/math" xmlns:v="urn:schemas-microsoft-com:vml" xmlns:wp14="http://schemas.microsoft.com/office/word/2010/wordprocessingDrawing" xmlns:wp="http://schemas.openxmlformats.org/drawingml/2006/wordprocessingDrawing" xmlns:w10="urn:schemas-microsoft-com:office:word" xmlns:w="http://schemas.openxmlformats.org/wordprocessingml/2006/main" xmlns:w14="http://schemas.microsoft.com/office/word/2010/wordml" xmlns:w15="http://schemas.microsoft.com/office/word/2012/wordml" xmlns:w16cex="http://schemas.microsoft.com/office/word/2018/wordml/cex" xmlns:w16cid="http://schemas.microsoft.com/office/word/2016/wordml/cid" xmlns:w16="http://schemas.microsoft.com/office/word/2018/wordml" xmlns:w16sdtdh="http://schemas.microsoft.com/office/word/2020/wordml/sdtdatahash" xmlns:w16se="http://schemas.microsoft.com/office/word/2015/wordml/symex" xmlns:wpg="http://schemas.microsoft.com/office/word/2010/wordprocessingGroup" xmlns:wpi="http://schemas.microsoft.com/office/word/2010/wordprocessingInk" xmlns:wne="http://schemas.microsoft.com/office/word/2006/wordml" xmlns:wps="http://schemas.microsoft.com/office/word/2010/wordprocessingShape" mc:Ignorable="w14 w15 w16se w16cid w16 w16cex w16sdtdh wp14">
   <w:background w:color="FFFFFF"/>
   <w:body>
     <w:tbl>
@@ -62,8 +62,6 @@
         <w:spacing w:after="100"/>
         <w:ind w:left="360" w:right="360"/>
       </w:pPr>
-      <w:bookmarkStart w:id="0" w:name="_GoBack"/>
-      <w:bookmarkEnd w:id="0"/>
       <w:r>
         <w:rPr>
           <w:b/>
@@ -97,22 +95,40 @@
         <w:t xml:space="preserve"> </w:t>
       </w:r>
       <w:r>
-        <w:t>{% if other_parties.number() %}</w:t>
+        <w:t xml:space="preserve">{% if </w:t>
+      </w:r>
+      <w:proofErr w:type="spellStart"/>
+      <w:r>
+        <w:t>other_</w:t>
+      </w:r>
+      <w:proofErr w:type="gramStart"/>
+      <w:r>
+        <w:t>parties.number</w:t>
+      </w:r>
+      <w:proofErr w:type="spellEnd"/>
+      <w:proofErr w:type="gramEnd"/>
+      <w:r>
+        <w:t>() %}in</w:t>
       </w:r>
       <w:r>
         <w:rPr>
           <w:b/>
         </w:rPr>
-        <w:t xml:space="preserve"> </w:t>
-      </w:r>
-      <w:r>
-        <w:t>in</w:t>
-      </w:r>
+        <w:t xml:space="preserve"> {{ </w:t>
+      </w:r>
+      <w:proofErr w:type="spellStart"/>
       <w:r>
         <w:rPr>
           <w:b/>
         </w:rPr>
-        <w:t xml:space="preserve"> {{ other_parties }}</w:t>
+        <w:t>other_parties</w:t>
+      </w:r>
+      <w:proofErr w:type="spellEnd"/>
+      <w:r>
+        <w:rPr>
+          <w:b/>
+        </w:rPr>
+        <w:t xml:space="preserve"> }}</w:t>
       </w:r>
       <w:r>
         <w:rPr>
@@ -127,10 +143,12 @@
     <w:p>
       <w:pPr>
         <w:sectPr>
-          <w:headerReference w:type="first" r:id="rId7"/>
-          <w:footerReference w:type="first" r:id="rId8"/>
+          <w:headerReference w:type="even" r:id="rId7"/>
+          <w:headerReference w:type="default" r:id="rId8"/>
+          <w:headerReference w:type="first" r:id="rId9"/>
+          <w:footerReference w:type="first" r:id="rId10"/>
           <w:pgSz w:w="12240" w:h="15840"/>
-          <w:pgMar w:top="720" w:right="720" w:bottom="720" w:left="720" w:header="0" w:footer="720" w:gutter="0"/>
+          <w:pgMar w:top="720" w:right="720" w:bottom="720" w:left="720" w:header="360" w:footer="360" w:gutter="0"/>
           <w:pgNumType w:start="1"/>
           <w:cols w:space="720"/>
           <w:formProt w:val="0"/>
@@ -173,10 +191,26 @@
           <w:numId w:val="1"/>
         </w:numPr>
       </w:pPr>
-      <w:bookmarkStart w:id="1" w:name="_4szgtqe6ov1h"/>
-      <w:bookmarkEnd w:id="1"/>
-      <w:r>
-        <w:t>Deliver a copy to {{ showifdef('other_parties[0]') }} or their attorney.</w:t>
+      <w:bookmarkStart w:id="0" w:name="_4szgtqe6ov1h"/>
+      <w:bookmarkEnd w:id="0"/>
+      <w:r>
+        <w:t xml:space="preserve">Deliver a copy to {{ </w:t>
+      </w:r>
+      <w:proofErr w:type="spellStart"/>
+      <w:r>
+        <w:t>showifdef</w:t>
+      </w:r>
+      <w:proofErr w:type="spellEnd"/>
+      <w:r>
+        <w:t>('</w:t>
+      </w:r>
+      <w:proofErr w:type="spellStart"/>
+      <w:r>
+        <w:t>other_parties</w:t>
+      </w:r>
+      <w:proofErr w:type="spellEnd"/>
+      <w:r>
+        <w:t>[0]') }} or their attorney.</w:t>
       </w:r>
     </w:p>
     <w:p>
@@ -258,13 +292,48 @@
     </w:p>
     <w:p>
       <w:pPr>
+        <w:pStyle w:val="NumberedList"/>
+        <w:numPr>
+          <w:ilvl w:val="0"/>
+          <w:numId w:val="7"/>
+        </w:numPr>
+      </w:pPr>
+      <w:r>
+        <w:rPr>
+          <w:b/>
+          <w:bCs/>
+        </w:rPr>
+        <w:t>T</w:t>
+      </w:r>
+      <w:r>
+        <w:rPr>
+          <w:b/>
+          <w:bCs/>
+        </w:rPr>
+        <w:t>he judge might decide that you cannot make some of your claims in this case.</w:t>
+      </w:r>
+      <w:r>
+        <w:t xml:space="preserve"> </w:t>
+      </w:r>
+      <w:r>
+        <w:t>I</w:t>
+      </w:r>
+      <w:r>
+        <w:t>t does not mean you lost the case.</w:t>
+      </w:r>
+    </w:p>
+    <w:p>
+      <w:pPr>
         <w:pStyle w:val="Heading2"/>
       </w:pPr>
       <w:r>
         <w:t>F</w:t>
       </w:r>
       <w:r>
-        <w:t>ile your answer right away</w:t>
+        <w:t xml:space="preserve">ile your answer </w:t>
+      </w:r>
+      <w:r>
+        <w:t>as soon as possible.</w:t>
       </w:r>
     </w:p>
     <w:p>
@@ -288,7 +357,15 @@
         </w:numPr>
       </w:pPr>
       <w:r>
-        <w:t>Call the {{ trial_court }} to find out how they want you to send your forms to them.</w:t>
+        <w:t xml:space="preserve">Call the {{ </w:t>
+      </w:r>
+      <w:proofErr w:type="spellStart"/>
+      <w:r>
+        <w:t>trial_court</w:t>
+      </w:r>
+      <w:proofErr w:type="spellEnd"/>
+      <w:r>
+        <w:t xml:space="preserve"> }} to find out how they want you to send your forms to them.</w:t>
       </w:r>
       <w:r>
         <w:t xml:space="preserve"> You may be able to mail it or you may need to bring it in person.</w:t>
@@ -304,19 +381,32 @@
         <w:suppressAutoHyphens w:val="0"/>
       </w:pPr>
       <w:r>
-        <w:t xml:space="preserve">{%p if defined('trial_court.address.address') %} The address of your court is: </w:t>
-      </w:r>
-      <w:bookmarkStart w:id="2" w:name="_ayzduvo09uaz"/>
-      <w:bookmarkEnd w:id="2"/>
+        <w:t>{%p if defined('</w:t>
+      </w:r>
+      <w:proofErr w:type="spellStart"/>
+      <w:r>
+        <w:t>trial_court.address.address</w:t>
+      </w:r>
+      <w:proofErr w:type="spellEnd"/>
+      <w:r>
+        <w:t xml:space="preserve">') %} The address of your court is: </w:t>
+      </w:r>
+      <w:bookmarkStart w:id="1" w:name="_ayzduvo09uaz"/>
+      <w:bookmarkEnd w:id="1"/>
       <w:r>
         <w:br/>
-        <w:t>{{ trial_court.address.on_one_line() }}.</w:t>
-      </w:r>
-      <w:r>
-        <w:t xml:space="preserve"> </w:t>
-      </w:r>
-      <w:r>
-        <w:t>Look at your court paperwork to confirm.</w:t>
+        <w:t xml:space="preserve">{{ </w:t>
+      </w:r>
+      <w:proofErr w:type="spellStart"/>
+      <w:r>
+        <w:t>trial_court.address.on_one_line</w:t>
+      </w:r>
+      <w:proofErr w:type="spellEnd"/>
+      <w:r>
+        <w:t>() }}.</w:t>
+      </w:r>
+      <w:r>
+        <w:t xml:space="preserve"> Look at your court paperwork to confirm.</w:t>
       </w:r>
     </w:p>
     <w:p>
@@ -435,11 +525,9 @@
     <w:p>
       <w:pPr>
         <w:pStyle w:val="Heading2"/>
-        <w:keepNext/>
-        <w:keepLines/>
-      </w:pPr>
-      <w:bookmarkStart w:id="3" w:name="_7jbtnvplu76"/>
-      <w:bookmarkEnd w:id="3"/>
+      </w:pPr>
+      <w:bookmarkStart w:id="2" w:name="_7jbtnvplu76"/>
+      <w:bookmarkEnd w:id="2"/>
       <w:r>
         <w:t>What ca</w:t>
       </w:r>
@@ -542,7 +630,15 @@
         <w:pStyle w:val="NumberedList"/>
       </w:pPr>
       <w:r>
-        <w:t>If the judge agrees that you owe rent, even if you have claims against your landlord for money, you may be asked to pay the the full amount of rent that is owed into a special account.</w:t>
+        <w:t xml:space="preserve">If the judge agrees that you owe rent, even if you have claims against your landlord for money, you may be asked to pay the </w:t>
+      </w:r>
+      <w:proofErr w:type="spellStart"/>
+      <w:r>
+        <w:t>the</w:t>
+      </w:r>
+      <w:proofErr w:type="spellEnd"/>
+      <w:r>
+        <w:t xml:space="preserve"> full amount of rent that is owed into a special account.</w:t>
       </w:r>
     </w:p>
     <w:p>
@@ -557,10 +653,10 @@
       </w:r>
     </w:p>
     <w:p>
-      <w:bookmarkStart w:id="4" w:name="_jpvqkqfibwqh"/>
-      <w:bookmarkStart w:id="5" w:name="_wjzvjugefec1"/>
+      <w:bookmarkStart w:id="3" w:name="_jpvqkqfibwqh"/>
+      <w:bookmarkStart w:id="4" w:name="_wjzvjugefec1"/>
+      <w:bookmarkEnd w:id="3"/>
       <w:bookmarkEnd w:id="4"/>
-      <w:bookmarkEnd w:id="5"/>
       <w:r>
         <w:t>You may still have the right to “pay and stay</w:t>
       </w:r>
@@ -587,13 +683,28 @@
         <w:keepNext/>
       </w:pPr>
       <w:r>
+        <w:rPr>
+          <w:color w:val="000000" w:themeColor="text1"/>
+        </w:rPr>
         <w:t xml:space="preserve">Visit </w:t>
       </w:r>
-      <w:r>
-        <w:t>https://motenanthelp.org/learn/court-evictions/</w:t>
-      </w:r>
-      <w:r>
-        <w:t xml:space="preserve">  or use the QR code below:</w:t>
+      <w:hyperlink r:id="rId11" w:history="1">
+        <w:r>
+          <w:rPr>
+            <w:rStyle w:val="Hyperlink"/>
+            <w:color w:val="000000" w:themeColor="text1"/>
+          </w:rPr>
+          <w:t>MoTenantHelp.org</w:t>
+        </w:r>
+      </w:hyperlink>
+      <w:r>
+        <w:rPr>
+          <w:color w:val="000000" w:themeColor="text1"/>
+        </w:rPr>
+        <w:t xml:space="preserve"> or </w:t>
+      </w:r>
+      <w:r>
+        <w:t>use the QR code below:</w:t>
       </w:r>
     </w:p>
     <w:p>
@@ -610,7 +721,15 @@
         </w:rPr>
       </w:pPr>
       <w:r>
-        <w:t>{{p qr_code(</w:t>
+        <w:t xml:space="preserve">{{p </w:t>
+      </w:r>
+      <w:proofErr w:type="spellStart"/>
+      <w:r>
+        <w:t>qr_code</w:t>
+      </w:r>
+      <w:proofErr w:type="spellEnd"/>
+      <w:r>
+        <w:t>(</w:t>
       </w:r>
       <w:r>
         <w:t>"</w:t>
@@ -622,7 +741,15 @@
         <w:t>"</w:t>
       </w:r>
       <w:r>
-        <w:t>, width="1in", alt_text="</w:t>
+        <w:t xml:space="preserve">, width="1in", </w:t>
+      </w:r>
+      <w:proofErr w:type="spellStart"/>
+      <w:r>
+        <w:t>alt_text</w:t>
+      </w:r>
+      <w:proofErr w:type="spellEnd"/>
+      <w:r>
+        <w:t>="</w:t>
       </w:r>
       <w:r>
         <w:t xml:space="preserve"> https://motenanthelp.org/learn/court-evictions/</w:t>
@@ -644,7 +771,7 @@
 </file>
 
 <file path=word/endnotes.xml><?xml version="1.0" encoding="utf-8"?>
-<w:endnotes xmlns:wpc="http://schemas.microsoft.com/office/word/2010/wordprocessingCanvas" xmlns:cx="http://schemas.microsoft.com/office/drawing/2014/chartex" xmlns:cx1="http://schemas.microsoft.com/office/drawing/2015/9/8/chartex" xmlns:cx2="http://schemas.microsoft.com/office/drawing/2015/10/21/chartex" xmlns:cx3="http://schemas.microsoft.com/office/drawing/2016/5/9/chartex" xmlns:cx4="http://schemas.microsoft.com/office/drawing/2016/5/10/chartex" xmlns:cx5="http://schemas.microsoft.com/office/drawing/2016/5/11/chartex" xmlns:cx6="http://schemas.microsoft.com/office/drawing/2016/5/12/chartex" xmlns:cx7="http://schemas.microsoft.com/office/drawing/2016/5/13/chartex" xmlns:cx8="http://schemas.microsoft.com/office/drawing/2016/5/14/chartex" xmlns:mc="http://schemas.openxmlformats.org/markup-compatibility/2006" xmlns:aink="http://schemas.microsoft.com/office/drawing/2016/ink" xmlns:am3d="http://schemas.microsoft.com/office/drawing/2017/model3d" xmlns:o="urn:schemas-microsoft-com:office:office" xmlns:r="http://schemas.openxmlformats.org/officeDocument/2006/relationships" xmlns:m="http://schemas.openxmlformats.org/officeDocument/2006/math" xmlns:v="urn:schemas-microsoft-com:vml" xmlns:wp14="http://schemas.microsoft.com/office/word/2010/wordprocessingDrawing" xmlns:wp="http://schemas.openxmlformats.org/drawingml/2006/wordprocessingDrawing" xmlns:w10="urn:schemas-microsoft-com:office:word" xmlns:w="http://schemas.openxmlformats.org/wordprocessingml/2006/main" xmlns:w14="http://schemas.microsoft.com/office/word/2010/wordml" xmlns:w15="http://schemas.microsoft.com/office/word/2012/wordml" xmlns:w16cid="http://schemas.microsoft.com/office/word/2016/wordml/cid" xmlns:w16se="http://schemas.microsoft.com/office/word/2015/wordml/symex" xmlns:wpg="http://schemas.microsoft.com/office/word/2010/wordprocessingGroup" xmlns:wpi="http://schemas.microsoft.com/office/word/2010/wordprocessingInk" xmlns:wne="http://schemas.microsoft.com/office/word/2006/wordml" xmlns:wps="http://schemas.microsoft.com/office/word/2010/wordprocessingShape" mc:Ignorable="w14 w15 w16se w16cid wp14">
+<w:endnotes xmlns:wpc="http://schemas.microsoft.com/office/word/2010/wordprocessingCanvas" xmlns:cx="http://schemas.microsoft.com/office/drawing/2014/chartex" xmlns:cx1="http://schemas.microsoft.com/office/drawing/2015/9/8/chartex" xmlns:cx2="http://schemas.microsoft.com/office/drawing/2015/10/21/chartex" xmlns:cx3="http://schemas.microsoft.com/office/drawing/2016/5/9/chartex" xmlns:cx4="http://schemas.microsoft.com/office/drawing/2016/5/10/chartex" xmlns:cx5="http://schemas.microsoft.com/office/drawing/2016/5/11/chartex" xmlns:cx6="http://schemas.microsoft.com/office/drawing/2016/5/12/chartex" xmlns:cx7="http://schemas.microsoft.com/office/drawing/2016/5/13/chartex" xmlns:cx8="http://schemas.microsoft.com/office/drawing/2016/5/14/chartex" xmlns:mc="http://schemas.openxmlformats.org/markup-compatibility/2006" xmlns:aink="http://schemas.microsoft.com/office/drawing/2016/ink" xmlns:am3d="http://schemas.microsoft.com/office/drawing/2017/model3d" xmlns:o="urn:schemas-microsoft-com:office:office" xmlns:oel="http://schemas.microsoft.com/office/2019/extlst" xmlns:r="http://schemas.openxmlformats.org/officeDocument/2006/relationships" xmlns:m="http://schemas.openxmlformats.org/officeDocument/2006/math" xmlns:v="urn:schemas-microsoft-com:vml" xmlns:wp14="http://schemas.microsoft.com/office/word/2010/wordprocessingDrawing" xmlns:wp="http://schemas.openxmlformats.org/drawingml/2006/wordprocessingDrawing" xmlns:w10="urn:schemas-microsoft-com:office:word" xmlns:w="http://schemas.openxmlformats.org/wordprocessingml/2006/main" xmlns:w14="http://schemas.microsoft.com/office/word/2010/wordml" xmlns:w15="http://schemas.microsoft.com/office/word/2012/wordml" xmlns:w16cex="http://schemas.microsoft.com/office/word/2018/wordml/cex" xmlns:w16cid="http://schemas.microsoft.com/office/word/2016/wordml/cid" xmlns:w16="http://schemas.microsoft.com/office/word/2018/wordml" xmlns:w16sdtdh="http://schemas.microsoft.com/office/word/2020/wordml/sdtdatahash" xmlns:w16se="http://schemas.microsoft.com/office/word/2015/wordml/symex" xmlns:wpg="http://schemas.microsoft.com/office/word/2010/wordprocessingGroup" xmlns:wpi="http://schemas.microsoft.com/office/word/2010/wordprocessingInk" xmlns:wne="http://schemas.microsoft.com/office/word/2006/wordml" xmlns:wps="http://schemas.microsoft.com/office/word/2010/wordprocessingShape" mc:Ignorable="w14 w15 w16se w16cid w16 w16cex w16sdtdh wp14">
   <w:endnote w:type="separator" w:id="-1">
     <w:p>
       <w:r>
@@ -663,7 +790,7 @@
 </file>
 
 <file path=word/footer1.xml><?xml version="1.0" encoding="utf-8"?>
-<w:ftr xmlns:wpc="http://schemas.microsoft.com/office/word/2010/wordprocessingCanvas" xmlns:cx="http://schemas.microsoft.com/office/drawing/2014/chartex" xmlns:cx1="http://schemas.microsoft.com/office/drawing/2015/9/8/chartex" xmlns:cx2="http://schemas.microsoft.com/office/drawing/2015/10/21/chartex" xmlns:cx3="http://schemas.microsoft.com/office/drawing/2016/5/9/chartex" xmlns:cx4="http://schemas.microsoft.com/office/drawing/2016/5/10/chartex" xmlns:cx5="http://schemas.microsoft.com/office/drawing/2016/5/11/chartex" xmlns:cx6="http://schemas.microsoft.com/office/drawing/2016/5/12/chartex" xmlns:cx7="http://schemas.microsoft.com/office/drawing/2016/5/13/chartex" xmlns:cx8="http://schemas.microsoft.com/office/drawing/2016/5/14/chartex" xmlns:mc="http://schemas.openxmlformats.org/markup-compatibility/2006" xmlns:aink="http://schemas.microsoft.com/office/drawing/2016/ink" xmlns:am3d="http://schemas.microsoft.com/office/drawing/2017/model3d" xmlns:o="urn:schemas-microsoft-com:office:office" xmlns:r="http://schemas.openxmlformats.org/officeDocument/2006/relationships" xmlns:m="http://schemas.openxmlformats.org/officeDocument/2006/math" xmlns:v="urn:schemas-microsoft-com:vml" xmlns:wp14="http://schemas.microsoft.com/office/word/2010/wordprocessingDrawing" xmlns:wp="http://schemas.openxmlformats.org/drawingml/2006/wordprocessingDrawing" xmlns:w10="urn:schemas-microsoft-com:office:word" xmlns:w="http://schemas.openxmlformats.org/wordprocessingml/2006/main" xmlns:w14="http://schemas.microsoft.com/office/word/2010/wordml" xmlns:w15="http://schemas.microsoft.com/office/word/2012/wordml" xmlns:w16cid="http://schemas.microsoft.com/office/word/2016/wordml/cid" xmlns:w16se="http://schemas.microsoft.com/office/word/2015/wordml/symex" xmlns:wpg="http://schemas.microsoft.com/office/word/2010/wordprocessingGroup" xmlns:wpi="http://schemas.microsoft.com/office/word/2010/wordprocessingInk" xmlns:wne="http://schemas.microsoft.com/office/word/2006/wordml" xmlns:wps="http://schemas.microsoft.com/office/word/2010/wordprocessingShape" mc:Ignorable="w14 w15 w16se w16cid wp14">
+<w:ftr xmlns:wpc="http://schemas.microsoft.com/office/word/2010/wordprocessingCanvas" xmlns:cx="http://schemas.microsoft.com/office/drawing/2014/chartex" xmlns:cx1="http://schemas.microsoft.com/office/drawing/2015/9/8/chartex" xmlns:cx2="http://schemas.microsoft.com/office/drawing/2015/10/21/chartex" xmlns:cx3="http://schemas.microsoft.com/office/drawing/2016/5/9/chartex" xmlns:cx4="http://schemas.microsoft.com/office/drawing/2016/5/10/chartex" xmlns:cx5="http://schemas.microsoft.com/office/drawing/2016/5/11/chartex" xmlns:cx6="http://schemas.microsoft.com/office/drawing/2016/5/12/chartex" xmlns:cx7="http://schemas.microsoft.com/office/drawing/2016/5/13/chartex" xmlns:cx8="http://schemas.microsoft.com/office/drawing/2016/5/14/chartex" xmlns:mc="http://schemas.openxmlformats.org/markup-compatibility/2006" xmlns:aink="http://schemas.microsoft.com/office/drawing/2016/ink" xmlns:am3d="http://schemas.microsoft.com/office/drawing/2017/model3d" xmlns:o="urn:schemas-microsoft-com:office:office" xmlns:oel="http://schemas.microsoft.com/office/2019/extlst" xmlns:r="http://schemas.openxmlformats.org/officeDocument/2006/relationships" xmlns:m="http://schemas.openxmlformats.org/officeDocument/2006/math" xmlns:v="urn:schemas-microsoft-com:vml" xmlns:wp14="http://schemas.microsoft.com/office/word/2010/wordprocessingDrawing" xmlns:wp="http://schemas.openxmlformats.org/drawingml/2006/wordprocessingDrawing" xmlns:w10="urn:schemas-microsoft-com:office:word" xmlns:w="http://schemas.openxmlformats.org/wordprocessingml/2006/main" xmlns:w14="http://schemas.microsoft.com/office/word/2010/wordml" xmlns:w15="http://schemas.microsoft.com/office/word/2012/wordml" xmlns:w16cex="http://schemas.microsoft.com/office/word/2018/wordml/cex" xmlns:w16cid="http://schemas.microsoft.com/office/word/2016/wordml/cid" xmlns:w16="http://schemas.microsoft.com/office/word/2018/wordml" xmlns:w16sdtdh="http://schemas.microsoft.com/office/word/2020/wordml/sdtdatahash" xmlns:w16se="http://schemas.microsoft.com/office/word/2015/wordml/symex" xmlns:wpg="http://schemas.microsoft.com/office/word/2010/wordprocessingGroup" xmlns:wpi="http://schemas.microsoft.com/office/word/2010/wordprocessingInk" xmlns:wne="http://schemas.microsoft.com/office/word/2006/wordml" xmlns:wps="http://schemas.microsoft.com/office/word/2010/wordprocessingShape" mc:Ignorable="w14 w15 w16se w16cid w16 w16cex w16sdtdh wp14">
   <w:p>
     <w:pPr>
       <w:tabs>
@@ -674,11 +801,26 @@
       <w:spacing w:line="360" w:lineRule="auto"/>
       <w:ind w:right="360"/>
       <w:rPr>
+        <w:u w:val="single"/>
+      </w:rPr>
+    </w:pPr>
+  </w:p>
+  <w:p>
+    <w:pPr>
+      <w:tabs>
+        <w:tab w:val="center" w:pos="4320"/>
+        <w:tab w:val="right" w:pos="9360"/>
+      </w:tabs>
+      <w:suppressAutoHyphens w:val="0"/>
+      <w:spacing w:line="360" w:lineRule="auto"/>
+      <w:ind w:right="360"/>
+      <w:rPr>
         <w:rFonts w:eastAsia="Calibri" w:cs="Times New Roman"/>
         <w:noProof/>
         <w:color w:val="404040"/>
         <w:sz w:val="22"/>
         <w:szCs w:val="22"/>
+        <w:u w:val="single"/>
         <w:lang w:val="en-US"/>
       </w:rPr>
     </w:pPr>
@@ -690,6 +832,7 @@
           <w:color w:val="000000"/>
           <w:sz w:val="22"/>
           <w:szCs w:val="22"/>
+          <w:u w:val="single"/>
           <w:bdr w:val="none" w:sz="0" w:space="0" w:color="auto" w:frame="1"/>
           <w:shd w:val="clear" w:color="auto" w:fill="FFFFFF"/>
           <w:lang w:val="en-US"/>
@@ -702,7 +845,7 @@
 </file>
 
 <file path=word/footnotes.xml><?xml version="1.0" encoding="utf-8"?>
-<w:footnotes xmlns:wpc="http://schemas.microsoft.com/office/word/2010/wordprocessingCanvas" xmlns:cx="http://schemas.microsoft.com/office/drawing/2014/chartex" xmlns:cx1="http://schemas.microsoft.com/office/drawing/2015/9/8/chartex" xmlns:cx2="http://schemas.microsoft.com/office/drawing/2015/10/21/chartex" xmlns:cx3="http://schemas.microsoft.com/office/drawing/2016/5/9/chartex" xmlns:cx4="http://schemas.microsoft.com/office/drawing/2016/5/10/chartex" xmlns:cx5="http://schemas.microsoft.com/office/drawing/2016/5/11/chartex" xmlns:cx6="http://schemas.microsoft.com/office/drawing/2016/5/12/chartex" xmlns:cx7="http://schemas.microsoft.com/office/drawing/2016/5/13/chartex" xmlns:cx8="http://schemas.microsoft.com/office/drawing/2016/5/14/chartex" xmlns:mc="http://schemas.openxmlformats.org/markup-compatibility/2006" xmlns:aink="http://schemas.microsoft.com/office/drawing/2016/ink" xmlns:am3d="http://schemas.microsoft.com/office/drawing/2017/model3d" xmlns:o="urn:schemas-microsoft-com:office:office" xmlns:r="http://schemas.openxmlformats.org/officeDocument/2006/relationships" xmlns:m="http://schemas.openxmlformats.org/officeDocument/2006/math" xmlns:v="urn:schemas-microsoft-com:vml" xmlns:wp14="http://schemas.microsoft.com/office/word/2010/wordprocessingDrawing" xmlns:wp="http://schemas.openxmlformats.org/drawingml/2006/wordprocessingDrawing" xmlns:w10="urn:schemas-microsoft-com:office:word" xmlns:w="http://schemas.openxmlformats.org/wordprocessingml/2006/main" xmlns:w14="http://schemas.microsoft.com/office/word/2010/wordml" xmlns:w15="http://schemas.microsoft.com/office/word/2012/wordml" xmlns:w16cid="http://schemas.microsoft.com/office/word/2016/wordml/cid" xmlns:w16se="http://schemas.microsoft.com/office/word/2015/wordml/symex" xmlns:wpg="http://schemas.microsoft.com/office/word/2010/wordprocessingGroup" xmlns:wpi="http://schemas.microsoft.com/office/word/2010/wordprocessingInk" xmlns:wne="http://schemas.microsoft.com/office/word/2006/wordml" xmlns:wps="http://schemas.microsoft.com/office/word/2010/wordprocessingShape" mc:Ignorable="w14 w15 w16se w16cid wp14">
+<w:footnotes xmlns:wpc="http://schemas.microsoft.com/office/word/2010/wordprocessingCanvas" xmlns:cx="http://schemas.microsoft.com/office/drawing/2014/chartex" xmlns:cx1="http://schemas.microsoft.com/office/drawing/2015/9/8/chartex" xmlns:cx2="http://schemas.microsoft.com/office/drawing/2015/10/21/chartex" xmlns:cx3="http://schemas.microsoft.com/office/drawing/2016/5/9/chartex" xmlns:cx4="http://schemas.microsoft.com/office/drawing/2016/5/10/chartex" xmlns:cx5="http://schemas.microsoft.com/office/drawing/2016/5/11/chartex" xmlns:cx6="http://schemas.microsoft.com/office/drawing/2016/5/12/chartex" xmlns:cx7="http://schemas.microsoft.com/office/drawing/2016/5/13/chartex" xmlns:cx8="http://schemas.microsoft.com/office/drawing/2016/5/14/chartex" xmlns:mc="http://schemas.openxmlformats.org/markup-compatibility/2006" xmlns:aink="http://schemas.microsoft.com/office/drawing/2016/ink" xmlns:am3d="http://schemas.microsoft.com/office/drawing/2017/model3d" xmlns:o="urn:schemas-microsoft-com:office:office" xmlns:oel="http://schemas.microsoft.com/office/2019/extlst" xmlns:r="http://schemas.openxmlformats.org/officeDocument/2006/relationships" xmlns:m="http://schemas.openxmlformats.org/officeDocument/2006/math" xmlns:v="urn:schemas-microsoft-com:vml" xmlns:wp14="http://schemas.microsoft.com/office/word/2010/wordprocessingDrawing" xmlns:wp="http://schemas.openxmlformats.org/drawingml/2006/wordprocessingDrawing" xmlns:w10="urn:schemas-microsoft-com:office:word" xmlns:w="http://schemas.openxmlformats.org/wordprocessingml/2006/main" xmlns:w14="http://schemas.microsoft.com/office/word/2010/wordml" xmlns:w15="http://schemas.microsoft.com/office/word/2012/wordml" xmlns:w16cex="http://schemas.microsoft.com/office/word/2018/wordml/cex" xmlns:w16cid="http://schemas.microsoft.com/office/word/2016/wordml/cid" xmlns:w16="http://schemas.microsoft.com/office/word/2018/wordml" xmlns:w16sdtdh="http://schemas.microsoft.com/office/word/2020/wordml/sdtdatahash" xmlns:w16se="http://schemas.microsoft.com/office/word/2015/wordml/symex" xmlns:wpg="http://schemas.microsoft.com/office/word/2010/wordprocessingGroup" xmlns:wpi="http://schemas.microsoft.com/office/word/2010/wordprocessingInk" xmlns:wne="http://schemas.microsoft.com/office/word/2006/wordml" xmlns:wps="http://schemas.microsoft.com/office/word/2010/wordprocessingShape" mc:Ignorable="w14 w15 w16se w16cid w16 w16cex w16sdtdh wp14">
   <w:footnote w:type="separator" w:id="-1">
     <w:p>
       <w:r>
@@ -721,7 +864,27 @@
 </file>
 
 <file path=word/header1.xml><?xml version="1.0" encoding="utf-8"?>
-<w:hdr xmlns:wpc="http://schemas.microsoft.com/office/word/2010/wordprocessingCanvas" xmlns:cx="http://schemas.microsoft.com/office/drawing/2014/chartex" xmlns:cx1="http://schemas.microsoft.com/office/drawing/2015/9/8/chartex" xmlns:cx2="http://schemas.microsoft.com/office/drawing/2015/10/21/chartex" xmlns:cx3="http://schemas.microsoft.com/office/drawing/2016/5/9/chartex" xmlns:cx4="http://schemas.microsoft.com/office/drawing/2016/5/10/chartex" xmlns:cx5="http://schemas.microsoft.com/office/drawing/2016/5/11/chartex" xmlns:cx6="http://schemas.microsoft.com/office/drawing/2016/5/12/chartex" xmlns:cx7="http://schemas.microsoft.com/office/drawing/2016/5/13/chartex" xmlns:cx8="http://schemas.microsoft.com/office/drawing/2016/5/14/chartex" xmlns:mc="http://schemas.openxmlformats.org/markup-compatibility/2006" xmlns:aink="http://schemas.microsoft.com/office/drawing/2016/ink" xmlns:am3d="http://schemas.microsoft.com/office/drawing/2017/model3d" xmlns:o="urn:schemas-microsoft-com:office:office" xmlns:r="http://schemas.openxmlformats.org/officeDocument/2006/relationships" xmlns:m="http://schemas.openxmlformats.org/officeDocument/2006/math" xmlns:v="urn:schemas-microsoft-com:vml" xmlns:wp14="http://schemas.microsoft.com/office/word/2010/wordprocessingDrawing" xmlns:wp="http://schemas.openxmlformats.org/drawingml/2006/wordprocessingDrawing" xmlns:w10="urn:schemas-microsoft-com:office:word" xmlns:w="http://schemas.openxmlformats.org/wordprocessingml/2006/main" xmlns:w14="http://schemas.microsoft.com/office/word/2010/wordml" xmlns:w15="http://schemas.microsoft.com/office/word/2012/wordml" xmlns:w16cid="http://schemas.microsoft.com/office/word/2016/wordml/cid" xmlns:w16se="http://schemas.microsoft.com/office/word/2015/wordml/symex" xmlns:wpg="http://schemas.microsoft.com/office/word/2010/wordprocessingGroup" xmlns:wpi="http://schemas.microsoft.com/office/word/2010/wordprocessingInk" xmlns:wne="http://schemas.microsoft.com/office/word/2006/wordml" xmlns:wps="http://schemas.microsoft.com/office/word/2010/wordprocessingShape" mc:Ignorable="w14 w15 w16se w16cid wp14">
+<w:hdr xmlns:wpc="http://schemas.microsoft.com/office/word/2010/wordprocessingCanvas" xmlns:cx="http://schemas.microsoft.com/office/drawing/2014/chartex" xmlns:cx1="http://schemas.microsoft.com/office/drawing/2015/9/8/chartex" xmlns:cx2="http://schemas.microsoft.com/office/drawing/2015/10/21/chartex" xmlns:cx3="http://schemas.microsoft.com/office/drawing/2016/5/9/chartex" xmlns:cx4="http://schemas.microsoft.com/office/drawing/2016/5/10/chartex" xmlns:cx5="http://schemas.microsoft.com/office/drawing/2016/5/11/chartex" xmlns:cx6="http://schemas.microsoft.com/office/drawing/2016/5/12/chartex" xmlns:cx7="http://schemas.microsoft.com/office/drawing/2016/5/13/chartex" xmlns:cx8="http://schemas.microsoft.com/office/drawing/2016/5/14/chartex" xmlns:mc="http://schemas.openxmlformats.org/markup-compatibility/2006" xmlns:aink="http://schemas.microsoft.com/office/drawing/2016/ink" xmlns:am3d="http://schemas.microsoft.com/office/drawing/2017/model3d" xmlns:o="urn:schemas-microsoft-com:office:office" xmlns:oel="http://schemas.microsoft.com/office/2019/extlst" xmlns:r="http://schemas.openxmlformats.org/officeDocument/2006/relationships" xmlns:m="http://schemas.openxmlformats.org/officeDocument/2006/math" xmlns:v="urn:schemas-microsoft-com:vml" xmlns:wp14="http://schemas.microsoft.com/office/word/2010/wordprocessingDrawing" xmlns:wp="http://schemas.openxmlformats.org/drawingml/2006/wordprocessingDrawing" xmlns:w10="urn:schemas-microsoft-com:office:word" xmlns:w="http://schemas.openxmlformats.org/wordprocessingml/2006/main" xmlns:w14="http://schemas.microsoft.com/office/word/2010/wordml" xmlns:w15="http://schemas.microsoft.com/office/word/2012/wordml" xmlns:w16cex="http://schemas.microsoft.com/office/word/2018/wordml/cex" xmlns:w16cid="http://schemas.microsoft.com/office/word/2016/wordml/cid" xmlns:w16="http://schemas.microsoft.com/office/word/2018/wordml" xmlns:w16sdtdh="http://schemas.microsoft.com/office/word/2020/wordml/sdtdatahash" xmlns:w16se="http://schemas.microsoft.com/office/word/2015/wordml/symex" xmlns:wpg="http://schemas.microsoft.com/office/word/2010/wordprocessingGroup" xmlns:wpi="http://schemas.microsoft.com/office/word/2010/wordprocessingInk" xmlns:wne="http://schemas.microsoft.com/office/word/2006/wordml" xmlns:wps="http://schemas.microsoft.com/office/word/2010/wordprocessingShape" mc:Ignorable="w14 w15 w16se w16cid w16 w16cex w16sdtdh wp14">
+  <w:p>
+    <w:pPr>
+      <w:pStyle w:val="Header"/>
+    </w:pPr>
+  </w:p>
+</w:hdr>
+</file>
+
+<file path=word/header2.xml><?xml version="1.0" encoding="utf-8"?>
+<w:hdr xmlns:wpc="http://schemas.microsoft.com/office/word/2010/wordprocessingCanvas" xmlns:cx="http://schemas.microsoft.com/office/drawing/2014/chartex" xmlns:cx1="http://schemas.microsoft.com/office/drawing/2015/9/8/chartex" xmlns:cx2="http://schemas.microsoft.com/office/drawing/2015/10/21/chartex" xmlns:cx3="http://schemas.microsoft.com/office/drawing/2016/5/9/chartex" xmlns:cx4="http://schemas.microsoft.com/office/drawing/2016/5/10/chartex" xmlns:cx5="http://schemas.microsoft.com/office/drawing/2016/5/11/chartex" xmlns:cx6="http://schemas.microsoft.com/office/drawing/2016/5/12/chartex" xmlns:cx7="http://schemas.microsoft.com/office/drawing/2016/5/13/chartex" xmlns:cx8="http://schemas.microsoft.com/office/drawing/2016/5/14/chartex" xmlns:mc="http://schemas.openxmlformats.org/markup-compatibility/2006" xmlns:aink="http://schemas.microsoft.com/office/drawing/2016/ink" xmlns:am3d="http://schemas.microsoft.com/office/drawing/2017/model3d" xmlns:o="urn:schemas-microsoft-com:office:office" xmlns:oel="http://schemas.microsoft.com/office/2019/extlst" xmlns:r="http://schemas.openxmlformats.org/officeDocument/2006/relationships" xmlns:m="http://schemas.openxmlformats.org/officeDocument/2006/math" xmlns:v="urn:schemas-microsoft-com:vml" xmlns:wp14="http://schemas.microsoft.com/office/word/2010/wordprocessingDrawing" xmlns:wp="http://schemas.openxmlformats.org/drawingml/2006/wordprocessingDrawing" xmlns:w10="urn:schemas-microsoft-com:office:word" xmlns:w="http://schemas.openxmlformats.org/wordprocessingml/2006/main" xmlns:w14="http://schemas.microsoft.com/office/word/2010/wordml" xmlns:w15="http://schemas.microsoft.com/office/word/2012/wordml" xmlns:w16cex="http://schemas.microsoft.com/office/word/2018/wordml/cex" xmlns:w16cid="http://schemas.microsoft.com/office/word/2016/wordml/cid" xmlns:w16="http://schemas.microsoft.com/office/word/2018/wordml" xmlns:w16sdtdh="http://schemas.microsoft.com/office/word/2020/wordml/sdtdatahash" xmlns:w16se="http://schemas.microsoft.com/office/word/2015/wordml/symex" xmlns:wpg="http://schemas.microsoft.com/office/word/2010/wordprocessingGroup" xmlns:wpi="http://schemas.microsoft.com/office/word/2010/wordprocessingInk" xmlns:wne="http://schemas.microsoft.com/office/word/2006/wordml" xmlns:wps="http://schemas.microsoft.com/office/word/2010/wordprocessingShape" mc:Ignorable="w14 w15 w16se w16cid w16 w16cex w16sdtdh wp14">
+  <w:p>
+    <w:pPr>
+      <w:pStyle w:val="Header"/>
+    </w:pPr>
+  </w:p>
+</w:hdr>
+</file>
+
+<file path=word/header3.xml><?xml version="1.0" encoding="utf-8"?>
+<w:hdr xmlns:wpc="http://schemas.microsoft.com/office/word/2010/wordprocessingCanvas" xmlns:cx="http://schemas.microsoft.com/office/drawing/2014/chartex" xmlns:cx1="http://schemas.microsoft.com/office/drawing/2015/9/8/chartex" xmlns:cx2="http://schemas.microsoft.com/office/drawing/2015/10/21/chartex" xmlns:cx3="http://schemas.microsoft.com/office/drawing/2016/5/9/chartex" xmlns:cx4="http://schemas.microsoft.com/office/drawing/2016/5/10/chartex" xmlns:cx5="http://schemas.microsoft.com/office/drawing/2016/5/11/chartex" xmlns:cx6="http://schemas.microsoft.com/office/drawing/2016/5/12/chartex" xmlns:cx7="http://schemas.microsoft.com/office/drawing/2016/5/13/chartex" xmlns:cx8="http://schemas.microsoft.com/office/drawing/2016/5/14/chartex" xmlns:mc="http://schemas.openxmlformats.org/markup-compatibility/2006" xmlns:aink="http://schemas.microsoft.com/office/drawing/2016/ink" xmlns:am3d="http://schemas.microsoft.com/office/drawing/2017/model3d" xmlns:o="urn:schemas-microsoft-com:office:office" xmlns:oel="http://schemas.microsoft.com/office/2019/extlst" xmlns:r="http://schemas.openxmlformats.org/officeDocument/2006/relationships" xmlns:m="http://schemas.openxmlformats.org/officeDocument/2006/math" xmlns:v="urn:schemas-microsoft-com:vml" xmlns:wp14="http://schemas.microsoft.com/office/word/2010/wordprocessingDrawing" xmlns:wp="http://schemas.openxmlformats.org/drawingml/2006/wordprocessingDrawing" xmlns:w10="urn:schemas-microsoft-com:office:word" xmlns:w="http://schemas.openxmlformats.org/wordprocessingml/2006/main" xmlns:w14="http://schemas.microsoft.com/office/word/2010/wordml" xmlns:w15="http://schemas.microsoft.com/office/word/2012/wordml" xmlns:w16cex="http://schemas.microsoft.com/office/word/2018/wordml/cex" xmlns:w16cid="http://schemas.microsoft.com/office/word/2016/wordml/cid" xmlns:w16="http://schemas.microsoft.com/office/word/2018/wordml" xmlns:w16sdtdh="http://schemas.microsoft.com/office/word/2020/wordml/sdtdatahash" xmlns:w16se="http://schemas.microsoft.com/office/word/2015/wordml/symex" xmlns:wpg="http://schemas.microsoft.com/office/word/2010/wordprocessingGroup" xmlns:wpi="http://schemas.microsoft.com/office/word/2010/wordprocessingInk" xmlns:wne="http://schemas.microsoft.com/office/word/2006/wordml" xmlns:wps="http://schemas.microsoft.com/office/word/2010/wordprocessingShape" mc:Ignorable="w14 w15 w16se w16cid w16 w16cex w16sdtdh wp14">
   <w:p>
     <w:pPr>
       <w:pStyle w:val="Header"/>
@@ -778,11 +941,16 @@
       </w:drawing>
     </w:r>
   </w:p>
+  <w:p>
+    <w:pPr>
+      <w:pStyle w:val="Header"/>
+    </w:pPr>
+  </w:p>
 </w:hdr>
 </file>
 
 <file path=word/numbering.xml><?xml version="1.0" encoding="utf-8"?>
-<w:numbering xmlns:wpc="http://schemas.microsoft.com/office/word/2010/wordprocessingCanvas" xmlns:cx="http://schemas.microsoft.com/office/drawing/2014/chartex" xmlns:cx1="http://schemas.microsoft.com/office/drawing/2015/9/8/chartex" xmlns:cx2="http://schemas.microsoft.com/office/drawing/2015/10/21/chartex" xmlns:cx3="http://schemas.microsoft.com/office/drawing/2016/5/9/chartex" xmlns:cx4="http://schemas.microsoft.com/office/drawing/2016/5/10/chartex" xmlns:cx5="http://schemas.microsoft.com/office/drawing/2016/5/11/chartex" xmlns:cx6="http://schemas.microsoft.com/office/drawing/2016/5/12/chartex" xmlns:cx7="http://schemas.microsoft.com/office/drawing/2016/5/13/chartex" xmlns:cx8="http://schemas.microsoft.com/office/drawing/2016/5/14/chartex" xmlns:mc="http://schemas.openxmlformats.org/markup-compatibility/2006" xmlns:aink="http://schemas.microsoft.com/office/drawing/2016/ink" xmlns:am3d="http://schemas.microsoft.com/office/drawing/2017/model3d" xmlns:o="urn:schemas-microsoft-com:office:office" xmlns:r="http://schemas.openxmlformats.org/officeDocument/2006/relationships" xmlns:m="http://schemas.openxmlformats.org/officeDocument/2006/math" xmlns:v="urn:schemas-microsoft-com:vml" xmlns:wp14="http://schemas.microsoft.com/office/word/2010/wordprocessingDrawing" xmlns:wp="http://schemas.openxmlformats.org/drawingml/2006/wordprocessingDrawing" xmlns:w10="urn:schemas-microsoft-com:office:word" xmlns:w="http://schemas.openxmlformats.org/wordprocessingml/2006/main" xmlns:w14="http://schemas.microsoft.com/office/word/2010/wordml" xmlns:w15="http://schemas.microsoft.com/office/word/2012/wordml" xmlns:w16cid="http://schemas.microsoft.com/office/word/2016/wordml/cid" xmlns:w16se="http://schemas.microsoft.com/office/word/2015/wordml/symex" xmlns:wpg="http://schemas.microsoft.com/office/word/2010/wordprocessingGroup" xmlns:wpi="http://schemas.microsoft.com/office/word/2010/wordprocessingInk" xmlns:wne="http://schemas.microsoft.com/office/word/2006/wordml" xmlns:wps="http://schemas.microsoft.com/office/word/2010/wordprocessingShape" mc:Ignorable="w14 w15 w16se w16cid wp14">
+<w:numbering xmlns:wpc="http://schemas.microsoft.com/office/word/2010/wordprocessingCanvas" xmlns:cx="http://schemas.microsoft.com/office/drawing/2014/chartex" xmlns:cx1="http://schemas.microsoft.com/office/drawing/2015/9/8/chartex" xmlns:cx2="http://schemas.microsoft.com/office/drawing/2015/10/21/chartex" xmlns:cx3="http://schemas.microsoft.com/office/drawing/2016/5/9/chartex" xmlns:cx4="http://schemas.microsoft.com/office/drawing/2016/5/10/chartex" xmlns:cx5="http://schemas.microsoft.com/office/drawing/2016/5/11/chartex" xmlns:cx6="http://schemas.microsoft.com/office/drawing/2016/5/12/chartex" xmlns:cx7="http://schemas.microsoft.com/office/drawing/2016/5/13/chartex" xmlns:cx8="http://schemas.microsoft.com/office/drawing/2016/5/14/chartex" xmlns:mc="http://schemas.openxmlformats.org/markup-compatibility/2006" xmlns:aink="http://schemas.microsoft.com/office/drawing/2016/ink" xmlns:am3d="http://schemas.microsoft.com/office/drawing/2017/model3d" xmlns:o="urn:schemas-microsoft-com:office:office" xmlns:oel="http://schemas.microsoft.com/office/2019/extlst" xmlns:r="http://schemas.openxmlformats.org/officeDocument/2006/relationships" xmlns:m="http://schemas.openxmlformats.org/officeDocument/2006/math" xmlns:v="urn:schemas-microsoft-com:vml" xmlns:wp14="http://schemas.microsoft.com/office/word/2010/wordprocessingDrawing" xmlns:wp="http://schemas.openxmlformats.org/drawingml/2006/wordprocessingDrawing" xmlns:w10="urn:schemas-microsoft-com:office:word" xmlns:w="http://schemas.openxmlformats.org/wordprocessingml/2006/main" xmlns:w14="http://schemas.microsoft.com/office/word/2010/wordml" xmlns:w15="http://schemas.microsoft.com/office/word/2012/wordml" xmlns:w16cex="http://schemas.microsoft.com/office/word/2018/wordml/cex" xmlns:w16cid="http://schemas.microsoft.com/office/word/2016/wordml/cid" xmlns:w16="http://schemas.microsoft.com/office/word/2018/wordml" xmlns:w16sdtdh="http://schemas.microsoft.com/office/word/2020/wordml/sdtdatahash" xmlns:w16se="http://schemas.microsoft.com/office/word/2015/wordml/symex" xmlns:wpg="http://schemas.microsoft.com/office/word/2010/wordprocessingGroup" xmlns:wpi="http://schemas.microsoft.com/office/word/2010/wordprocessingInk" xmlns:wne="http://schemas.microsoft.com/office/word/2006/wordml" xmlns:wps="http://schemas.microsoft.com/office/word/2010/wordprocessingShape" mc:Ignorable="w14 w15 w16se w16cid w16 w16cex w16sdtdh wp14">
   <w:abstractNum w:abstractNumId="0" w15:restartNumberingAfterBreak="0">
     <w:nsid w:val="068B2F3F"/>
     <w:multiLevelType w:val="multilevel"/>
@@ -2350,47 +2518,47 @@
       </w:rPr>
     </w:lvl>
   </w:abstractNum>
-  <w:num w:numId="1">
+  <w:num w:numId="1" w16cid:durableId="2140410421">
     <w:abstractNumId w:val="1"/>
   </w:num>
-  <w:num w:numId="2">
+  <w:num w:numId="2" w16cid:durableId="1420562723">
     <w:abstractNumId w:val="2"/>
   </w:num>
-  <w:num w:numId="3">
+  <w:num w:numId="3" w16cid:durableId="100420663">
     <w:abstractNumId w:val="8"/>
   </w:num>
-  <w:num w:numId="4">
+  <w:num w:numId="4" w16cid:durableId="515078341">
     <w:abstractNumId w:val="10"/>
   </w:num>
-  <w:num w:numId="5">
+  <w:num w:numId="5" w16cid:durableId="1853717313">
     <w:abstractNumId w:val="4"/>
   </w:num>
-  <w:num w:numId="6">
+  <w:num w:numId="6" w16cid:durableId="1094283044">
     <w:abstractNumId w:val="7"/>
   </w:num>
-  <w:num w:numId="7">
+  <w:num w:numId="7" w16cid:durableId="1179082244">
     <w:abstractNumId w:val="9"/>
   </w:num>
-  <w:num w:numId="8">
+  <w:num w:numId="8" w16cid:durableId="2145081242">
     <w:abstractNumId w:val="6"/>
   </w:num>
-  <w:num w:numId="9">
+  <w:num w:numId="9" w16cid:durableId="171527221">
     <w:abstractNumId w:val="3"/>
   </w:num>
-  <w:num w:numId="10">
+  <w:num w:numId="10" w16cid:durableId="752775249">
     <w:abstractNumId w:val="5"/>
   </w:num>
-  <w:num w:numId="11">
+  <w:num w:numId="11" w16cid:durableId="230972705">
     <w:abstractNumId w:val="11"/>
   </w:num>
-  <w:num w:numId="12">
+  <w:num w:numId="12" w16cid:durableId="1244143975">
     <w:abstractNumId w:val="0"/>
   </w:num>
 </w:numbering>
 </file>
 
 <file path=word/styles.xml><?xml version="1.0" encoding="utf-8"?>
-<w:styles xmlns:mc="http://schemas.openxmlformats.org/markup-compatibility/2006" xmlns:r="http://schemas.openxmlformats.org/officeDocument/2006/relationships" xmlns:w="http://schemas.openxmlformats.org/wordprocessingml/2006/main" xmlns:w14="http://schemas.microsoft.com/office/word/2010/wordml" xmlns:w15="http://schemas.microsoft.com/office/word/2012/wordml" xmlns:w16cid="http://schemas.microsoft.com/office/word/2016/wordml/cid" xmlns:w16se="http://schemas.microsoft.com/office/word/2015/wordml/symex" mc:Ignorable="w14 w15 w16se w16cid">
+<w:styles xmlns:mc="http://schemas.openxmlformats.org/markup-compatibility/2006" xmlns:r="http://schemas.openxmlformats.org/officeDocument/2006/relationships" xmlns:w="http://schemas.openxmlformats.org/wordprocessingml/2006/main" xmlns:w14="http://schemas.microsoft.com/office/word/2010/wordml" xmlns:w15="http://schemas.microsoft.com/office/word/2012/wordml" xmlns:w16cex="http://schemas.microsoft.com/office/word/2018/wordml/cex" xmlns:w16cid="http://schemas.microsoft.com/office/word/2016/wordml/cid" xmlns:w16="http://schemas.microsoft.com/office/word/2018/wordml" xmlns:w16sdtdh="http://schemas.microsoft.com/office/word/2020/wordml/sdtdatahash" xmlns:w16se="http://schemas.microsoft.com/office/word/2015/wordml/symex" mc:Ignorable="w14 w15 w16se w16cid w16 w16cex w16sdtdh">
   <w:docDefaults>
     <w:rPrDefault>
       <w:rPr>
@@ -2405,7 +2573,7 @@
       </w:pPr>
     </w:pPrDefault>
   </w:docDefaults>
-  <w:latentStyles w:defLockedState="0" w:defUIPriority="99" w:defSemiHidden="0" w:defUnhideWhenUsed="0" w:defQFormat="0" w:count="375">
+  <w:latentStyles w:defLockedState="0" w:defUIPriority="99" w:defSemiHidden="0" w:defUnhideWhenUsed="0" w:defQFormat="0" w:count="376">
     <w:lsdException w:name="Normal" w:uiPriority="0" w:qFormat="1"/>
     <w:lsdException w:name="heading 1" w:uiPriority="9" w:qFormat="1"/>
     <w:lsdException w:name="heading 2" w:semiHidden="1" w:uiPriority="9" w:unhideWhenUsed="1" w:qFormat="1"/>
@@ -2781,6 +2949,7 @@
     <w:lsdException w:name="Smart Hyperlink" w:semiHidden="1" w:unhideWhenUsed="1"/>
     <w:lsdException w:name="Hashtag" w:semiHidden="1" w:unhideWhenUsed="1"/>
     <w:lsdException w:name="Unresolved Mention" w:semiHidden="1" w:unhideWhenUsed="1"/>
+    <w:lsdException w:name="Smart Link" w:semiHidden="1" w:unhideWhenUsed="1"/>
   </w:latentStyles>
   <w:style w:type="paragraph" w:default="1" w:styleId="Normal">
     <w:name w:val="Normal"/>
@@ -2825,8 +2994,9 @@
     <w:uiPriority w:val="9"/>
     <w:unhideWhenUsed/>
     <w:qFormat/>
-    <w:rsid w:val="0042666D"/>
+    <w:rsid w:val="0072737F"/>
     <w:pPr>
+      <w:keepNext/>
       <w:spacing w:before="340" w:after="100"/>
       <w:outlineLvl w:val="1"/>
     </w:pPr>
@@ -2996,7 +3166,6 @@
   <w:style w:type="character" w:default="1" w:styleId="DefaultParagraphFont">
     <w:name w:val="Default Paragraph Font"/>
     <w:uiPriority w:val="1"/>
-    <w:semiHidden/>
     <w:unhideWhenUsed/>
   </w:style>
   <w:style w:type="table" w:default="1" w:styleId="TableNormal">
@@ -3097,7 +3266,7 @@
     <w:link w:val="Heading2"/>
     <w:uiPriority w:val="9"/>
     <w:qFormat/>
-    <w:rsid w:val="0042666D"/>
+    <w:rsid w:val="0072737F"/>
     <w:rPr>
       <w:rFonts w:ascii="Arial Nova" w:eastAsiaTheme="majorEastAsia" w:hAnsi="Arial Nova" w:cstheme="majorBidi"/>
       <w:b/>

</xml_diff>